<commit_message>
Updated report: added formulation of the task, algorithm and requirements for the program
</commit_message>
<xml_diff>
--- a/lab08/Report/Звіт до лабораторної.docx
+++ b/lab08/Report/Звіт до лабораторної.docx
@@ -146,7 +146,7 @@
           <w:rFonts w:ascii="Times New Roman" w:eastAsia="Times New Roman" w:hAnsi="Times New Roman" w:cs="Times New Roman"/>
           <w:sz w:val="28"/>
           <w:szCs w:val="28"/>
-          <w:lang w:val="en-US" w:eastAsia="uk-UA"/>
+          <w:lang w:eastAsia="uk-UA"/>
         </w:rPr>
       </w:pPr>
       <w:r>
@@ -163,7 +163,7 @@
           <w:rFonts w:ascii="Times New Roman" w:eastAsia="Times New Roman" w:hAnsi="Times New Roman" w:cs="Times New Roman"/>
           <w:sz w:val="28"/>
           <w:szCs w:val="28"/>
-          <w:lang w:val="en-US" w:eastAsia="uk-UA"/>
+          <w:lang w:eastAsia="uk-UA"/>
         </w:rPr>
         <w:t>8</w:t>
       </w:r>
@@ -890,7 +890,6 @@
           <w:rFonts w:ascii="Times New Roman" w:hAnsi="Times New Roman" w:cs="Times New Roman"/>
           <w:sz w:val="28"/>
           <w:szCs w:val="28"/>
-          <w:lang w:val="en-US"/>
         </w:rPr>
       </w:pPr>
       <w:r>
@@ -1061,7 +1060,7 @@
                     </pic:cNvPicPr>
                   </pic:nvPicPr>
                   <pic:blipFill>
-                    <a:blip r:embed="rId4" cstate="print"/>
+                    <a:blip r:embed="rId5" cstate="print"/>
                     <a:srcRect/>
                     <a:stretch>
                       <a:fillRect/>
@@ -1545,7 +1544,7 @@
                     </pic:cNvPicPr>
                   </pic:nvPicPr>
                   <pic:blipFill>
-                    <a:blip r:embed="rId5" cstate="print"/>
+                    <a:blip r:embed="rId6" cstate="print"/>
                     <a:srcRect/>
                     <a:stretch>
                       <a:fillRect/>
@@ -1603,6 +1602,1047 @@
           <w:lang w:val="uk-UA"/>
         </w:rPr>
       </w:pPr>
+    </w:p>
+    <w:p>
+      <w:pPr>
+        <w:rPr>
+          <w:rFonts w:ascii="Times New Roman" w:hAnsi="Times New Roman" w:cs="Times New Roman"/>
+          <w:sz w:val="28"/>
+          <w:szCs w:val="28"/>
+          <w:lang w:val="uk-UA"/>
+        </w:rPr>
+      </w:pPr>
+      <w:r>
+        <w:rPr>
+          <w:rFonts w:ascii="Times New Roman" w:hAnsi="Times New Roman" w:cs="Times New Roman"/>
+          <w:sz w:val="28"/>
+          <w:szCs w:val="28"/>
+          <w:lang w:val="uk-UA"/>
+        </w:rPr>
+        <w:t>Завдання 8.2</w:t>
+      </w:r>
+    </w:p>
+    <w:p>
+      <w:pPr>
+        <w:rPr>
+          <w:rFonts w:ascii="Times New Roman" w:hAnsi="Times New Roman" w:cs="Times New Roman"/>
+          <w:sz w:val="28"/>
+          <w:szCs w:val="28"/>
+          <w:lang w:val="uk-UA"/>
+        </w:rPr>
+      </w:pPr>
+      <w:r>
+        <w:rPr>
+          <w:rFonts w:ascii="Times New Roman" w:hAnsi="Times New Roman" w:cs="Times New Roman"/>
+          <w:sz w:val="28"/>
+          <w:szCs w:val="28"/>
+          <w:lang w:val="uk-UA"/>
+        </w:rPr>
+        <w:t>Постановка задачі:</w:t>
+      </w:r>
+    </w:p>
+    <w:p>
+      <w:pPr>
+        <w:rPr>
+          <w:rFonts w:ascii="Times New Roman" w:hAnsi="Times New Roman" w:cs="Times New Roman"/>
+          <w:b/>
+          <w:sz w:val="28"/>
+          <w:szCs w:val="28"/>
+        </w:rPr>
+      </w:pPr>
+      <w:proofErr w:type="spellStart"/>
+      <w:r>
+        <w:rPr>
+          <w:rFonts w:ascii="Times New Roman" w:hAnsi="Times New Roman" w:cs="Times New Roman"/>
+          <w:b/>
+          <w:sz w:val="28"/>
+          <w:szCs w:val="28"/>
+        </w:rPr>
+        <w:t>Вихідні</w:t>
+      </w:r>
+      <w:proofErr w:type="spellEnd"/>
+      <w:r>
+        <w:rPr>
+          <w:rFonts w:ascii="Times New Roman" w:hAnsi="Times New Roman" w:cs="Times New Roman"/>
+          <w:b/>
+          <w:sz w:val="28"/>
+          <w:szCs w:val="28"/>
+        </w:rPr>
+        <w:t xml:space="preserve"> </w:t>
+      </w:r>
+      <w:proofErr w:type="spellStart"/>
+      <w:r>
+        <w:rPr>
+          <w:rFonts w:ascii="Times New Roman" w:hAnsi="Times New Roman" w:cs="Times New Roman"/>
+          <w:b/>
+          <w:sz w:val="28"/>
+          <w:szCs w:val="28"/>
+        </w:rPr>
+        <w:t>дані</w:t>
+      </w:r>
+      <w:proofErr w:type="spellEnd"/>
+      <w:r>
+        <w:rPr>
+          <w:rFonts w:ascii="Times New Roman" w:hAnsi="Times New Roman" w:cs="Times New Roman"/>
+          <w:b/>
+          <w:sz w:val="28"/>
+          <w:szCs w:val="28"/>
+        </w:rPr>
+        <w:t>:</w:t>
+      </w:r>
+    </w:p>
+    <w:p>
+      <w:pPr>
+        <w:rPr>
+          <w:rFonts w:ascii="Times New Roman" w:hAnsi="Times New Roman" w:cs="Times New Roman"/>
+          <w:sz w:val="28"/>
+          <w:szCs w:val="28"/>
+          <w:lang w:val="uk-UA"/>
+        </w:rPr>
+      </w:pPr>
+      <w:r>
+        <w:rPr>
+          <w:rFonts w:ascii="Times New Roman" w:hAnsi="Times New Roman" w:cs="Times New Roman"/>
+          <w:sz w:val="28"/>
+          <w:szCs w:val="28"/>
+          <w:lang w:val="en-US"/>
+        </w:rPr>
+        <w:t>S</w:t>
+      </w:r>
+      <w:r>
+        <w:rPr>
+          <w:rFonts w:ascii="Times New Roman" w:hAnsi="Times New Roman" w:cs="Times New Roman"/>
+          <w:sz w:val="28"/>
+          <w:szCs w:val="28"/>
+        </w:rPr>
+        <w:t xml:space="preserve"> – </w:t>
+      </w:r>
+      <w:proofErr w:type="spellStart"/>
+      <w:proofErr w:type="gramStart"/>
+      <w:r>
+        <w:rPr>
+          <w:rFonts w:ascii="Times New Roman" w:hAnsi="Times New Roman" w:cs="Times New Roman"/>
+          <w:sz w:val="28"/>
+          <w:szCs w:val="28"/>
+        </w:rPr>
+        <w:t>дійсне</w:t>
+      </w:r>
+      <w:proofErr w:type="spellEnd"/>
+      <w:proofErr w:type="gramEnd"/>
+      <w:r>
+        <w:rPr>
+          <w:rFonts w:ascii="Times New Roman" w:hAnsi="Times New Roman" w:cs="Times New Roman"/>
+          <w:sz w:val="28"/>
+          <w:szCs w:val="28"/>
+        </w:rPr>
+        <w:t xml:space="preserve"> </w:t>
+      </w:r>
+      <w:r>
+        <w:rPr>
+          <w:rFonts w:ascii="Times New Roman" w:hAnsi="Times New Roman" w:cs="Times New Roman"/>
+          <w:sz w:val="28"/>
+          <w:szCs w:val="28"/>
+          <w:lang w:val="uk-UA"/>
+        </w:rPr>
+        <w:t>число.</w:t>
+      </w:r>
+    </w:p>
+    <w:p>
+      <w:pPr>
+        <w:rPr>
+          <w:rFonts w:ascii="Times New Roman" w:hAnsi="Times New Roman" w:cs="Times New Roman"/>
+          <w:b/>
+          <w:sz w:val="28"/>
+          <w:szCs w:val="28"/>
+          <w:lang w:val="uk-UA"/>
+        </w:rPr>
+      </w:pPr>
+      <w:r>
+        <w:rPr>
+          <w:rFonts w:ascii="Times New Roman" w:hAnsi="Times New Roman" w:cs="Times New Roman"/>
+          <w:b/>
+          <w:sz w:val="28"/>
+          <w:szCs w:val="28"/>
+          <w:lang w:val="uk-UA"/>
+        </w:rPr>
+        <w:t>Вхідні дані:</w:t>
+      </w:r>
+    </w:p>
+    <w:p>
+      <w:pPr>
+        <w:rPr>
+          <w:rFonts w:ascii="Times New Roman" w:hAnsi="Times New Roman" w:cs="Times New Roman"/>
+          <w:sz w:val="28"/>
+          <w:szCs w:val="28"/>
+          <w:lang w:val="uk-UA"/>
+        </w:rPr>
+      </w:pPr>
+      <w:proofErr w:type="gramStart"/>
+      <w:r>
+        <w:rPr>
+          <w:rFonts w:ascii="Times New Roman" w:hAnsi="Times New Roman" w:cs="Times New Roman"/>
+          <w:sz w:val="28"/>
+          <w:szCs w:val="28"/>
+          <w:lang w:val="en-US"/>
+        </w:rPr>
+        <w:t>x</w:t>
+      </w:r>
+      <w:proofErr w:type="gramEnd"/>
+      <w:r>
+        <w:rPr>
+          <w:rFonts w:ascii="Times New Roman" w:hAnsi="Times New Roman" w:cs="Times New Roman"/>
+          <w:sz w:val="28"/>
+          <w:szCs w:val="28"/>
+        </w:rPr>
+        <w:t xml:space="preserve"> – </w:t>
+      </w:r>
+      <w:proofErr w:type="spellStart"/>
+      <w:r>
+        <w:rPr>
+          <w:rFonts w:ascii="Times New Roman" w:hAnsi="Times New Roman" w:cs="Times New Roman"/>
+          <w:sz w:val="28"/>
+          <w:szCs w:val="28"/>
+        </w:rPr>
+        <w:t>дійсне</w:t>
+      </w:r>
+      <w:proofErr w:type="spellEnd"/>
+      <w:r>
+        <w:rPr>
+          <w:rFonts w:ascii="Times New Roman" w:hAnsi="Times New Roman" w:cs="Times New Roman"/>
+          <w:sz w:val="28"/>
+          <w:szCs w:val="28"/>
+        </w:rPr>
+        <w:t xml:space="preserve"> </w:t>
+      </w:r>
+      <w:r>
+        <w:rPr>
+          <w:rFonts w:ascii="Times New Roman" w:hAnsi="Times New Roman" w:cs="Times New Roman"/>
+          <w:sz w:val="28"/>
+          <w:szCs w:val="28"/>
+          <w:lang w:val="uk-UA"/>
+        </w:rPr>
+        <w:t>число, визначене користувачем.</w:t>
+      </w:r>
+    </w:p>
+    <w:p>
+      <w:pPr>
+        <w:rPr>
+          <w:rFonts w:ascii="Times New Roman" w:hAnsi="Times New Roman" w:cs="Times New Roman"/>
+          <w:sz w:val="28"/>
+          <w:szCs w:val="28"/>
+          <w:lang w:val="uk-UA"/>
+        </w:rPr>
+      </w:pPr>
+      <w:r>
+        <w:rPr>
+          <w:rFonts w:ascii="Times New Roman" w:hAnsi="Times New Roman" w:cs="Times New Roman"/>
+          <w:sz w:val="28"/>
+          <w:szCs w:val="28"/>
+          <w:lang w:val="uk-UA"/>
+        </w:rPr>
+        <w:t>y</w:t>
+      </w:r>
+      <w:r>
+        <w:rPr>
+          <w:rFonts w:ascii="Times New Roman" w:hAnsi="Times New Roman" w:cs="Times New Roman"/>
+          <w:sz w:val="28"/>
+          <w:szCs w:val="28"/>
+        </w:rPr>
+        <w:t xml:space="preserve"> – </w:t>
+      </w:r>
+      <w:proofErr w:type="spellStart"/>
+      <w:r>
+        <w:rPr>
+          <w:rFonts w:ascii="Times New Roman" w:hAnsi="Times New Roman" w:cs="Times New Roman"/>
+          <w:sz w:val="28"/>
+          <w:szCs w:val="28"/>
+        </w:rPr>
+        <w:t>дійсне</w:t>
+      </w:r>
+      <w:proofErr w:type="spellEnd"/>
+      <w:r>
+        <w:rPr>
+          <w:rFonts w:ascii="Times New Roman" w:hAnsi="Times New Roman" w:cs="Times New Roman"/>
+          <w:sz w:val="28"/>
+          <w:szCs w:val="28"/>
+        </w:rPr>
+        <w:t xml:space="preserve"> </w:t>
+      </w:r>
+      <w:r>
+        <w:rPr>
+          <w:rFonts w:ascii="Times New Roman" w:hAnsi="Times New Roman" w:cs="Times New Roman"/>
+          <w:sz w:val="28"/>
+          <w:szCs w:val="28"/>
+          <w:lang w:val="uk-UA"/>
+        </w:rPr>
+        <w:t>число, визначене користувачем.</w:t>
+      </w:r>
+    </w:p>
+    <w:p>
+      <w:pPr>
+        <w:rPr>
+          <w:rFonts w:ascii="Times New Roman" w:hAnsi="Times New Roman" w:cs="Times New Roman"/>
+          <w:sz w:val="28"/>
+          <w:szCs w:val="28"/>
+        </w:rPr>
+      </w:pPr>
+      <w:proofErr w:type="gramStart"/>
+      <w:r>
+        <w:rPr>
+          <w:rFonts w:ascii="Times New Roman" w:hAnsi="Times New Roman" w:cs="Times New Roman"/>
+          <w:sz w:val="28"/>
+          <w:szCs w:val="28"/>
+          <w:lang w:val="en-US"/>
+        </w:rPr>
+        <w:t>a</w:t>
+      </w:r>
+      <w:r>
+        <w:rPr>
+          <w:rFonts w:ascii="Times New Roman" w:hAnsi="Times New Roman" w:cs="Times New Roman"/>
+          <w:sz w:val="28"/>
+          <w:szCs w:val="28"/>
+        </w:rPr>
+        <w:t>,</w:t>
+      </w:r>
+      <w:proofErr w:type="gramEnd"/>
+      <w:r>
+        <w:rPr>
+          <w:rFonts w:ascii="Times New Roman" w:hAnsi="Times New Roman" w:cs="Times New Roman"/>
+          <w:sz w:val="28"/>
+          <w:szCs w:val="28"/>
+          <w:lang w:val="en-US"/>
+        </w:rPr>
+        <w:t>b</w:t>
+      </w:r>
+      <w:r>
+        <w:rPr>
+          <w:rFonts w:ascii="Times New Roman" w:hAnsi="Times New Roman" w:cs="Times New Roman"/>
+          <w:sz w:val="28"/>
+          <w:szCs w:val="28"/>
+        </w:rPr>
+        <w:t xml:space="preserve"> – </w:t>
+      </w:r>
+      <w:proofErr w:type="spellStart"/>
+      <w:r>
+        <w:rPr>
+          <w:rFonts w:ascii="Times New Roman" w:hAnsi="Times New Roman" w:cs="Times New Roman"/>
+          <w:sz w:val="28"/>
+          <w:szCs w:val="28"/>
+        </w:rPr>
+        <w:t>символи</w:t>
+      </w:r>
+      <w:proofErr w:type="spellEnd"/>
+      <w:r>
+        <w:rPr>
+          <w:rFonts w:ascii="Times New Roman" w:hAnsi="Times New Roman" w:cs="Times New Roman"/>
+          <w:sz w:val="28"/>
+          <w:szCs w:val="28"/>
+        </w:rPr>
+        <w:t>,</w:t>
+      </w:r>
+      <w:r>
+        <w:rPr>
+          <w:rFonts w:ascii="Times New Roman" w:hAnsi="Times New Roman" w:cs="Times New Roman"/>
+          <w:sz w:val="28"/>
+          <w:szCs w:val="28"/>
+        </w:rPr>
+        <w:t xml:space="preserve"> </w:t>
+      </w:r>
+      <w:proofErr w:type="spellStart"/>
+      <w:r>
+        <w:rPr>
+          <w:rFonts w:ascii="Times New Roman" w:hAnsi="Times New Roman" w:cs="Times New Roman"/>
+          <w:sz w:val="28"/>
+          <w:szCs w:val="28"/>
+        </w:rPr>
+        <w:t>визначаются</w:t>
+      </w:r>
+      <w:proofErr w:type="spellEnd"/>
+      <w:r>
+        <w:rPr>
+          <w:rFonts w:ascii="Times New Roman" w:hAnsi="Times New Roman" w:cs="Times New Roman"/>
+          <w:sz w:val="28"/>
+          <w:szCs w:val="28"/>
+        </w:rPr>
+        <w:t xml:space="preserve"> </w:t>
+      </w:r>
+      <w:proofErr w:type="spellStart"/>
+      <w:r>
+        <w:rPr>
+          <w:rFonts w:ascii="Times New Roman" w:hAnsi="Times New Roman" w:cs="Times New Roman"/>
+          <w:sz w:val="28"/>
+          <w:szCs w:val="28"/>
+        </w:rPr>
+        <w:t>користувачем</w:t>
+      </w:r>
+      <w:proofErr w:type="spellEnd"/>
+      <w:r>
+        <w:rPr>
+          <w:rFonts w:ascii="Times New Roman" w:hAnsi="Times New Roman" w:cs="Times New Roman"/>
+          <w:sz w:val="28"/>
+          <w:szCs w:val="28"/>
+        </w:rPr>
+        <w:t>.</w:t>
+      </w:r>
+    </w:p>
+    <w:p>
+      <w:pPr>
+        <w:rPr>
+          <w:rFonts w:ascii="Times New Roman" w:hAnsi="Times New Roman" w:cs="Times New Roman"/>
+          <w:b/>
+          <w:sz w:val="28"/>
+          <w:szCs w:val="28"/>
+        </w:rPr>
+      </w:pPr>
+      <w:proofErr w:type="spellStart"/>
+      <w:r>
+        <w:rPr>
+          <w:rFonts w:ascii="Times New Roman" w:hAnsi="Times New Roman" w:cs="Times New Roman"/>
+          <w:b/>
+          <w:sz w:val="28"/>
+          <w:szCs w:val="28"/>
+        </w:rPr>
+        <w:t>Математична</w:t>
+      </w:r>
+      <w:proofErr w:type="spellEnd"/>
+      <w:r>
+        <w:rPr>
+          <w:rFonts w:ascii="Times New Roman" w:hAnsi="Times New Roman" w:cs="Times New Roman"/>
+          <w:b/>
+          <w:sz w:val="28"/>
+          <w:szCs w:val="28"/>
+        </w:rPr>
+        <w:t xml:space="preserve"> модель:</w:t>
+      </w:r>
+    </w:p>
+    <w:p>
+      <w:pPr>
+        <w:rPr>
+          <w:rFonts w:ascii="Times New Roman" w:hAnsi="Times New Roman" w:cs="Times New Roman"/>
+          <w:sz w:val="28"/>
+          <w:szCs w:val="28"/>
+        </w:rPr>
+      </w:pPr>
+      <w:proofErr w:type="spellStart"/>
+      <w:r>
+        <w:rPr>
+          <w:rFonts w:ascii="Times New Roman" w:hAnsi="Times New Roman" w:cs="Times New Roman"/>
+          <w:sz w:val="28"/>
+          <w:szCs w:val="28"/>
+        </w:rPr>
+        <w:t>Якщо</w:t>
+      </w:r>
+      <w:proofErr w:type="spellEnd"/>
+      <w:r>
+        <w:rPr>
+          <w:rFonts w:ascii="Times New Roman" w:hAnsi="Times New Roman" w:cs="Times New Roman"/>
+          <w:sz w:val="28"/>
+          <w:szCs w:val="28"/>
+        </w:rPr>
+        <w:t xml:space="preserve"> </w:t>
+      </w:r>
+      <w:r>
+        <w:rPr>
+          <w:rFonts w:ascii="Times New Roman" w:hAnsi="Times New Roman" w:cs="Times New Roman"/>
+          <w:sz w:val="28"/>
+          <w:szCs w:val="28"/>
+          <w:lang w:val="en-US"/>
+        </w:rPr>
+        <w:t>a</w:t>
+      </w:r>
+      <w:r>
+        <w:rPr>
+          <w:rFonts w:ascii="Times New Roman" w:hAnsi="Times New Roman" w:cs="Times New Roman"/>
+          <w:sz w:val="28"/>
+          <w:szCs w:val="28"/>
+        </w:rPr>
+        <w:t xml:space="preserve"> &lt;=</w:t>
+      </w:r>
+      <w:r>
+        <w:rPr>
+          <w:rFonts w:ascii="Times New Roman" w:hAnsi="Times New Roman" w:cs="Times New Roman"/>
+          <w:sz w:val="28"/>
+          <w:szCs w:val="28"/>
+          <w:lang w:val="en-US"/>
+        </w:rPr>
+        <w:t>b</w:t>
+      </w:r>
+      <w:r>
+        <w:rPr>
+          <w:rFonts w:ascii="Times New Roman" w:hAnsi="Times New Roman" w:cs="Times New Roman"/>
+          <w:sz w:val="28"/>
+          <w:szCs w:val="28"/>
+        </w:rPr>
+        <w:t xml:space="preserve"> – 32 = {1}</w:t>
+      </w:r>
+      <w:r>
+        <w:rPr>
+          <w:rFonts w:ascii="Times New Roman" w:hAnsi="Times New Roman" w:cs="Times New Roman"/>
+          <w:sz w:val="28"/>
+          <w:szCs w:val="28"/>
+        </w:rPr>
+        <w:t xml:space="preserve">, в </w:t>
+      </w:r>
+      <w:proofErr w:type="spellStart"/>
+      <w:r>
+        <w:rPr>
+          <w:rFonts w:ascii="Times New Roman" w:hAnsi="Times New Roman" w:cs="Times New Roman"/>
+          <w:sz w:val="28"/>
+          <w:szCs w:val="28"/>
+        </w:rPr>
+        <w:t>іншому</w:t>
+      </w:r>
+      <w:proofErr w:type="spellEnd"/>
+      <w:r>
+        <w:rPr>
+          <w:rFonts w:ascii="Times New Roman" w:hAnsi="Times New Roman" w:cs="Times New Roman"/>
+          <w:sz w:val="28"/>
+          <w:szCs w:val="28"/>
+        </w:rPr>
+        <w:t xml:space="preserve"> </w:t>
+      </w:r>
+      <w:proofErr w:type="spellStart"/>
+      <w:r>
+        <w:rPr>
+          <w:rFonts w:ascii="Times New Roman" w:hAnsi="Times New Roman" w:cs="Times New Roman"/>
+          <w:sz w:val="28"/>
+          <w:szCs w:val="28"/>
+        </w:rPr>
+        <w:t>випадку</w:t>
+      </w:r>
+      <w:proofErr w:type="spellEnd"/>
+      <w:r>
+        <w:rPr>
+          <w:rFonts w:ascii="Times New Roman" w:hAnsi="Times New Roman" w:cs="Times New Roman"/>
+          <w:sz w:val="28"/>
+          <w:szCs w:val="28"/>
+        </w:rPr>
+        <w:t xml:space="preserve"> {0}.</w:t>
+      </w:r>
+    </w:p>
+    <w:p>
+      <w:pPr>
+        <w:rPr>
+          <w:rFonts w:ascii="Times New Roman" w:hAnsi="Times New Roman" w:cs="Times New Roman"/>
+          <w:b/>
+          <w:sz w:val="28"/>
+          <w:szCs w:val="28"/>
+          <w:lang w:val="en-US"/>
+        </w:rPr>
+      </w:pPr>
+      <w:proofErr w:type="spellStart"/>
+      <w:r>
+        <w:rPr>
+          <w:rFonts w:ascii="Times New Roman" w:hAnsi="Times New Roman" w:cs="Times New Roman"/>
+          <w:b/>
+          <w:sz w:val="28"/>
+          <w:szCs w:val="28"/>
+          <w:lang w:val="en-US"/>
+        </w:rPr>
+        <w:t>Вимоги</w:t>
+      </w:r>
+      <w:proofErr w:type="spellEnd"/>
+      <w:r>
+        <w:rPr>
+          <w:rFonts w:ascii="Times New Roman" w:hAnsi="Times New Roman" w:cs="Times New Roman"/>
+          <w:b/>
+          <w:sz w:val="28"/>
+          <w:szCs w:val="28"/>
+          <w:lang w:val="en-US"/>
+        </w:rPr>
+        <w:t xml:space="preserve"> </w:t>
+      </w:r>
+      <w:proofErr w:type="spellStart"/>
+      <w:r>
+        <w:rPr>
+          <w:rFonts w:ascii="Times New Roman" w:hAnsi="Times New Roman" w:cs="Times New Roman"/>
+          <w:b/>
+          <w:sz w:val="28"/>
+          <w:szCs w:val="28"/>
+          <w:lang w:val="en-US"/>
+        </w:rPr>
+        <w:t>до</w:t>
+      </w:r>
+      <w:proofErr w:type="spellEnd"/>
+      <w:r>
+        <w:rPr>
+          <w:rFonts w:ascii="Times New Roman" w:hAnsi="Times New Roman" w:cs="Times New Roman"/>
+          <w:b/>
+          <w:sz w:val="28"/>
+          <w:szCs w:val="28"/>
+          <w:lang w:val="en-US"/>
+        </w:rPr>
+        <w:t xml:space="preserve"> ПЗ:</w:t>
+      </w:r>
+    </w:p>
+    <w:p>
+      <w:pPr>
+        <w:pStyle w:val="a6"/>
+        <w:numPr>
+          <w:ilvl w:val="0"/>
+          <w:numId w:val="2"/>
+        </w:numPr>
+        <w:rPr>
+          <w:rFonts w:ascii="Times New Roman" w:hAnsi="Times New Roman" w:cs="Times New Roman"/>
+          <w:sz w:val="28"/>
+          <w:szCs w:val="28"/>
+        </w:rPr>
+      </w:pPr>
+      <w:proofErr w:type="spellStart"/>
+      <w:r>
+        <w:rPr>
+          <w:rFonts w:ascii="Times New Roman" w:hAnsi="Times New Roman" w:cs="Times New Roman"/>
+          <w:sz w:val="28"/>
+          <w:szCs w:val="28"/>
+        </w:rPr>
+        <w:t>Інтерефейс</w:t>
+      </w:r>
+      <w:proofErr w:type="spellEnd"/>
+      <w:r>
+        <w:rPr>
+          <w:rFonts w:ascii="Times New Roman" w:hAnsi="Times New Roman" w:cs="Times New Roman"/>
+          <w:sz w:val="28"/>
+          <w:szCs w:val="28"/>
+        </w:rPr>
+        <w:t xml:space="preserve"> </w:t>
+      </w:r>
+      <w:proofErr w:type="spellStart"/>
+      <w:r>
+        <w:rPr>
+          <w:rFonts w:ascii="Times New Roman" w:hAnsi="Times New Roman" w:cs="Times New Roman"/>
+          <w:sz w:val="28"/>
+          <w:szCs w:val="28"/>
+        </w:rPr>
+        <w:t>українською</w:t>
+      </w:r>
+      <w:proofErr w:type="spellEnd"/>
+      <w:r>
+        <w:rPr>
+          <w:rFonts w:ascii="Times New Roman" w:hAnsi="Times New Roman" w:cs="Times New Roman"/>
+          <w:sz w:val="28"/>
+          <w:szCs w:val="28"/>
+        </w:rPr>
+        <w:t xml:space="preserve"> </w:t>
+      </w:r>
+      <w:proofErr w:type="spellStart"/>
+      <w:r>
+        <w:rPr>
+          <w:rFonts w:ascii="Times New Roman" w:hAnsi="Times New Roman" w:cs="Times New Roman"/>
+          <w:sz w:val="28"/>
+          <w:szCs w:val="28"/>
+        </w:rPr>
+        <w:t>мовою</w:t>
+      </w:r>
+      <w:proofErr w:type="spellEnd"/>
+      <w:r>
+        <w:rPr>
+          <w:rFonts w:ascii="Times New Roman" w:hAnsi="Times New Roman" w:cs="Times New Roman"/>
+          <w:sz w:val="28"/>
+          <w:szCs w:val="28"/>
+        </w:rPr>
+        <w:t>.</w:t>
+      </w:r>
+    </w:p>
+    <w:p>
+      <w:pPr>
+        <w:pStyle w:val="a6"/>
+        <w:numPr>
+          <w:ilvl w:val="0"/>
+          <w:numId w:val="2"/>
+        </w:numPr>
+        <w:rPr>
+          <w:rFonts w:ascii="Times New Roman" w:hAnsi="Times New Roman" w:cs="Times New Roman"/>
+          <w:sz w:val="28"/>
+          <w:szCs w:val="28"/>
+        </w:rPr>
+      </w:pPr>
+      <w:r>
+        <w:rPr>
+          <w:rFonts w:ascii="Times New Roman" w:hAnsi="Times New Roman" w:cs="Times New Roman"/>
+          <w:sz w:val="28"/>
+          <w:szCs w:val="28"/>
+          <w:lang w:val="uk-UA"/>
+        </w:rPr>
+        <w:lastRenderedPageBreak/>
+        <w:t>Інформація про розробника програми зі знаком охорони авторського права.</w:t>
+      </w:r>
+    </w:p>
+    <w:p>
+      <w:pPr>
+        <w:rPr>
+          <w:rFonts w:ascii="Times New Roman" w:hAnsi="Times New Roman" w:cs="Times New Roman"/>
+          <w:b/>
+          <w:sz w:val="28"/>
+          <w:szCs w:val="28"/>
+          <w:lang w:val="en-US"/>
+        </w:rPr>
+      </w:pPr>
+      <w:proofErr w:type="spellStart"/>
+      <w:r>
+        <w:rPr>
+          <w:rFonts w:ascii="Times New Roman" w:hAnsi="Times New Roman" w:cs="Times New Roman"/>
+          <w:b/>
+          <w:sz w:val="28"/>
+          <w:szCs w:val="28"/>
+          <w:lang w:val="en-US"/>
+        </w:rPr>
+        <w:t>Алгоритм</w:t>
+      </w:r>
+      <w:proofErr w:type="spellEnd"/>
+      <w:r>
+        <w:rPr>
+          <w:rFonts w:ascii="Times New Roman" w:hAnsi="Times New Roman" w:cs="Times New Roman"/>
+          <w:b/>
+          <w:sz w:val="28"/>
+          <w:szCs w:val="28"/>
+          <w:lang w:val="en-US"/>
+        </w:rPr>
+        <w:t xml:space="preserve"> </w:t>
+      </w:r>
+      <w:proofErr w:type="spellStart"/>
+      <w:r>
+        <w:rPr>
+          <w:rFonts w:ascii="Times New Roman" w:hAnsi="Times New Roman" w:cs="Times New Roman"/>
+          <w:b/>
+          <w:sz w:val="28"/>
+          <w:szCs w:val="28"/>
+          <w:lang w:val="en-US"/>
+        </w:rPr>
+        <w:t>виконання</w:t>
+      </w:r>
+      <w:proofErr w:type="spellEnd"/>
+      <w:r>
+        <w:rPr>
+          <w:rFonts w:ascii="Times New Roman" w:hAnsi="Times New Roman" w:cs="Times New Roman"/>
+          <w:b/>
+          <w:sz w:val="28"/>
+          <w:szCs w:val="28"/>
+          <w:lang w:val="en-US"/>
+        </w:rPr>
+        <w:t>:</w:t>
+      </w:r>
+    </w:p>
+    <w:p>
+      <w:pPr>
+        <w:pStyle w:val="a6"/>
+        <w:numPr>
+          <w:ilvl w:val="0"/>
+          <w:numId w:val="1"/>
+        </w:numPr>
+        <w:rPr>
+          <w:rFonts w:ascii="Times New Roman" w:hAnsi="Times New Roman" w:cs="Times New Roman"/>
+          <w:sz w:val="28"/>
+          <w:szCs w:val="28"/>
+        </w:rPr>
+      </w:pPr>
+      <w:r>
+        <w:rPr>
+          <w:rFonts w:ascii="Times New Roman" w:hAnsi="Times New Roman" w:cs="Times New Roman"/>
+          <w:sz w:val="28"/>
+          <w:szCs w:val="28"/>
+          <w:lang w:val="uk-UA"/>
+        </w:rPr>
+        <w:t>Написання ф</w:t>
+      </w:r>
+      <w:proofErr w:type="spellStart"/>
+      <w:r>
+        <w:rPr>
+          <w:rFonts w:ascii="Times New Roman" w:hAnsi="Times New Roman" w:cs="Times New Roman"/>
+          <w:sz w:val="28"/>
+          <w:szCs w:val="28"/>
+        </w:rPr>
+        <w:t>ункці</w:t>
+      </w:r>
+      <w:proofErr w:type="spellEnd"/>
+      <w:r>
+        <w:rPr>
+          <w:rFonts w:ascii="Times New Roman" w:hAnsi="Times New Roman" w:cs="Times New Roman"/>
+          <w:sz w:val="28"/>
+          <w:szCs w:val="28"/>
+          <w:lang w:val="uk-UA"/>
+        </w:rPr>
+        <w:t>ї</w:t>
+      </w:r>
+      <w:r>
+        <w:rPr>
+          <w:rFonts w:ascii="Times New Roman" w:hAnsi="Times New Roman" w:cs="Times New Roman"/>
+          <w:sz w:val="28"/>
+          <w:szCs w:val="28"/>
+        </w:rPr>
+        <w:t xml:space="preserve">, у </w:t>
+      </w:r>
+      <w:proofErr w:type="spellStart"/>
+      <w:r>
+        <w:rPr>
+          <w:rFonts w:ascii="Times New Roman" w:hAnsi="Times New Roman" w:cs="Times New Roman"/>
+          <w:sz w:val="28"/>
+          <w:szCs w:val="28"/>
+        </w:rPr>
+        <w:t>якій</w:t>
+      </w:r>
+      <w:proofErr w:type="spellEnd"/>
+      <w:r>
+        <w:rPr>
+          <w:rFonts w:ascii="Times New Roman" w:hAnsi="Times New Roman" w:cs="Times New Roman"/>
+          <w:sz w:val="28"/>
+          <w:szCs w:val="28"/>
+        </w:rPr>
+        <w:t xml:space="preserve"> </w:t>
+      </w:r>
+      <w:proofErr w:type="spellStart"/>
+      <w:r>
+        <w:rPr>
+          <w:rFonts w:ascii="Times New Roman" w:hAnsi="Times New Roman" w:cs="Times New Roman"/>
+          <w:sz w:val="28"/>
+          <w:szCs w:val="28"/>
+        </w:rPr>
+        <w:t>описується</w:t>
+      </w:r>
+      <w:proofErr w:type="spellEnd"/>
+      <w:r>
+        <w:rPr>
+          <w:rFonts w:ascii="Times New Roman" w:hAnsi="Times New Roman" w:cs="Times New Roman"/>
+          <w:sz w:val="28"/>
+          <w:szCs w:val="28"/>
+        </w:rPr>
+        <w:t xml:space="preserve"> </w:t>
+      </w:r>
+      <w:proofErr w:type="spellStart"/>
+      <w:r>
+        <w:rPr>
+          <w:rFonts w:ascii="Times New Roman" w:hAnsi="Times New Roman" w:cs="Times New Roman"/>
+          <w:sz w:val="28"/>
+          <w:szCs w:val="28"/>
+        </w:rPr>
+        <w:t>прізвище,ім</w:t>
+      </w:r>
+      <w:proofErr w:type="spellEnd"/>
+      <w:r>
+        <w:rPr>
+          <w:rFonts w:ascii="Times New Roman" w:hAnsi="Times New Roman" w:cs="Times New Roman"/>
+          <w:sz w:val="28"/>
+          <w:szCs w:val="28"/>
+        </w:rPr>
+        <w:t>’</w:t>
+      </w:r>
+      <w:r>
+        <w:rPr>
+          <w:rFonts w:ascii="Times New Roman" w:hAnsi="Times New Roman" w:cs="Times New Roman"/>
+          <w:sz w:val="28"/>
+          <w:szCs w:val="28"/>
+          <w:lang w:val="uk-UA"/>
+        </w:rPr>
+        <w:t>я розробника програми зі знаком (с).</w:t>
+      </w:r>
+    </w:p>
+    <w:p>
+      <w:pPr>
+        <w:pStyle w:val="a6"/>
+        <w:numPr>
+          <w:ilvl w:val="0"/>
+          <w:numId w:val="1"/>
+        </w:numPr>
+        <w:rPr>
+          <w:rFonts w:ascii="Times New Roman" w:hAnsi="Times New Roman" w:cs="Times New Roman"/>
+          <w:sz w:val="28"/>
+          <w:szCs w:val="28"/>
+        </w:rPr>
+      </w:pPr>
+      <w:r>
+        <w:rPr>
+          <w:rFonts w:ascii="Times New Roman" w:hAnsi="Times New Roman" w:cs="Times New Roman"/>
+          <w:sz w:val="28"/>
+          <w:szCs w:val="28"/>
+          <w:lang w:val="uk-UA"/>
+        </w:rPr>
+        <w:t>Написання ф</w:t>
+      </w:r>
+      <w:r>
+        <w:rPr>
+          <w:rFonts w:ascii="Times New Roman" w:hAnsi="Times New Roman" w:cs="Times New Roman"/>
+          <w:sz w:val="28"/>
+          <w:szCs w:val="28"/>
+          <w:lang w:val="uk-UA"/>
+        </w:rPr>
+        <w:t>ункції</w:t>
+      </w:r>
+      <w:r>
+        <w:rPr>
+          <w:rFonts w:ascii="Times New Roman" w:hAnsi="Times New Roman" w:cs="Times New Roman"/>
+          <w:sz w:val="28"/>
+          <w:szCs w:val="28"/>
+          <w:lang w:val="uk-UA"/>
+        </w:rPr>
+        <w:t>, яка виконує логічну операцію.</w:t>
+      </w:r>
+    </w:p>
+    <w:p>
+      <w:pPr>
+        <w:pStyle w:val="a6"/>
+        <w:numPr>
+          <w:ilvl w:val="0"/>
+          <w:numId w:val="1"/>
+        </w:numPr>
+        <w:rPr>
+          <w:rFonts w:ascii="Times New Roman" w:hAnsi="Times New Roman" w:cs="Times New Roman"/>
+          <w:sz w:val="28"/>
+          <w:szCs w:val="28"/>
+        </w:rPr>
+      </w:pPr>
+      <w:r>
+        <w:rPr>
+          <w:rFonts w:ascii="Times New Roman" w:hAnsi="Times New Roman" w:cs="Times New Roman"/>
+          <w:sz w:val="28"/>
+          <w:szCs w:val="28"/>
+          <w:lang w:val="uk-UA"/>
+        </w:rPr>
+        <w:t xml:space="preserve">Написання функції, яка виводить числа x,y у 16-овій та 10-овій системах числення та обчислення їх за допомогою функції </w:t>
+      </w:r>
+      <w:proofErr w:type="spellStart"/>
+      <w:r>
+        <w:rPr>
+          <w:rFonts w:ascii="Times New Roman" w:hAnsi="Times New Roman" w:cs="Times New Roman"/>
+          <w:sz w:val="28"/>
+          <w:szCs w:val="28"/>
+          <w:lang w:val="uk-UA"/>
+        </w:rPr>
+        <w:t>s_calculation</w:t>
+      </w:r>
+      <w:proofErr w:type="spellEnd"/>
+      <w:r>
+        <w:rPr>
+          <w:rFonts w:ascii="Times New Roman" w:hAnsi="Times New Roman" w:cs="Times New Roman"/>
+          <w:sz w:val="28"/>
+          <w:szCs w:val="28"/>
+          <w:lang w:val="uk-UA"/>
+        </w:rPr>
+        <w:t>().</w:t>
+      </w:r>
+    </w:p>
+    <w:p>
+      <w:pPr>
+        <w:pStyle w:val="a6"/>
+        <w:numPr>
+          <w:ilvl w:val="0"/>
+          <w:numId w:val="1"/>
+        </w:numPr>
+        <w:rPr>
+          <w:rFonts w:ascii="Times New Roman" w:hAnsi="Times New Roman" w:cs="Times New Roman"/>
+          <w:sz w:val="28"/>
+          <w:szCs w:val="28"/>
+        </w:rPr>
+      </w:pPr>
+      <w:proofErr w:type="spellStart"/>
+      <w:proofErr w:type="gramStart"/>
+      <w:r>
+        <w:rPr>
+          <w:rFonts w:ascii="Times New Roman" w:hAnsi="Times New Roman" w:cs="Times New Roman"/>
+          <w:sz w:val="28"/>
+          <w:szCs w:val="28"/>
+        </w:rPr>
+        <w:t>П</w:t>
+      </w:r>
+      <w:proofErr w:type="gramEnd"/>
+      <w:r>
+        <w:rPr>
+          <w:rFonts w:ascii="Times New Roman" w:hAnsi="Times New Roman" w:cs="Times New Roman"/>
+          <w:sz w:val="28"/>
+          <w:szCs w:val="28"/>
+        </w:rPr>
+        <w:t>ідключення</w:t>
+      </w:r>
+      <w:proofErr w:type="spellEnd"/>
+      <w:r>
+        <w:rPr>
+          <w:rFonts w:ascii="Times New Roman" w:hAnsi="Times New Roman" w:cs="Times New Roman"/>
+          <w:sz w:val="28"/>
+          <w:szCs w:val="28"/>
+        </w:rPr>
+        <w:t xml:space="preserve"> </w:t>
+      </w:r>
+      <w:proofErr w:type="spellStart"/>
+      <w:r>
+        <w:rPr>
+          <w:rFonts w:ascii="Times New Roman" w:hAnsi="Times New Roman" w:cs="Times New Roman"/>
+          <w:sz w:val="28"/>
+          <w:szCs w:val="28"/>
+        </w:rPr>
+        <w:t>усіх</w:t>
+      </w:r>
+      <w:proofErr w:type="spellEnd"/>
+      <w:r>
+        <w:rPr>
+          <w:rFonts w:ascii="Times New Roman" w:hAnsi="Times New Roman" w:cs="Times New Roman"/>
+          <w:sz w:val="28"/>
+          <w:szCs w:val="28"/>
+        </w:rPr>
+        <w:t xml:space="preserve"> </w:t>
+      </w:r>
+      <w:proofErr w:type="spellStart"/>
+      <w:r>
+        <w:rPr>
+          <w:rFonts w:ascii="Times New Roman" w:hAnsi="Times New Roman" w:cs="Times New Roman"/>
+          <w:sz w:val="28"/>
+          <w:szCs w:val="28"/>
+        </w:rPr>
+        <w:t>функцій</w:t>
+      </w:r>
+      <w:proofErr w:type="spellEnd"/>
+      <w:r>
+        <w:rPr>
+          <w:rFonts w:ascii="Times New Roman" w:hAnsi="Times New Roman" w:cs="Times New Roman"/>
+          <w:sz w:val="28"/>
+          <w:szCs w:val="28"/>
+        </w:rPr>
+        <w:t xml:space="preserve"> до </w:t>
+      </w:r>
+      <w:proofErr w:type="spellStart"/>
+      <w:r>
+        <w:rPr>
+          <w:rFonts w:ascii="Times New Roman" w:hAnsi="Times New Roman" w:cs="Times New Roman"/>
+          <w:sz w:val="28"/>
+          <w:szCs w:val="28"/>
+        </w:rPr>
+        <w:t>головної</w:t>
+      </w:r>
+      <w:proofErr w:type="spellEnd"/>
+      <w:r>
+        <w:rPr>
+          <w:rFonts w:ascii="Times New Roman" w:hAnsi="Times New Roman" w:cs="Times New Roman"/>
+          <w:sz w:val="28"/>
+          <w:szCs w:val="28"/>
+        </w:rPr>
+        <w:t xml:space="preserve"> </w:t>
+      </w:r>
+      <w:proofErr w:type="spellStart"/>
+      <w:r>
+        <w:rPr>
+          <w:rFonts w:ascii="Times New Roman" w:hAnsi="Times New Roman" w:cs="Times New Roman"/>
+          <w:sz w:val="28"/>
+          <w:szCs w:val="28"/>
+        </w:rPr>
+        <w:t>функції</w:t>
+      </w:r>
+      <w:proofErr w:type="spellEnd"/>
+      <w:r>
+        <w:rPr>
+          <w:rFonts w:ascii="Times New Roman" w:hAnsi="Times New Roman" w:cs="Times New Roman"/>
+          <w:sz w:val="28"/>
+          <w:szCs w:val="28"/>
+          <w:lang w:val="uk-UA"/>
+        </w:rPr>
+        <w:t>.</w:t>
+      </w:r>
+    </w:p>
+    <w:p>
+      <w:pPr>
+        <w:rPr>
+          <w:rFonts w:ascii="Times New Roman" w:hAnsi="Times New Roman" w:cs="Times New Roman"/>
+          <w:sz w:val="28"/>
+          <w:szCs w:val="28"/>
+          <w:lang w:val="en-US"/>
+        </w:rPr>
+      </w:pPr>
       <w:r>
         <w:rPr>
           <w:rFonts w:ascii="Times New Roman" w:hAnsi="Times New Roman" w:cs="Times New Roman"/>
@@ -4642,6 +5682,17 @@
         <w:t>}</w:t>
       </w:r>
     </w:p>
+    <w:p>
+      <w:pPr>
+        <w:spacing w:after="30"/>
+        <w:rPr>
+          <w:rFonts w:ascii="Times New Roman" w:hAnsi="Times New Roman" w:cs="Times New Roman"/>
+          <w:sz w:val="24"/>
+          <w:szCs w:val="24"/>
+          <w:lang w:val="uk-UA"/>
+        </w:rPr>
+      </w:pPr>
+    </w:p>
     <w:sectPr>
       <w:pgSz w:w="11906" w:h="16838"/>
       <w:pgMar w:top="1134" w:right="850" w:bottom="1134" w:left="1701" w:header="708" w:footer="708" w:gutter="0"/>
@@ -4650,6 +5701,195 @@
     </w:sectPr>
   </w:body>
 </w:document>
+</file>
+
+<file path=word/numbering.xml><?xml version="1.0" encoding="utf-8"?>
+<w:numbering xmlns:ve="http://schemas.openxmlformats.org/markup-compatibility/2006" xmlns:o="urn:schemas-microsoft-com:office:office" xmlns:r="http://schemas.openxmlformats.org/officeDocument/2006/relationships" xmlns:m="http://schemas.openxmlformats.org/officeDocument/2006/math" xmlns:v="urn:schemas-microsoft-com:vml" xmlns:wp="http://schemas.openxmlformats.org/drawingml/2006/wordprocessingDrawing" xmlns:w10="urn:schemas-microsoft-com:office:word" xmlns:w="http://schemas.openxmlformats.org/wordprocessingml/2006/main" xmlns:wne="http://schemas.microsoft.com/office/word/2006/wordml">
+  <w:abstractNum w:abstractNumId="0">
+    <w:nsid w:val="45DF4046"/>
+    <w:multiLevelType w:val="hybridMultilevel"/>
+    <w:tmpl w:val="13BC7988"/>
+    <w:lvl w:ilvl="0" w:tplc="0419000F">
+      <w:start w:val="1"/>
+      <w:numFmt w:val="decimal"/>
+      <w:lvlText w:val="%1."/>
+      <w:lvlJc w:val="left"/>
+      <w:pPr>
+        <w:ind w:left="720" w:hanging="360"/>
+      </w:pPr>
+      <w:rPr>
+        <w:rFonts w:hint="default"/>
+      </w:rPr>
+    </w:lvl>
+    <w:lvl w:ilvl="1" w:tplc="04190019" w:tentative="1">
+      <w:start w:val="1"/>
+      <w:numFmt w:val="lowerLetter"/>
+      <w:lvlText w:val="%2."/>
+      <w:lvlJc w:val="left"/>
+      <w:pPr>
+        <w:ind w:left="1440" w:hanging="360"/>
+      </w:pPr>
+    </w:lvl>
+    <w:lvl w:ilvl="2" w:tplc="0419001B" w:tentative="1">
+      <w:start w:val="1"/>
+      <w:numFmt w:val="lowerRoman"/>
+      <w:lvlText w:val="%3."/>
+      <w:lvlJc w:val="right"/>
+      <w:pPr>
+        <w:ind w:left="2160" w:hanging="180"/>
+      </w:pPr>
+    </w:lvl>
+    <w:lvl w:ilvl="3" w:tplc="0419000F" w:tentative="1">
+      <w:start w:val="1"/>
+      <w:numFmt w:val="decimal"/>
+      <w:lvlText w:val="%4."/>
+      <w:lvlJc w:val="left"/>
+      <w:pPr>
+        <w:ind w:left="2880" w:hanging="360"/>
+      </w:pPr>
+    </w:lvl>
+    <w:lvl w:ilvl="4" w:tplc="04190019" w:tentative="1">
+      <w:start w:val="1"/>
+      <w:numFmt w:val="lowerLetter"/>
+      <w:lvlText w:val="%5."/>
+      <w:lvlJc w:val="left"/>
+      <w:pPr>
+        <w:ind w:left="3600" w:hanging="360"/>
+      </w:pPr>
+    </w:lvl>
+    <w:lvl w:ilvl="5" w:tplc="0419001B" w:tentative="1">
+      <w:start w:val="1"/>
+      <w:numFmt w:val="lowerRoman"/>
+      <w:lvlText w:val="%6."/>
+      <w:lvlJc w:val="right"/>
+      <w:pPr>
+        <w:ind w:left="4320" w:hanging="180"/>
+      </w:pPr>
+    </w:lvl>
+    <w:lvl w:ilvl="6" w:tplc="0419000F" w:tentative="1">
+      <w:start w:val="1"/>
+      <w:numFmt w:val="decimal"/>
+      <w:lvlText w:val="%7."/>
+      <w:lvlJc w:val="left"/>
+      <w:pPr>
+        <w:ind w:left="5040" w:hanging="360"/>
+      </w:pPr>
+    </w:lvl>
+    <w:lvl w:ilvl="7" w:tplc="04190019" w:tentative="1">
+      <w:start w:val="1"/>
+      <w:numFmt w:val="lowerLetter"/>
+      <w:lvlText w:val="%8."/>
+      <w:lvlJc w:val="left"/>
+      <w:pPr>
+        <w:ind w:left="5760" w:hanging="360"/>
+      </w:pPr>
+    </w:lvl>
+    <w:lvl w:ilvl="8" w:tplc="0419001B" w:tentative="1">
+      <w:start w:val="1"/>
+      <w:numFmt w:val="lowerRoman"/>
+      <w:lvlText w:val="%9."/>
+      <w:lvlJc w:val="right"/>
+      <w:pPr>
+        <w:ind w:left="6480" w:hanging="180"/>
+      </w:pPr>
+    </w:lvl>
+  </w:abstractNum>
+  <w:abstractNum w:abstractNumId="1">
+    <w:nsid w:val="6CD32475"/>
+    <w:multiLevelType w:val="hybridMultilevel"/>
+    <w:tmpl w:val="A5AA02AE"/>
+    <w:lvl w:ilvl="0" w:tplc="0419000F">
+      <w:start w:val="1"/>
+      <w:numFmt w:val="decimal"/>
+      <w:lvlText w:val="%1."/>
+      <w:lvlJc w:val="left"/>
+      <w:pPr>
+        <w:ind w:left="720" w:hanging="360"/>
+      </w:pPr>
+      <w:rPr>
+        <w:rFonts w:hint="default"/>
+      </w:rPr>
+    </w:lvl>
+    <w:lvl w:ilvl="1" w:tplc="04190019" w:tentative="1">
+      <w:start w:val="1"/>
+      <w:numFmt w:val="lowerLetter"/>
+      <w:lvlText w:val="%2."/>
+      <w:lvlJc w:val="left"/>
+      <w:pPr>
+        <w:ind w:left="1440" w:hanging="360"/>
+      </w:pPr>
+    </w:lvl>
+    <w:lvl w:ilvl="2" w:tplc="0419001B" w:tentative="1">
+      <w:start w:val="1"/>
+      <w:numFmt w:val="lowerRoman"/>
+      <w:lvlText w:val="%3."/>
+      <w:lvlJc w:val="right"/>
+      <w:pPr>
+        <w:ind w:left="2160" w:hanging="180"/>
+      </w:pPr>
+    </w:lvl>
+    <w:lvl w:ilvl="3" w:tplc="0419000F" w:tentative="1">
+      <w:start w:val="1"/>
+      <w:numFmt w:val="decimal"/>
+      <w:lvlText w:val="%4."/>
+      <w:lvlJc w:val="left"/>
+      <w:pPr>
+        <w:ind w:left="2880" w:hanging="360"/>
+      </w:pPr>
+    </w:lvl>
+    <w:lvl w:ilvl="4" w:tplc="04190019" w:tentative="1">
+      <w:start w:val="1"/>
+      <w:numFmt w:val="lowerLetter"/>
+      <w:lvlText w:val="%5."/>
+      <w:lvlJc w:val="left"/>
+      <w:pPr>
+        <w:ind w:left="3600" w:hanging="360"/>
+      </w:pPr>
+    </w:lvl>
+    <w:lvl w:ilvl="5" w:tplc="0419001B" w:tentative="1">
+      <w:start w:val="1"/>
+      <w:numFmt w:val="lowerRoman"/>
+      <w:lvlText w:val="%6."/>
+      <w:lvlJc w:val="right"/>
+      <w:pPr>
+        <w:ind w:left="4320" w:hanging="180"/>
+      </w:pPr>
+    </w:lvl>
+    <w:lvl w:ilvl="6" w:tplc="0419000F" w:tentative="1">
+      <w:start w:val="1"/>
+      <w:numFmt w:val="decimal"/>
+      <w:lvlText w:val="%7."/>
+      <w:lvlJc w:val="left"/>
+      <w:pPr>
+        <w:ind w:left="5040" w:hanging="360"/>
+      </w:pPr>
+    </w:lvl>
+    <w:lvl w:ilvl="7" w:tplc="04190019" w:tentative="1">
+      <w:start w:val="1"/>
+      <w:numFmt w:val="lowerLetter"/>
+      <w:lvlText w:val="%8."/>
+      <w:lvlJc w:val="left"/>
+      <w:pPr>
+        <w:ind w:left="5760" w:hanging="360"/>
+      </w:pPr>
+    </w:lvl>
+    <w:lvl w:ilvl="8" w:tplc="0419001B" w:tentative="1">
+      <w:start w:val="1"/>
+      <w:numFmt w:val="lowerRoman"/>
+      <w:lvlText w:val="%9."/>
+      <w:lvlJc w:val="right"/>
+      <w:pPr>
+        <w:ind w:left="6480" w:hanging="180"/>
+      </w:pPr>
+    </w:lvl>
+  </w:abstractNum>
+  <w:num w:numId="1">
+    <w:abstractNumId w:val="0"/>
+  </w:num>
+  <w:num w:numId="2">
+    <w:abstractNumId w:val="1"/>
+  </w:num>
+</w:numbering>
 </file>
 
 <file path=word/styles.xml><?xml version="1.0" encoding="utf-8"?>
@@ -4896,6 +6136,17 @@
         <w:right w:w="108" w:type="dxa"/>
       </w:tblCellMar>
     </w:tblPr>
+  </w:style>
+  <w:style w:type="paragraph" w:styleId="a6">
+    <w:name w:val="List Paragraph"/>
+    <w:basedOn w:val="a"/>
+    <w:uiPriority w:val="34"/>
+    <w:qFormat/>
+    <w:rsid w:val="007D09F3"/>
+    <w:pPr>
+      <w:ind w:left="720"/>
+      <w:contextualSpacing/>
+    </w:pPr>
   </w:style>
 </w:styles>
 </file>

</xml_diff>

<commit_message>
Added conclusion about the whole task
</commit_message>
<xml_diff>
--- a/lab08/Report/Звіт до лабораторної.docx
+++ b/lab08/Report/Звіт до лабораторної.docx
@@ -1180,6 +1180,7 @@
     </w:p>
     <w:p>
       <w:pPr>
+        <w:jc w:val="both"/>
         <w:rPr>
           <w:rFonts w:ascii="Times New Roman" w:hAnsi="Times New Roman" w:cs="Times New Roman"/>
           <w:sz w:val="28"/>
@@ -1206,6 +1207,7 @@
     </w:p>
     <w:p>
       <w:pPr>
+        <w:jc w:val="both"/>
         <w:rPr>
           <w:rFonts w:ascii="Times New Roman" w:hAnsi="Times New Roman" w:cs="Times New Roman"/>
           <w:sz w:val="28"/>
@@ -1251,6 +1253,7 @@
     </w:p>
     <w:p>
       <w:pPr>
+        <w:jc w:val="both"/>
         <w:rPr>
           <w:rFonts w:ascii="Times New Roman" w:hAnsi="Times New Roman" w:cs="Times New Roman"/>
           <w:sz w:val="28"/>
@@ -1352,6 +1355,7 @@
     </w:p>
     <w:p>
       <w:pPr>
+        <w:jc w:val="both"/>
         <w:rPr>
           <w:rFonts w:ascii="Times New Roman" w:hAnsi="Times New Roman" w:cs="Times New Roman"/>
           <w:sz w:val="28"/>
@@ -1461,6 +1465,7 @@
     </w:p>
     <w:p>
       <w:pPr>
+        <w:jc w:val="both"/>
         <w:rPr>
           <w:rFonts w:ascii="Times New Roman" w:hAnsi="Times New Roman" w:cs="Times New Roman"/>
           <w:sz w:val="28"/>
@@ -1605,6 +1610,7 @@
     </w:p>
     <w:p>
       <w:pPr>
+        <w:jc w:val="both"/>
         <w:rPr>
           <w:rFonts w:ascii="Times New Roman" w:hAnsi="Times New Roman" w:cs="Times New Roman"/>
           <w:sz w:val="28"/>
@@ -1624,6 +1630,7 @@
     </w:p>
     <w:p>
       <w:pPr>
+        <w:jc w:val="both"/>
         <w:rPr>
           <w:rFonts w:ascii="Times New Roman" w:hAnsi="Times New Roman" w:cs="Times New Roman"/>
           <w:sz w:val="28"/>
@@ -1643,6 +1650,7 @@
     </w:p>
     <w:p>
       <w:pPr>
+        <w:jc w:val="both"/>
         <w:rPr>
           <w:rFonts w:ascii="Times New Roman" w:hAnsi="Times New Roman" w:cs="Times New Roman"/>
           <w:b/>
@@ -1693,6 +1701,7 @@
     </w:p>
     <w:p>
       <w:pPr>
+        <w:jc w:val="both"/>
         <w:rPr>
           <w:rFonts w:ascii="Times New Roman" w:hAnsi="Times New Roman" w:cs="Times New Roman"/>
           <w:sz w:val="28"/>
@@ -1749,6 +1758,7 @@
     </w:p>
     <w:p>
       <w:pPr>
+        <w:jc w:val="both"/>
         <w:rPr>
           <w:rFonts w:ascii="Times New Roman" w:hAnsi="Times New Roman" w:cs="Times New Roman"/>
           <w:b/>
@@ -1770,6 +1780,7 @@
     </w:p>
     <w:p>
       <w:pPr>
+        <w:jc w:val="both"/>
         <w:rPr>
           <w:rFonts w:ascii="Times New Roman" w:hAnsi="Times New Roman" w:cs="Times New Roman"/>
           <w:sz w:val="28"/>
@@ -1826,6 +1837,7 @@
     </w:p>
     <w:p>
       <w:pPr>
+        <w:jc w:val="both"/>
         <w:rPr>
           <w:rFonts w:ascii="Times New Roman" w:hAnsi="Times New Roman" w:cs="Times New Roman"/>
           <w:sz w:val="28"/>
@@ -1880,6 +1892,7 @@
     </w:p>
     <w:p>
       <w:pPr>
+        <w:jc w:val="both"/>
         <w:rPr>
           <w:rFonts w:ascii="Times New Roman" w:hAnsi="Times New Roman" w:cs="Times New Roman"/>
           <w:sz w:val="28"/>
@@ -1987,6 +2000,7 @@
     </w:p>
     <w:p>
       <w:pPr>
+        <w:jc w:val="both"/>
         <w:rPr>
           <w:rFonts w:ascii="Times New Roman" w:hAnsi="Times New Roman" w:cs="Times New Roman"/>
           <w:b/>
@@ -2017,6 +2031,7 @@
     </w:p>
     <w:p>
       <w:pPr>
+        <w:jc w:val="both"/>
         <w:rPr>
           <w:rFonts w:ascii="Times New Roman" w:hAnsi="Times New Roman" w:cs="Times New Roman"/>
           <w:sz w:val="28"/>
@@ -2122,6 +2137,7 @@
     </w:p>
     <w:p>
       <w:pPr>
+        <w:jc w:val="both"/>
         <w:rPr>
           <w:rFonts w:ascii="Times New Roman" w:hAnsi="Times New Roman" w:cs="Times New Roman"/>
           <w:b/>
@@ -2182,6 +2198,7 @@
           <w:ilvl w:val="0"/>
           <w:numId w:val="2"/>
         </w:numPr>
+        <w:jc w:val="both"/>
         <w:rPr>
           <w:rFonts w:ascii="Times New Roman" w:hAnsi="Times New Roman" w:cs="Times New Roman"/>
           <w:sz w:val="28"/>
@@ -2250,6 +2267,7 @@
           <w:ilvl w:val="0"/>
           <w:numId w:val="2"/>
         </w:numPr>
+        <w:jc w:val="both"/>
         <w:rPr>
           <w:rFonts w:ascii="Times New Roman" w:hAnsi="Times New Roman" w:cs="Times New Roman"/>
           <w:sz w:val="28"/>
@@ -2269,6 +2287,7 @@
     </w:p>
     <w:p>
       <w:pPr>
+        <w:jc w:val="both"/>
         <w:rPr>
           <w:rFonts w:ascii="Times New Roman" w:hAnsi="Times New Roman" w:cs="Times New Roman"/>
           <w:b/>
@@ -2329,6 +2348,7 @@
           <w:ilvl w:val="0"/>
           <w:numId w:val="1"/>
         </w:numPr>
+        <w:jc w:val="both"/>
         <w:rPr>
           <w:rFonts w:ascii="Times New Roman" w:hAnsi="Times New Roman" w:cs="Times New Roman"/>
           <w:sz w:val="28"/>
@@ -2442,6 +2462,7 @@
           <w:ilvl w:val="0"/>
           <w:numId w:val="1"/>
         </w:numPr>
+        <w:jc w:val="both"/>
         <w:rPr>
           <w:rFonts w:ascii="Times New Roman" w:hAnsi="Times New Roman" w:cs="Times New Roman"/>
           <w:sz w:val="28"/>
@@ -2483,6 +2504,7 @@
           <w:ilvl w:val="0"/>
           <w:numId w:val="1"/>
         </w:numPr>
+        <w:jc w:val="both"/>
         <w:rPr>
           <w:rFonts w:ascii="Times New Roman" w:hAnsi="Times New Roman" w:cs="Times New Roman"/>
           <w:sz w:val="28"/>
@@ -2526,6 +2548,7 @@
           <w:ilvl w:val="0"/>
           <w:numId w:val="1"/>
         </w:numPr>
+        <w:jc w:val="both"/>
         <w:rPr>
           <w:rFonts w:ascii="Times New Roman" w:hAnsi="Times New Roman" w:cs="Times New Roman"/>
           <w:sz w:val="28"/>
@@ -2641,6 +2664,1381 @@
           <w:sz w:val="28"/>
           <w:szCs w:val="28"/>
           <w:lang w:val="en-US"/>
+        </w:rPr>
+      </w:pPr>
+      <w:r>
+        <w:rPr>
+          <w:rFonts w:ascii="Times New Roman" w:hAnsi="Times New Roman" w:cs="Times New Roman"/>
+          <w:sz w:val="28"/>
+          <w:szCs w:val="28"/>
+          <w:lang w:val="uk-UA"/>
+        </w:rPr>
+        <w:br w:type="page"/>
+      </w:r>
+    </w:p>
+    <w:p>
+      <w:pPr>
+        <w:jc w:val="center"/>
+        <w:rPr>
+          <w:rFonts w:ascii="Times New Roman" w:hAnsi="Times New Roman" w:cs="Times New Roman"/>
+          <w:sz w:val="28"/>
+          <w:szCs w:val="28"/>
+          <w:lang w:val="uk-UA"/>
+        </w:rPr>
+      </w:pPr>
+      <w:r>
+        <w:rPr>
+          <w:rFonts w:ascii="Times New Roman" w:hAnsi="Times New Roman" w:cs="Times New Roman"/>
+          <w:sz w:val="28"/>
+          <w:szCs w:val="28"/>
+          <w:lang w:val="uk-UA"/>
+        </w:rPr>
+        <w:lastRenderedPageBreak/>
+        <w:t>Висновки</w:t>
+      </w:r>
+    </w:p>
+    <w:p>
+      <w:pPr>
+        <w:ind w:firstLine="708"/>
+        <w:jc w:val="both"/>
+        <w:rPr>
+          <w:rFonts w:ascii="Times New Roman" w:hAnsi="Times New Roman" w:cs="Times New Roman"/>
+          <w:sz w:val="28"/>
+          <w:szCs w:val="28"/>
+          <w:lang w:val="uk-UA"/>
+        </w:rPr>
+      </w:pPr>
+      <w:r>
+        <w:rPr>
+          <w:rFonts w:ascii="Times New Roman" w:hAnsi="Times New Roman" w:cs="Times New Roman"/>
+          <w:sz w:val="28"/>
+          <w:szCs w:val="28"/>
+          <w:lang w:val="uk-UA"/>
+        </w:rPr>
+        <w:t xml:space="preserve">Перш, ніж приступати до виконання лабораторної роботи №8, я підготувався до контрольних запитань </w:t>
+      </w:r>
+      <w:proofErr w:type="spellStart"/>
+      <w:r>
+        <w:rPr>
+          <w:rFonts w:ascii="Times New Roman" w:hAnsi="Times New Roman" w:cs="Times New Roman"/>
+          <w:sz w:val="28"/>
+          <w:szCs w:val="28"/>
+          <w:lang w:val="uk-UA"/>
+        </w:rPr>
+        <w:t>експресс-контролю</w:t>
+      </w:r>
+      <w:proofErr w:type="spellEnd"/>
+      <w:r>
+        <w:rPr>
+          <w:rFonts w:ascii="Times New Roman" w:hAnsi="Times New Roman" w:cs="Times New Roman"/>
+          <w:sz w:val="28"/>
+          <w:szCs w:val="28"/>
+          <w:lang w:val="uk-UA"/>
+        </w:rPr>
+        <w:t>, відповіді яких, мені дуже знадобилися у ході виконання цієї лабораторної роботи.</w:t>
+      </w:r>
+    </w:p>
+    <w:p>
+      <w:pPr>
+        <w:ind w:firstLine="708"/>
+        <w:jc w:val="both"/>
+        <w:rPr>
+          <w:rFonts w:ascii="Times New Roman" w:hAnsi="Times New Roman" w:cs="Times New Roman"/>
+          <w:sz w:val="28"/>
+          <w:szCs w:val="28"/>
+          <w:lang w:val="uk-UA"/>
+        </w:rPr>
+      </w:pPr>
+      <w:r>
+        <w:rPr>
+          <w:rFonts w:ascii="Times New Roman" w:hAnsi="Times New Roman" w:cs="Times New Roman"/>
+          <w:sz w:val="28"/>
+          <w:szCs w:val="28"/>
+          <w:lang w:val="uk-UA"/>
+        </w:rPr>
+        <w:t xml:space="preserve">Перед виконанням самої лабораторної роботи, потрібно було зареєструватися на </w:t>
+      </w:r>
+      <w:proofErr w:type="spellStart"/>
+      <w:r>
+        <w:rPr>
+          <w:rFonts w:ascii="Times New Roman" w:hAnsi="Times New Roman" w:cs="Times New Roman"/>
+          <w:sz w:val="28"/>
+          <w:szCs w:val="28"/>
+          <w:lang w:val="uk-UA"/>
+        </w:rPr>
+        <w:t>GitHub</w:t>
+      </w:r>
+      <w:proofErr w:type="spellEnd"/>
+      <w:r>
+        <w:rPr>
+          <w:rFonts w:ascii="Times New Roman" w:hAnsi="Times New Roman" w:cs="Times New Roman"/>
+          <w:sz w:val="28"/>
+          <w:szCs w:val="28"/>
+          <w:lang w:val="uk-UA"/>
+        </w:rPr>
+        <w:t xml:space="preserve"> та завантажити </w:t>
+      </w:r>
+      <w:proofErr w:type="spellStart"/>
+      <w:r>
+        <w:rPr>
+          <w:rFonts w:ascii="Times New Roman" w:hAnsi="Times New Roman" w:cs="Times New Roman"/>
+          <w:sz w:val="28"/>
+          <w:szCs w:val="28"/>
+          <w:lang w:val="uk-UA"/>
+        </w:rPr>
+        <w:t>застосунок</w:t>
+      </w:r>
+      <w:proofErr w:type="spellEnd"/>
+      <w:r>
+        <w:rPr>
+          <w:rFonts w:ascii="Times New Roman" w:hAnsi="Times New Roman" w:cs="Times New Roman"/>
+          <w:sz w:val="28"/>
+          <w:szCs w:val="28"/>
+          <w:lang w:val="uk-UA"/>
+        </w:rPr>
+        <w:t xml:space="preserve"> </w:t>
+      </w:r>
+      <w:proofErr w:type="spellStart"/>
+      <w:r>
+        <w:rPr>
+          <w:rFonts w:ascii="Times New Roman" w:hAnsi="Times New Roman" w:cs="Times New Roman"/>
+          <w:sz w:val="28"/>
+          <w:szCs w:val="28"/>
+          <w:lang w:val="uk-UA"/>
+        </w:rPr>
+        <w:t>Git</w:t>
+      </w:r>
+      <w:proofErr w:type="spellEnd"/>
+      <w:r>
+        <w:rPr>
+          <w:rFonts w:ascii="Times New Roman" w:hAnsi="Times New Roman" w:cs="Times New Roman"/>
+          <w:sz w:val="28"/>
+          <w:szCs w:val="28"/>
+          <w:lang w:val="uk-UA"/>
+        </w:rPr>
+        <w:t xml:space="preserve"> </w:t>
+      </w:r>
+      <w:proofErr w:type="spellStart"/>
+      <w:r>
+        <w:rPr>
+          <w:rFonts w:ascii="Times New Roman" w:hAnsi="Times New Roman" w:cs="Times New Roman"/>
+          <w:sz w:val="28"/>
+          <w:szCs w:val="28"/>
+          <w:lang w:val="uk-UA"/>
+        </w:rPr>
+        <w:t>Bash</w:t>
+      </w:r>
+      <w:proofErr w:type="spellEnd"/>
+      <w:r>
+        <w:rPr>
+          <w:rFonts w:ascii="Times New Roman" w:hAnsi="Times New Roman" w:cs="Times New Roman"/>
+          <w:sz w:val="28"/>
+          <w:szCs w:val="28"/>
+          <w:lang w:val="uk-UA"/>
+        </w:rPr>
+        <w:t xml:space="preserve"> для завантаження лабораторних робіт до сайту для зручної перевірки та відстеження виконання студента. Згодом був клонований </w:t>
+      </w:r>
+      <w:proofErr w:type="spellStart"/>
+      <w:r>
+        <w:rPr>
+          <w:rFonts w:ascii="Times New Roman" w:hAnsi="Times New Roman" w:cs="Times New Roman"/>
+          <w:sz w:val="28"/>
+          <w:szCs w:val="28"/>
+          <w:lang w:val="uk-UA"/>
+        </w:rPr>
+        <w:t>репозитарій</w:t>
+      </w:r>
+      <w:proofErr w:type="spellEnd"/>
+      <w:r>
+        <w:rPr>
+          <w:rFonts w:ascii="Times New Roman" w:hAnsi="Times New Roman" w:cs="Times New Roman"/>
+          <w:sz w:val="28"/>
+          <w:szCs w:val="28"/>
+          <w:lang w:val="uk-UA"/>
+        </w:rPr>
+        <w:t xml:space="preserve"> до мого ПК, заповнено два файли README, у яких було записано тему, варіант, мету й завдання до лабораторної роботи.</w:t>
+      </w:r>
+    </w:p>
+    <w:p>
+      <w:pPr>
+        <w:ind w:firstLine="708"/>
+        <w:jc w:val="both"/>
+        <w:rPr>
+          <w:rFonts w:ascii="Times New Roman" w:hAnsi="Times New Roman" w:cs="Times New Roman"/>
+          <w:sz w:val="28"/>
+          <w:szCs w:val="28"/>
+          <w:lang w:val="uk-UA"/>
+        </w:rPr>
+      </w:pPr>
+      <w:r>
+        <w:rPr>
+          <w:rFonts w:ascii="Times New Roman" w:hAnsi="Times New Roman" w:cs="Times New Roman"/>
+          <w:sz w:val="28"/>
+          <w:szCs w:val="28"/>
+          <w:lang w:val="uk-UA"/>
+        </w:rPr>
+        <w:t xml:space="preserve">Після цього було здійснено аналіз і постановку задачі 8.1, одержані дані було додано до звіту. Згодом було розроблено набір контрольних прикладів до задачі 8.1 задля виконання модульного тестування, усі отримані тест-кейси були додані до \lab08\TestSuite та згодом додані до звіту як додаток. У </w:t>
+      </w:r>
+      <w:proofErr w:type="spellStart"/>
+      <w:r>
+        <w:rPr>
+          <w:rFonts w:ascii="Times New Roman" w:hAnsi="Times New Roman" w:cs="Times New Roman"/>
+          <w:sz w:val="28"/>
+          <w:szCs w:val="28"/>
+          <w:lang w:val="uk-UA"/>
+        </w:rPr>
+        <w:t>Code</w:t>
+      </w:r>
+      <w:proofErr w:type="spellEnd"/>
+      <w:r>
+        <w:rPr>
+          <w:rFonts w:ascii="Times New Roman" w:hAnsi="Times New Roman" w:cs="Times New Roman"/>
+          <w:sz w:val="28"/>
+          <w:szCs w:val="28"/>
+          <w:lang w:val="uk-UA"/>
+        </w:rPr>
+        <w:t>::</w:t>
+      </w:r>
+      <w:proofErr w:type="spellStart"/>
+      <w:r>
+        <w:rPr>
+          <w:rFonts w:ascii="Times New Roman" w:hAnsi="Times New Roman" w:cs="Times New Roman"/>
+          <w:sz w:val="28"/>
+          <w:szCs w:val="28"/>
+          <w:lang w:val="uk-UA"/>
+        </w:rPr>
+        <w:t>Blocks</w:t>
+      </w:r>
+      <w:proofErr w:type="spellEnd"/>
+      <w:r>
+        <w:rPr>
+          <w:rFonts w:ascii="Times New Roman" w:hAnsi="Times New Roman" w:cs="Times New Roman"/>
+          <w:sz w:val="28"/>
+          <w:szCs w:val="28"/>
+          <w:lang w:val="uk-UA"/>
+        </w:rPr>
+        <w:t xml:space="preserve"> IDE створено проект статичної бібліотеки </w:t>
+      </w:r>
+      <w:proofErr w:type="spellStart"/>
+      <w:r>
+        <w:rPr>
+          <w:rFonts w:ascii="Times New Roman" w:hAnsi="Times New Roman" w:cs="Times New Roman"/>
+          <w:sz w:val="28"/>
+          <w:szCs w:val="28"/>
+          <w:lang w:val="uk-UA"/>
+        </w:rPr>
+        <w:t>ModulesRisovaniy</w:t>
+      </w:r>
+      <w:proofErr w:type="spellEnd"/>
+      <w:r>
+        <w:rPr>
+          <w:rFonts w:ascii="Times New Roman" w:hAnsi="Times New Roman" w:cs="Times New Roman"/>
+          <w:sz w:val="28"/>
+          <w:szCs w:val="28"/>
+          <w:lang w:val="uk-UA"/>
+        </w:rPr>
+        <w:t xml:space="preserve">, розширення </w:t>
+      </w:r>
+      <w:proofErr w:type="spellStart"/>
+      <w:r>
+        <w:rPr>
+          <w:rFonts w:ascii="Times New Roman" w:hAnsi="Times New Roman" w:cs="Times New Roman"/>
+          <w:sz w:val="28"/>
+          <w:szCs w:val="28"/>
+        </w:rPr>
+        <w:t>main</w:t>
+      </w:r>
+      <w:proofErr w:type="spellEnd"/>
+      <w:r>
+        <w:rPr>
+          <w:rFonts w:ascii="Times New Roman" w:hAnsi="Times New Roman" w:cs="Times New Roman"/>
+          <w:sz w:val="28"/>
+          <w:szCs w:val="28"/>
+          <w:lang w:val="uk-UA"/>
+        </w:rPr>
+        <w:t>.</w:t>
+      </w:r>
+      <w:proofErr w:type="spellStart"/>
+      <w:r>
+        <w:rPr>
+          <w:rFonts w:ascii="Times New Roman" w:hAnsi="Times New Roman" w:cs="Times New Roman"/>
+          <w:sz w:val="28"/>
+          <w:szCs w:val="28"/>
+        </w:rPr>
+        <w:t>c</w:t>
+      </w:r>
+      <w:proofErr w:type="spellEnd"/>
+      <w:r>
+        <w:rPr>
+          <w:rFonts w:ascii="Times New Roman" w:hAnsi="Times New Roman" w:cs="Times New Roman"/>
+          <w:sz w:val="28"/>
+          <w:szCs w:val="28"/>
+          <w:lang w:val="uk-UA"/>
+        </w:rPr>
+        <w:t xml:space="preserve"> було змінено на .</w:t>
+      </w:r>
+      <w:proofErr w:type="spellStart"/>
+      <w:r>
+        <w:rPr>
+          <w:rFonts w:ascii="Times New Roman" w:hAnsi="Times New Roman" w:cs="Times New Roman"/>
+          <w:sz w:val="28"/>
+          <w:szCs w:val="28"/>
+        </w:rPr>
+        <w:t>cpp</w:t>
+      </w:r>
+      <w:proofErr w:type="spellEnd"/>
+      <w:r>
+        <w:rPr>
+          <w:rFonts w:ascii="Times New Roman" w:hAnsi="Times New Roman" w:cs="Times New Roman"/>
+          <w:sz w:val="28"/>
+          <w:szCs w:val="28"/>
+          <w:lang w:val="uk-UA"/>
+        </w:rPr>
+        <w:t xml:space="preserve">. </w:t>
+      </w:r>
+    </w:p>
+    <w:p>
+      <w:pPr>
+        <w:ind w:firstLine="708"/>
+        <w:jc w:val="both"/>
+        <w:rPr>
+          <w:rFonts w:ascii="Times New Roman" w:hAnsi="Times New Roman" w:cs="Times New Roman"/>
+          <w:sz w:val="28"/>
+          <w:szCs w:val="28"/>
+          <w:lang w:val="uk-UA"/>
+        </w:rPr>
+      </w:pPr>
+      <w:r>
+        <w:rPr>
+          <w:rFonts w:ascii="Times New Roman" w:hAnsi="Times New Roman" w:cs="Times New Roman"/>
+          <w:sz w:val="28"/>
+          <w:szCs w:val="28"/>
+          <w:lang w:val="uk-UA"/>
+        </w:rPr>
+        <w:t>П</w:t>
+      </w:r>
+      <w:r>
+        <w:rPr>
+          <w:rFonts w:ascii="Times New Roman" w:hAnsi="Times New Roman" w:cs="Times New Roman"/>
+          <w:sz w:val="28"/>
+          <w:szCs w:val="28"/>
+          <w:lang w:val="uk-UA"/>
+        </w:rPr>
+        <w:t xml:space="preserve">отім було реалізовано функцію </w:t>
+      </w:r>
+      <w:proofErr w:type="spellStart"/>
+      <w:r>
+        <w:rPr>
+          <w:rFonts w:ascii="Times New Roman" w:hAnsi="Times New Roman" w:cs="Times New Roman"/>
+          <w:sz w:val="28"/>
+          <w:szCs w:val="28"/>
+          <w:lang w:val="uk-UA"/>
+        </w:rPr>
+        <w:t>s_calculation</w:t>
+      </w:r>
+      <w:proofErr w:type="spellEnd"/>
+      <w:r>
+        <w:rPr>
+          <w:rFonts w:ascii="Times New Roman" w:hAnsi="Times New Roman" w:cs="Times New Roman"/>
+          <w:sz w:val="28"/>
+          <w:szCs w:val="28"/>
+          <w:lang w:val="uk-UA"/>
+        </w:rPr>
+        <w:t xml:space="preserve"> мовою програмування С++,  яка реалізовує умову задачі 8.1. Після компіляції цього проекту було створено файл з розширенням .а. Згодом було створено заголовковий файл </w:t>
+      </w:r>
+      <w:proofErr w:type="spellStart"/>
+      <w:r>
+        <w:rPr>
+          <w:rFonts w:ascii="Times New Roman" w:hAnsi="Times New Roman" w:cs="Times New Roman"/>
+          <w:sz w:val="28"/>
+          <w:szCs w:val="28"/>
+          <w:lang w:val="uk-UA"/>
+        </w:rPr>
+        <w:t>ModulesRisovany.h</w:t>
+      </w:r>
+      <w:proofErr w:type="spellEnd"/>
+      <w:r>
+        <w:rPr>
+          <w:rFonts w:ascii="Times New Roman" w:hAnsi="Times New Roman" w:cs="Times New Roman"/>
+          <w:sz w:val="28"/>
+          <w:szCs w:val="28"/>
+          <w:lang w:val="uk-UA"/>
+        </w:rPr>
+        <w:t xml:space="preserve"> у якому було описано прототип функції </w:t>
+      </w:r>
+      <w:proofErr w:type="spellStart"/>
+      <w:r>
+        <w:rPr>
+          <w:rFonts w:ascii="Times New Roman" w:hAnsi="Times New Roman" w:cs="Times New Roman"/>
+          <w:sz w:val="28"/>
+          <w:szCs w:val="28"/>
+          <w:lang w:val="uk-UA"/>
+        </w:rPr>
+        <w:t>s_calculation</w:t>
+      </w:r>
+      <w:proofErr w:type="spellEnd"/>
+      <w:r>
+        <w:rPr>
+          <w:rFonts w:ascii="Times New Roman" w:hAnsi="Times New Roman" w:cs="Times New Roman"/>
+          <w:sz w:val="28"/>
+          <w:szCs w:val="28"/>
+          <w:lang w:val="uk-UA"/>
+        </w:rPr>
+        <w:t xml:space="preserve">. Після цього було створено проект консольного додатка з назвою </w:t>
+      </w:r>
+      <w:proofErr w:type="spellStart"/>
+      <w:r>
+        <w:rPr>
+          <w:rFonts w:ascii="Times New Roman" w:hAnsi="Times New Roman" w:cs="Times New Roman"/>
+          <w:sz w:val="28"/>
+          <w:szCs w:val="28"/>
+          <w:lang w:val="uk-UA"/>
+        </w:rPr>
+        <w:t>TestDriver</w:t>
+      </w:r>
+      <w:proofErr w:type="spellEnd"/>
+      <w:r>
+        <w:rPr>
+          <w:rFonts w:ascii="Times New Roman" w:hAnsi="Times New Roman" w:cs="Times New Roman"/>
+          <w:sz w:val="28"/>
+          <w:szCs w:val="28"/>
+        </w:rPr>
+        <w:t xml:space="preserve">. </w:t>
+      </w:r>
+      <w:r>
+        <w:rPr>
+          <w:rFonts w:ascii="Times New Roman" w:hAnsi="Times New Roman" w:cs="Times New Roman"/>
+          <w:sz w:val="28"/>
+          <w:szCs w:val="28"/>
+        </w:rPr>
+        <w:t xml:space="preserve">Цей проект </w:t>
+      </w:r>
+      <w:proofErr w:type="spellStart"/>
+      <w:r>
+        <w:rPr>
+          <w:rFonts w:ascii="Times New Roman" w:hAnsi="Times New Roman" w:cs="Times New Roman"/>
+          <w:sz w:val="28"/>
+          <w:szCs w:val="28"/>
+        </w:rPr>
+        <w:t>мав</w:t>
+      </w:r>
+      <w:proofErr w:type="spellEnd"/>
+      <w:r>
+        <w:rPr>
+          <w:rFonts w:ascii="Times New Roman" w:hAnsi="Times New Roman" w:cs="Times New Roman"/>
+          <w:sz w:val="28"/>
+          <w:szCs w:val="28"/>
+        </w:rPr>
+        <w:t xml:space="preserve"> </w:t>
+      </w:r>
+      <w:proofErr w:type="spellStart"/>
+      <w:r>
+        <w:rPr>
+          <w:rFonts w:ascii="Times New Roman" w:hAnsi="Times New Roman" w:cs="Times New Roman"/>
+          <w:sz w:val="28"/>
+          <w:szCs w:val="28"/>
+        </w:rPr>
+        <w:t>призначення</w:t>
+      </w:r>
+      <w:proofErr w:type="spellEnd"/>
+      <w:r>
+        <w:rPr>
+          <w:rFonts w:ascii="Times New Roman" w:hAnsi="Times New Roman" w:cs="Times New Roman"/>
+          <w:sz w:val="28"/>
+          <w:szCs w:val="28"/>
+        </w:rPr>
+        <w:t xml:space="preserve"> тестового драйвера для </w:t>
+      </w:r>
+      <w:proofErr w:type="spellStart"/>
+      <w:r>
+        <w:rPr>
+          <w:rFonts w:ascii="Times New Roman" w:hAnsi="Times New Roman" w:cs="Times New Roman"/>
+          <w:sz w:val="28"/>
+          <w:szCs w:val="28"/>
+        </w:rPr>
+        <w:t>функції</w:t>
+      </w:r>
+      <w:proofErr w:type="spellEnd"/>
+      <w:r>
+        <w:rPr>
+          <w:rFonts w:ascii="Times New Roman" w:hAnsi="Times New Roman" w:cs="Times New Roman"/>
+          <w:sz w:val="28"/>
+          <w:szCs w:val="28"/>
+        </w:rPr>
+        <w:t xml:space="preserve"> </w:t>
+      </w:r>
+      <w:proofErr w:type="spellStart"/>
+      <w:r>
+        <w:rPr>
+          <w:rFonts w:ascii="Times New Roman" w:hAnsi="Times New Roman" w:cs="Times New Roman"/>
+          <w:sz w:val="28"/>
+          <w:szCs w:val="28"/>
+          <w:lang w:val="uk-UA"/>
+        </w:rPr>
+        <w:t>s_calculation</w:t>
+      </w:r>
+      <w:proofErr w:type="spellEnd"/>
+      <w:r>
+        <w:rPr>
+          <w:rFonts w:ascii="Times New Roman" w:hAnsi="Times New Roman" w:cs="Times New Roman"/>
+          <w:sz w:val="28"/>
+          <w:szCs w:val="28"/>
+          <w:lang w:val="uk-UA"/>
+        </w:rPr>
+        <w:t xml:space="preserve"> і за допомогою цього драйвера слід було виконати модульне </w:t>
+      </w:r>
+      <w:r>
+        <w:rPr>
+          <w:rFonts w:ascii="Times New Roman" w:hAnsi="Times New Roman" w:cs="Times New Roman"/>
+          <w:sz w:val="28"/>
+          <w:szCs w:val="28"/>
+          <w:lang w:val="uk-UA"/>
+        </w:rPr>
+        <w:t xml:space="preserve">тестування. </w:t>
+      </w:r>
+    </w:p>
+    <w:p>
+      <w:pPr>
+        <w:ind w:firstLine="708"/>
+        <w:jc w:val="both"/>
+        <w:rPr>
+          <w:rFonts w:ascii="Times New Roman" w:hAnsi="Times New Roman" w:cs="Times New Roman"/>
+          <w:sz w:val="28"/>
+          <w:szCs w:val="28"/>
+          <w:lang w:val="uk-UA"/>
+        </w:rPr>
+      </w:pPr>
+      <w:r>
+        <w:rPr>
+          <w:rFonts w:ascii="Times New Roman" w:hAnsi="Times New Roman" w:cs="Times New Roman"/>
+          <w:sz w:val="28"/>
+          <w:szCs w:val="28"/>
+          <w:lang w:val="uk-UA"/>
+        </w:rPr>
+        <w:t xml:space="preserve">Усі тест-кейси мали результат виконання </w:t>
+      </w:r>
+      <w:proofErr w:type="spellStart"/>
+      <w:r>
+        <w:rPr>
+          <w:rFonts w:ascii="Times New Roman" w:hAnsi="Times New Roman" w:cs="Times New Roman"/>
+          <w:sz w:val="28"/>
+          <w:szCs w:val="28"/>
+          <w:lang w:val="uk-UA"/>
+        </w:rPr>
+        <w:t>Passed</w:t>
+      </w:r>
+      <w:proofErr w:type="spellEnd"/>
+      <w:r>
+        <w:rPr>
+          <w:rFonts w:ascii="Times New Roman" w:hAnsi="Times New Roman" w:cs="Times New Roman"/>
+          <w:sz w:val="28"/>
+          <w:szCs w:val="28"/>
+          <w:lang w:val="uk-UA"/>
+        </w:rPr>
+        <w:t xml:space="preserve">, тому не було потреби виконувати від лагодження програми. Усі результати тестування були задокументовані та додані до звіту як додаток. Вихідний код проектів </w:t>
+      </w:r>
+      <w:proofErr w:type="spellStart"/>
+      <w:r>
+        <w:rPr>
+          <w:rFonts w:ascii="Times New Roman" w:hAnsi="Times New Roman" w:cs="Times New Roman"/>
+          <w:sz w:val="28"/>
+          <w:szCs w:val="28"/>
+        </w:rPr>
+        <w:t>ModulesRisovaniy</w:t>
+      </w:r>
+      <w:proofErr w:type="spellEnd"/>
+      <w:r>
+        <w:rPr>
+          <w:rFonts w:ascii="Times New Roman" w:hAnsi="Times New Roman" w:cs="Times New Roman"/>
+          <w:sz w:val="28"/>
+          <w:szCs w:val="28"/>
+          <w:lang w:val="uk-UA"/>
+        </w:rPr>
+        <w:t xml:space="preserve"> та </w:t>
+      </w:r>
+      <w:proofErr w:type="spellStart"/>
+      <w:r>
+        <w:rPr>
+          <w:rFonts w:ascii="Times New Roman" w:hAnsi="Times New Roman" w:cs="Times New Roman"/>
+          <w:sz w:val="28"/>
+          <w:szCs w:val="28"/>
+        </w:rPr>
+        <w:t>TestDriver</w:t>
+      </w:r>
+      <w:proofErr w:type="spellEnd"/>
+      <w:r>
+        <w:rPr>
+          <w:rFonts w:ascii="Times New Roman" w:hAnsi="Times New Roman" w:cs="Times New Roman"/>
+          <w:sz w:val="28"/>
+          <w:szCs w:val="28"/>
+          <w:lang w:val="uk-UA"/>
+        </w:rPr>
+        <w:t xml:space="preserve"> включено до звіту як додаток.</w:t>
+      </w:r>
+    </w:p>
+    <w:p>
+      <w:pPr>
+        <w:ind w:firstLine="708"/>
+        <w:jc w:val="both"/>
+        <w:rPr>
+          <w:rFonts w:ascii="Times New Roman" w:hAnsi="Times New Roman" w:cs="Times New Roman"/>
+          <w:sz w:val="28"/>
+          <w:szCs w:val="28"/>
+          <w:lang w:val="uk-UA"/>
+        </w:rPr>
+      </w:pPr>
+      <w:r>
+        <w:rPr>
+          <w:rFonts w:ascii="Times New Roman" w:hAnsi="Times New Roman" w:cs="Times New Roman"/>
+          <w:sz w:val="28"/>
+          <w:szCs w:val="28"/>
+          <w:lang w:val="uk-UA"/>
+        </w:rPr>
+        <w:t xml:space="preserve">Згодом було здійснено постановку та аналіз задачі 8.2. Виконано аналіз вимог, проектування архітектури та інше, отримані результати були задокументовані та додані до звіту. </w:t>
+      </w:r>
+    </w:p>
+    <w:p>
+      <w:pPr>
+        <w:ind w:firstLine="708"/>
+        <w:jc w:val="both"/>
+        <w:rPr>
+          <w:rFonts w:ascii="Times New Roman" w:hAnsi="Times New Roman" w:cs="Times New Roman"/>
+          <w:sz w:val="28"/>
+          <w:szCs w:val="28"/>
+          <w:lang w:val="uk-UA"/>
+        </w:rPr>
+      </w:pPr>
+      <w:r>
+        <w:rPr>
+          <w:rFonts w:ascii="Times New Roman" w:hAnsi="Times New Roman" w:cs="Times New Roman"/>
+          <w:sz w:val="28"/>
+          <w:szCs w:val="28"/>
+          <w:lang w:val="uk-UA"/>
+        </w:rPr>
+        <w:t xml:space="preserve">Після цього було розроблено </w:t>
+      </w:r>
+      <w:proofErr w:type="spellStart"/>
+      <w:r>
+        <w:rPr>
+          <w:rFonts w:ascii="Times New Roman" w:hAnsi="Times New Roman" w:cs="Times New Roman"/>
+          <w:sz w:val="28"/>
+          <w:szCs w:val="28"/>
+          <w:lang w:val="uk-UA"/>
+        </w:rPr>
+        <w:t>тест-сьют</w:t>
+      </w:r>
+      <w:proofErr w:type="spellEnd"/>
+      <w:r>
+        <w:rPr>
+          <w:rFonts w:ascii="Times New Roman" w:hAnsi="Times New Roman" w:cs="Times New Roman"/>
+          <w:sz w:val="28"/>
+          <w:szCs w:val="28"/>
+          <w:lang w:val="uk-UA"/>
+        </w:rPr>
+        <w:t xml:space="preserve"> для виконання системного тестування програмного </w:t>
+      </w:r>
+      <w:proofErr w:type="spellStart"/>
+      <w:r>
+        <w:rPr>
+          <w:rFonts w:ascii="Times New Roman" w:hAnsi="Times New Roman" w:cs="Times New Roman"/>
+          <w:sz w:val="28"/>
+          <w:szCs w:val="28"/>
+          <w:lang w:val="uk-UA"/>
+        </w:rPr>
+        <w:t>застосунку</w:t>
+      </w:r>
+      <w:proofErr w:type="spellEnd"/>
+      <w:r>
+        <w:rPr>
+          <w:rFonts w:ascii="Times New Roman" w:hAnsi="Times New Roman" w:cs="Times New Roman"/>
+          <w:sz w:val="28"/>
+          <w:szCs w:val="28"/>
+          <w:lang w:val="uk-UA"/>
+        </w:rPr>
+        <w:t xml:space="preserve"> розв’язування задачі 8.2, який складається з п’яти тестових випадків, файл тестового набору було збережено. В </w:t>
+      </w:r>
+      <w:proofErr w:type="spellStart"/>
+      <w:r>
+        <w:rPr>
+          <w:rFonts w:ascii="Times New Roman" w:hAnsi="Times New Roman" w:cs="Times New Roman"/>
+          <w:sz w:val="28"/>
+          <w:szCs w:val="28"/>
+          <w:lang w:val="uk-UA"/>
+        </w:rPr>
+        <w:t>Code</w:t>
+      </w:r>
+      <w:proofErr w:type="spellEnd"/>
+      <w:r>
+        <w:rPr>
+          <w:rFonts w:ascii="Times New Roman" w:hAnsi="Times New Roman" w:cs="Times New Roman"/>
+          <w:sz w:val="28"/>
+          <w:szCs w:val="28"/>
+          <w:lang w:val="uk-UA"/>
+        </w:rPr>
+        <w:t>::</w:t>
+      </w:r>
+      <w:proofErr w:type="spellStart"/>
+      <w:r>
+        <w:rPr>
+          <w:rFonts w:ascii="Times New Roman" w:hAnsi="Times New Roman" w:cs="Times New Roman"/>
+          <w:sz w:val="28"/>
+          <w:szCs w:val="28"/>
+          <w:lang w:val="uk-UA"/>
+        </w:rPr>
+        <w:t>Blocks</w:t>
+      </w:r>
+      <w:proofErr w:type="spellEnd"/>
+      <w:r>
+        <w:rPr>
+          <w:rFonts w:ascii="Times New Roman" w:hAnsi="Times New Roman" w:cs="Times New Roman"/>
+          <w:sz w:val="28"/>
+          <w:szCs w:val="28"/>
+          <w:lang w:val="uk-UA"/>
+        </w:rPr>
+        <w:t xml:space="preserve"> IDE було створено проект </w:t>
+      </w:r>
+      <w:proofErr w:type="spellStart"/>
+      <w:r>
+        <w:rPr>
+          <w:rFonts w:ascii="Times New Roman" w:hAnsi="Times New Roman" w:cs="Times New Roman"/>
+          <w:sz w:val="28"/>
+          <w:szCs w:val="28"/>
+          <w:lang w:val="uk-UA"/>
+        </w:rPr>
+        <w:t>Рисований_task</w:t>
+      </w:r>
+      <w:proofErr w:type="spellEnd"/>
+      <w:r>
+        <w:rPr>
+          <w:rFonts w:ascii="Times New Roman" w:hAnsi="Times New Roman" w:cs="Times New Roman"/>
+          <w:sz w:val="28"/>
+          <w:szCs w:val="28"/>
+        </w:rPr>
+        <w:t xml:space="preserve">. </w:t>
+      </w:r>
+      <w:r>
+        <w:rPr>
+          <w:rFonts w:ascii="Times New Roman" w:hAnsi="Times New Roman" w:cs="Times New Roman"/>
+          <w:sz w:val="28"/>
+          <w:szCs w:val="28"/>
+          <w:lang w:val="uk-UA"/>
+        </w:rPr>
+        <w:t>Мовою програмування С++ було реалізовано розв’язування задачі 8.2.</w:t>
+      </w:r>
+    </w:p>
+    <w:p>
+      <w:pPr>
+        <w:ind w:firstLine="708"/>
+        <w:jc w:val="both"/>
+        <w:rPr>
+          <w:rFonts w:ascii="Times New Roman" w:hAnsi="Times New Roman" w:cs="Times New Roman"/>
+          <w:sz w:val="28"/>
+          <w:szCs w:val="28"/>
+          <w:lang w:val="uk-UA"/>
+        </w:rPr>
+      </w:pPr>
+      <w:r>
+        <w:rPr>
+          <w:rFonts w:ascii="Times New Roman" w:hAnsi="Times New Roman" w:cs="Times New Roman"/>
+          <w:sz w:val="28"/>
+          <w:szCs w:val="28"/>
+          <w:lang w:val="uk-UA"/>
+        </w:rPr>
+        <w:lastRenderedPageBreak/>
+        <w:t xml:space="preserve"> Після вдалої компіляції проекту було здійснено системне тестування ПЗ за допомогою раніше розробленого </w:t>
+      </w:r>
+      <w:proofErr w:type="spellStart"/>
+      <w:r>
+        <w:rPr>
+          <w:rFonts w:ascii="Times New Roman" w:hAnsi="Times New Roman" w:cs="Times New Roman"/>
+          <w:sz w:val="28"/>
+          <w:szCs w:val="28"/>
+          <w:lang w:val="uk-UA"/>
+        </w:rPr>
+        <w:t>тест-сьюту</w:t>
+      </w:r>
+      <w:proofErr w:type="spellEnd"/>
+      <w:r>
+        <w:rPr>
+          <w:rFonts w:ascii="Times New Roman" w:hAnsi="Times New Roman" w:cs="Times New Roman"/>
+          <w:sz w:val="28"/>
+          <w:szCs w:val="28"/>
+          <w:lang w:val="uk-UA"/>
+        </w:rPr>
+        <w:t xml:space="preserve">. Не було виявлено негативних статусів під час тестування, тому виконувати </w:t>
+      </w:r>
+      <w:proofErr w:type="spellStart"/>
+      <w:r>
+        <w:rPr>
+          <w:rFonts w:ascii="Times New Roman" w:hAnsi="Times New Roman" w:cs="Times New Roman"/>
+          <w:sz w:val="28"/>
+          <w:szCs w:val="28"/>
+          <w:lang w:val="uk-UA"/>
+        </w:rPr>
+        <w:t>відлагодження</w:t>
+      </w:r>
+      <w:proofErr w:type="spellEnd"/>
+      <w:r>
+        <w:rPr>
+          <w:rFonts w:ascii="Times New Roman" w:hAnsi="Times New Roman" w:cs="Times New Roman"/>
+          <w:sz w:val="28"/>
+          <w:szCs w:val="28"/>
+          <w:lang w:val="uk-UA"/>
+        </w:rPr>
+        <w:t xml:space="preserve"> програми не знадобилося. </w:t>
+      </w:r>
+    </w:p>
+    <w:p>
+      <w:pPr>
+        <w:ind w:firstLine="708"/>
+        <w:jc w:val="both"/>
+        <w:rPr>
+          <w:rFonts w:ascii="Times New Roman" w:hAnsi="Times New Roman" w:cs="Times New Roman"/>
+          <w:sz w:val="28"/>
+          <w:szCs w:val="28"/>
+          <w:lang w:val="uk-UA"/>
+        </w:rPr>
+      </w:pPr>
+      <w:r>
+        <w:rPr>
+          <w:rFonts w:ascii="Times New Roman" w:hAnsi="Times New Roman" w:cs="Times New Roman"/>
+          <w:sz w:val="28"/>
+          <w:szCs w:val="28"/>
+          <w:lang w:val="uk-UA"/>
+        </w:rPr>
+        <w:t xml:space="preserve">Отриманий тестовий артефакт було збережено й додано до звіту як додаток. Консольний додаток було скопійовано у теку </w:t>
+      </w:r>
+      <w:proofErr w:type="spellStart"/>
+      <w:r>
+        <w:rPr>
+          <w:rFonts w:ascii="Times New Roman" w:hAnsi="Times New Roman" w:cs="Times New Roman"/>
+          <w:sz w:val="28"/>
+          <w:szCs w:val="28"/>
+          <w:lang w:val="uk-UA"/>
+        </w:rPr>
+        <w:t>Software</w:t>
+      </w:r>
+      <w:proofErr w:type="spellEnd"/>
+      <w:r>
+        <w:rPr>
+          <w:rFonts w:ascii="Times New Roman" w:hAnsi="Times New Roman" w:cs="Times New Roman"/>
+          <w:sz w:val="28"/>
+          <w:szCs w:val="28"/>
+          <w:lang w:val="uk-UA"/>
+        </w:rPr>
+        <w:t>.</w:t>
+      </w:r>
+    </w:p>
+    <w:p>
+      <w:pPr>
+        <w:ind w:firstLine="708"/>
+        <w:jc w:val="both"/>
+        <w:rPr>
+          <w:rFonts w:ascii="Times New Roman" w:hAnsi="Times New Roman" w:cs="Times New Roman"/>
+          <w:sz w:val="28"/>
+          <w:szCs w:val="28"/>
+          <w:lang w:val="uk-UA"/>
+        </w:rPr>
+      </w:pPr>
+      <w:r>
+        <w:rPr>
+          <w:rFonts w:ascii="Times New Roman" w:hAnsi="Times New Roman" w:cs="Times New Roman"/>
+          <w:sz w:val="28"/>
+          <w:szCs w:val="28"/>
+        </w:rPr>
+        <w:t xml:space="preserve">Я </w:t>
+      </w:r>
+      <w:proofErr w:type="spellStart"/>
+      <w:r>
+        <w:rPr>
+          <w:rFonts w:ascii="Times New Roman" w:hAnsi="Times New Roman" w:cs="Times New Roman"/>
+          <w:sz w:val="28"/>
+          <w:szCs w:val="28"/>
+        </w:rPr>
+        <w:t>вважаю</w:t>
+      </w:r>
+      <w:proofErr w:type="spellEnd"/>
+      <w:r>
+        <w:rPr>
+          <w:rFonts w:ascii="Times New Roman" w:hAnsi="Times New Roman" w:cs="Times New Roman"/>
+          <w:sz w:val="28"/>
+          <w:szCs w:val="28"/>
+        </w:rPr>
+        <w:t xml:space="preserve">, </w:t>
+      </w:r>
+      <w:proofErr w:type="spellStart"/>
+      <w:r>
+        <w:rPr>
+          <w:rFonts w:ascii="Times New Roman" w:hAnsi="Times New Roman" w:cs="Times New Roman"/>
+          <w:sz w:val="28"/>
+          <w:szCs w:val="28"/>
+        </w:rPr>
+        <w:t>що</w:t>
+      </w:r>
+      <w:proofErr w:type="spellEnd"/>
+      <w:r>
+        <w:rPr>
+          <w:rFonts w:ascii="Times New Roman" w:hAnsi="Times New Roman" w:cs="Times New Roman"/>
+          <w:sz w:val="28"/>
+          <w:szCs w:val="28"/>
+        </w:rPr>
+        <w:t xml:space="preserve"> дана </w:t>
+      </w:r>
+      <w:proofErr w:type="spellStart"/>
+      <w:r>
+        <w:rPr>
+          <w:rFonts w:ascii="Times New Roman" w:hAnsi="Times New Roman" w:cs="Times New Roman"/>
+          <w:sz w:val="28"/>
+          <w:szCs w:val="28"/>
+        </w:rPr>
+        <w:t>лабораторна</w:t>
+      </w:r>
+      <w:proofErr w:type="spellEnd"/>
+      <w:r>
+        <w:rPr>
+          <w:rFonts w:ascii="Times New Roman" w:hAnsi="Times New Roman" w:cs="Times New Roman"/>
+          <w:sz w:val="28"/>
+          <w:szCs w:val="28"/>
+        </w:rPr>
+        <w:t xml:space="preserve"> робота </w:t>
+      </w:r>
+      <w:proofErr w:type="spellStart"/>
+      <w:r>
+        <w:rPr>
+          <w:rFonts w:ascii="Times New Roman" w:hAnsi="Times New Roman" w:cs="Times New Roman"/>
+          <w:sz w:val="28"/>
+          <w:szCs w:val="28"/>
+        </w:rPr>
+        <w:t>є</w:t>
+      </w:r>
+      <w:proofErr w:type="spellEnd"/>
+      <w:r>
+        <w:rPr>
+          <w:rFonts w:ascii="Times New Roman" w:hAnsi="Times New Roman" w:cs="Times New Roman"/>
+          <w:sz w:val="28"/>
+          <w:szCs w:val="28"/>
+        </w:rPr>
+        <w:t xml:space="preserve"> </w:t>
+      </w:r>
+      <w:proofErr w:type="spellStart"/>
+      <w:r>
+        <w:rPr>
+          <w:rFonts w:ascii="Times New Roman" w:hAnsi="Times New Roman" w:cs="Times New Roman"/>
+          <w:sz w:val="28"/>
+          <w:szCs w:val="28"/>
+        </w:rPr>
+        <w:t>досить</w:t>
+      </w:r>
+      <w:proofErr w:type="spellEnd"/>
+      <w:r>
+        <w:rPr>
+          <w:rFonts w:ascii="Times New Roman" w:hAnsi="Times New Roman" w:cs="Times New Roman"/>
+          <w:sz w:val="28"/>
+          <w:szCs w:val="28"/>
+        </w:rPr>
+        <w:t xml:space="preserve"> </w:t>
+      </w:r>
+      <w:proofErr w:type="spellStart"/>
+      <w:r>
+        <w:rPr>
+          <w:rFonts w:ascii="Times New Roman" w:hAnsi="Times New Roman" w:cs="Times New Roman"/>
+          <w:sz w:val="28"/>
+          <w:szCs w:val="28"/>
+        </w:rPr>
+        <w:t>корисною</w:t>
+      </w:r>
+      <w:proofErr w:type="spellEnd"/>
+      <w:r>
+        <w:rPr>
+          <w:rFonts w:ascii="Times New Roman" w:hAnsi="Times New Roman" w:cs="Times New Roman"/>
+          <w:sz w:val="28"/>
+          <w:szCs w:val="28"/>
+        </w:rPr>
+        <w:t xml:space="preserve">, перш за все ми почали </w:t>
+      </w:r>
+      <w:proofErr w:type="spellStart"/>
+      <w:r>
+        <w:rPr>
+          <w:rFonts w:ascii="Times New Roman" w:hAnsi="Times New Roman" w:cs="Times New Roman"/>
+          <w:sz w:val="28"/>
+          <w:szCs w:val="28"/>
+        </w:rPr>
+        <w:t>користуватися</w:t>
+      </w:r>
+      <w:proofErr w:type="spellEnd"/>
+      <w:r>
+        <w:rPr>
+          <w:rFonts w:ascii="Times New Roman" w:hAnsi="Times New Roman" w:cs="Times New Roman"/>
+          <w:sz w:val="28"/>
+          <w:szCs w:val="28"/>
+        </w:rPr>
+        <w:t xml:space="preserve"> </w:t>
+      </w:r>
+      <w:proofErr w:type="spellStart"/>
+      <w:r>
+        <w:rPr>
+          <w:rFonts w:ascii="Times New Roman" w:hAnsi="Times New Roman" w:cs="Times New Roman"/>
+          <w:sz w:val="28"/>
+          <w:szCs w:val="28"/>
+          <w:lang w:val="en-US"/>
+        </w:rPr>
+        <w:t>GitHub</w:t>
+      </w:r>
+      <w:proofErr w:type="spellEnd"/>
+      <w:r>
+        <w:rPr>
+          <w:rFonts w:ascii="Times New Roman" w:hAnsi="Times New Roman" w:cs="Times New Roman"/>
+          <w:sz w:val="28"/>
+          <w:szCs w:val="28"/>
+        </w:rPr>
+        <w:t xml:space="preserve">, </w:t>
+      </w:r>
+      <w:proofErr w:type="spellStart"/>
+      <w:r>
+        <w:rPr>
+          <w:rFonts w:ascii="Times New Roman" w:hAnsi="Times New Roman" w:cs="Times New Roman"/>
+          <w:sz w:val="28"/>
+          <w:szCs w:val="28"/>
+        </w:rPr>
+        <w:t>навички</w:t>
+      </w:r>
+      <w:proofErr w:type="spellEnd"/>
+      <w:r>
+        <w:rPr>
+          <w:rFonts w:ascii="Times New Roman" w:hAnsi="Times New Roman" w:cs="Times New Roman"/>
+          <w:sz w:val="28"/>
+          <w:szCs w:val="28"/>
+        </w:rPr>
+        <w:t xml:space="preserve"> </w:t>
+      </w:r>
+      <w:proofErr w:type="spellStart"/>
+      <w:r>
+        <w:rPr>
+          <w:rFonts w:ascii="Times New Roman" w:hAnsi="Times New Roman" w:cs="Times New Roman"/>
+          <w:sz w:val="28"/>
+          <w:szCs w:val="28"/>
+        </w:rPr>
+        <w:t>роботи</w:t>
+      </w:r>
+      <w:proofErr w:type="spellEnd"/>
+      <w:r>
+        <w:rPr>
+          <w:rFonts w:ascii="Times New Roman" w:hAnsi="Times New Roman" w:cs="Times New Roman"/>
+          <w:sz w:val="28"/>
+          <w:szCs w:val="28"/>
+        </w:rPr>
+        <w:t xml:space="preserve"> </w:t>
+      </w:r>
+      <w:proofErr w:type="spellStart"/>
+      <w:r>
+        <w:rPr>
+          <w:rFonts w:ascii="Times New Roman" w:hAnsi="Times New Roman" w:cs="Times New Roman"/>
+          <w:sz w:val="28"/>
+          <w:szCs w:val="28"/>
+        </w:rPr>
+        <w:t>з</w:t>
+      </w:r>
+      <w:proofErr w:type="spellEnd"/>
+      <w:r>
+        <w:rPr>
+          <w:rFonts w:ascii="Times New Roman" w:hAnsi="Times New Roman" w:cs="Times New Roman"/>
+          <w:sz w:val="28"/>
+          <w:szCs w:val="28"/>
+        </w:rPr>
+        <w:t xml:space="preserve"> </w:t>
+      </w:r>
+      <w:proofErr w:type="spellStart"/>
+      <w:r>
+        <w:rPr>
+          <w:rFonts w:ascii="Times New Roman" w:hAnsi="Times New Roman" w:cs="Times New Roman"/>
+          <w:sz w:val="28"/>
+          <w:szCs w:val="28"/>
+        </w:rPr>
+        <w:t>яким</w:t>
+      </w:r>
+      <w:proofErr w:type="spellEnd"/>
+      <w:r>
+        <w:rPr>
+          <w:rFonts w:ascii="Times New Roman" w:hAnsi="Times New Roman" w:cs="Times New Roman"/>
+          <w:sz w:val="28"/>
+          <w:szCs w:val="28"/>
+        </w:rPr>
+        <w:t xml:space="preserve"> </w:t>
+      </w:r>
+      <w:proofErr w:type="spellStart"/>
+      <w:r>
+        <w:rPr>
+          <w:rFonts w:ascii="Times New Roman" w:hAnsi="Times New Roman" w:cs="Times New Roman"/>
+          <w:sz w:val="28"/>
+          <w:szCs w:val="28"/>
+        </w:rPr>
+        <w:t>є</w:t>
+      </w:r>
+      <w:proofErr w:type="spellEnd"/>
+      <w:r>
+        <w:rPr>
+          <w:rFonts w:ascii="Times New Roman" w:hAnsi="Times New Roman" w:cs="Times New Roman"/>
+          <w:sz w:val="28"/>
+          <w:szCs w:val="28"/>
+        </w:rPr>
+        <w:t xml:space="preserve"> </w:t>
+      </w:r>
+      <w:proofErr w:type="spellStart"/>
+      <w:r>
+        <w:rPr>
+          <w:rFonts w:ascii="Times New Roman" w:hAnsi="Times New Roman" w:cs="Times New Roman"/>
+          <w:sz w:val="28"/>
+          <w:szCs w:val="28"/>
+        </w:rPr>
+        <w:t>досить</w:t>
+      </w:r>
+      <w:proofErr w:type="spellEnd"/>
+      <w:r>
+        <w:rPr>
+          <w:rFonts w:ascii="Times New Roman" w:hAnsi="Times New Roman" w:cs="Times New Roman"/>
+          <w:sz w:val="28"/>
+          <w:szCs w:val="28"/>
+        </w:rPr>
+        <w:t xml:space="preserve"> </w:t>
+      </w:r>
+      <w:proofErr w:type="spellStart"/>
+      <w:r>
+        <w:rPr>
+          <w:rFonts w:ascii="Times New Roman" w:hAnsi="Times New Roman" w:cs="Times New Roman"/>
+          <w:sz w:val="28"/>
+          <w:szCs w:val="28"/>
+        </w:rPr>
+        <w:t>корисними</w:t>
+      </w:r>
+      <w:proofErr w:type="spellEnd"/>
+      <w:r>
+        <w:rPr>
+          <w:rFonts w:ascii="Times New Roman" w:hAnsi="Times New Roman" w:cs="Times New Roman"/>
+          <w:sz w:val="28"/>
+          <w:szCs w:val="28"/>
+        </w:rPr>
+        <w:t xml:space="preserve"> у </w:t>
+      </w:r>
+      <w:proofErr w:type="spellStart"/>
+      <w:r>
+        <w:rPr>
+          <w:rFonts w:ascii="Times New Roman" w:hAnsi="Times New Roman" w:cs="Times New Roman"/>
+          <w:sz w:val="28"/>
+          <w:szCs w:val="28"/>
+        </w:rPr>
+        <w:t>подальшій</w:t>
+      </w:r>
+      <w:proofErr w:type="spellEnd"/>
+      <w:r>
+        <w:rPr>
+          <w:rFonts w:ascii="Times New Roman" w:hAnsi="Times New Roman" w:cs="Times New Roman"/>
+          <w:sz w:val="28"/>
+          <w:szCs w:val="28"/>
+        </w:rPr>
+        <w:t xml:space="preserve"> </w:t>
+      </w:r>
+      <w:proofErr w:type="spellStart"/>
+      <w:r>
+        <w:rPr>
+          <w:rFonts w:ascii="Times New Roman" w:hAnsi="Times New Roman" w:cs="Times New Roman"/>
+          <w:sz w:val="28"/>
+          <w:szCs w:val="28"/>
+        </w:rPr>
+        <w:t>роботі</w:t>
+      </w:r>
+      <w:proofErr w:type="spellEnd"/>
+      <w:r>
+        <w:rPr>
+          <w:rFonts w:ascii="Times New Roman" w:hAnsi="Times New Roman" w:cs="Times New Roman"/>
+          <w:sz w:val="28"/>
+          <w:szCs w:val="28"/>
+          <w:lang w:val="uk-UA"/>
+        </w:rPr>
+        <w:t xml:space="preserve"> з командою </w:t>
+      </w:r>
+      <w:proofErr w:type="spellStart"/>
+      <w:r>
+        <w:rPr>
+          <w:rFonts w:ascii="Times New Roman" w:hAnsi="Times New Roman" w:cs="Times New Roman"/>
+          <w:sz w:val="28"/>
+          <w:szCs w:val="28"/>
+          <w:lang w:val="uk-UA"/>
+        </w:rPr>
+        <w:t>программі</w:t>
+      </w:r>
+      <w:proofErr w:type="gramStart"/>
+      <w:r>
+        <w:rPr>
+          <w:rFonts w:ascii="Times New Roman" w:hAnsi="Times New Roman" w:cs="Times New Roman"/>
+          <w:sz w:val="28"/>
+          <w:szCs w:val="28"/>
+          <w:lang w:val="uk-UA"/>
+        </w:rPr>
+        <w:t>ст</w:t>
+      </w:r>
+      <w:proofErr w:type="gramEnd"/>
+      <w:r>
+        <w:rPr>
+          <w:rFonts w:ascii="Times New Roman" w:hAnsi="Times New Roman" w:cs="Times New Roman"/>
+          <w:sz w:val="28"/>
+          <w:szCs w:val="28"/>
+          <w:lang w:val="uk-UA"/>
+        </w:rPr>
+        <w:t>ів</w:t>
+      </w:r>
+      <w:proofErr w:type="spellEnd"/>
+      <w:r>
+        <w:rPr>
+          <w:rFonts w:ascii="Times New Roman" w:hAnsi="Times New Roman" w:cs="Times New Roman"/>
+          <w:sz w:val="28"/>
+          <w:szCs w:val="28"/>
+        </w:rPr>
+        <w:t xml:space="preserve">. </w:t>
+      </w:r>
+      <w:r>
+        <w:rPr>
+          <w:rFonts w:ascii="Times New Roman" w:hAnsi="Times New Roman" w:cs="Times New Roman"/>
+          <w:sz w:val="28"/>
+          <w:szCs w:val="28"/>
+          <w:lang w:val="uk-UA"/>
+        </w:rPr>
+        <w:t>Друге, це те що ми почали використовувати статичні бібліотеки</w:t>
+      </w:r>
+      <w:r>
+        <w:rPr>
+          <w:rFonts w:ascii="Times New Roman" w:hAnsi="Times New Roman" w:cs="Times New Roman"/>
+          <w:sz w:val="28"/>
+          <w:szCs w:val="28"/>
+          <w:lang w:val="uk-UA"/>
+        </w:rPr>
+        <w:t xml:space="preserve">, які є досить зручним, якщо часто </w:t>
+      </w:r>
+      <w:proofErr w:type="spellStart"/>
+      <w:r>
+        <w:rPr>
+          <w:rFonts w:ascii="Times New Roman" w:hAnsi="Times New Roman" w:cs="Times New Roman"/>
+          <w:sz w:val="28"/>
+          <w:szCs w:val="28"/>
+          <w:lang w:val="uk-UA"/>
+        </w:rPr>
+        <w:t>використувати</w:t>
+      </w:r>
+      <w:proofErr w:type="spellEnd"/>
+      <w:r>
+        <w:rPr>
+          <w:rFonts w:ascii="Times New Roman" w:hAnsi="Times New Roman" w:cs="Times New Roman"/>
+          <w:sz w:val="28"/>
+          <w:szCs w:val="28"/>
+          <w:lang w:val="uk-UA"/>
+        </w:rPr>
+        <w:t xml:space="preserve"> їх у своїх лабораторних роботах і не тільки. По-третє, це </w:t>
+      </w:r>
+      <w:r>
+        <w:rPr>
+          <w:rFonts w:ascii="Times New Roman" w:hAnsi="Times New Roman" w:cs="Times New Roman"/>
+          <w:sz w:val="28"/>
+          <w:szCs w:val="28"/>
+          <w:lang w:val="uk-UA"/>
+        </w:rPr>
+        <w:t xml:space="preserve"> ще й модульне тестування за допомогою написання тестових драйверів власноруч</w:t>
+      </w:r>
+      <w:r>
+        <w:rPr>
+          <w:rFonts w:ascii="Times New Roman" w:hAnsi="Times New Roman" w:cs="Times New Roman"/>
+          <w:sz w:val="28"/>
+          <w:szCs w:val="28"/>
+          <w:lang w:val="uk-UA"/>
+        </w:rPr>
+        <w:t xml:space="preserve">, те що тестові драйвери не є </w:t>
+      </w:r>
+      <w:proofErr w:type="spellStart"/>
+      <w:r>
+        <w:rPr>
+          <w:rFonts w:ascii="Times New Roman" w:hAnsi="Times New Roman" w:cs="Times New Roman"/>
+          <w:sz w:val="28"/>
+          <w:szCs w:val="28"/>
+          <w:lang w:val="uk-UA"/>
+        </w:rPr>
+        <w:t>шаблоними</w:t>
+      </w:r>
+      <w:proofErr w:type="spellEnd"/>
+      <w:r>
+        <w:rPr>
+          <w:rFonts w:ascii="Times New Roman" w:hAnsi="Times New Roman" w:cs="Times New Roman"/>
+          <w:sz w:val="28"/>
+          <w:szCs w:val="28"/>
+          <w:lang w:val="uk-UA"/>
+        </w:rPr>
+        <w:t>, це правильно, тому що при їх написанні можна одразу знайти недоліки програми й внести зміни</w:t>
+      </w:r>
+      <w:r>
+        <w:rPr>
+          <w:rFonts w:ascii="Times New Roman" w:hAnsi="Times New Roman" w:cs="Times New Roman"/>
+          <w:sz w:val="28"/>
+          <w:szCs w:val="28"/>
+          <w:lang w:val="uk-UA"/>
+        </w:rPr>
+        <w:t xml:space="preserve">. </w:t>
+      </w:r>
+    </w:p>
+    <w:p>
+      <w:pPr>
+        <w:ind w:firstLine="708"/>
+        <w:jc w:val="both"/>
+        <w:rPr>
+          <w:rFonts w:ascii="Times New Roman" w:hAnsi="Times New Roman" w:cs="Times New Roman"/>
+          <w:sz w:val="28"/>
+          <w:szCs w:val="28"/>
+          <w:lang w:val="uk-UA"/>
+        </w:rPr>
+      </w:pPr>
+      <w:r>
+        <w:rPr>
+          <w:rFonts w:ascii="Times New Roman" w:hAnsi="Times New Roman" w:cs="Times New Roman"/>
+          <w:sz w:val="28"/>
+          <w:szCs w:val="28"/>
+          <w:lang w:val="uk-UA"/>
+        </w:rPr>
+        <w:t xml:space="preserve">Тепер зрозуміло, що кожну програму можна розбити на функції та тестувати кожну функцію окрему, я вважаю це правильно, тому що при розробці великих проектів, розробник повинен поділяти свою програму на методи, задля зручного перегляду та </w:t>
+      </w:r>
+      <w:proofErr w:type="spellStart"/>
+      <w:r>
+        <w:rPr>
+          <w:rFonts w:ascii="Times New Roman" w:hAnsi="Times New Roman" w:cs="Times New Roman"/>
+          <w:sz w:val="28"/>
+          <w:szCs w:val="28"/>
+          <w:lang w:val="uk-UA"/>
+        </w:rPr>
+        <w:t>відлагодження</w:t>
+      </w:r>
+      <w:proofErr w:type="spellEnd"/>
+      <w:r>
+        <w:rPr>
+          <w:rFonts w:ascii="Times New Roman" w:hAnsi="Times New Roman" w:cs="Times New Roman"/>
+          <w:sz w:val="28"/>
+          <w:szCs w:val="28"/>
+          <w:lang w:val="uk-UA"/>
+        </w:rPr>
+        <w:t xml:space="preserve">, а також, якщо цей проект виконується командою, модульне програмування є необхідним. </w:t>
+      </w:r>
+    </w:p>
+    <w:p>
+      <w:pPr>
+        <w:rPr>
+          <w:rFonts w:ascii="Times New Roman" w:hAnsi="Times New Roman" w:cs="Times New Roman"/>
+          <w:sz w:val="28"/>
+          <w:szCs w:val="28"/>
+          <w:lang w:val="uk-UA"/>
+        </w:rPr>
+      </w:pPr>
+    </w:p>
+    <w:p>
+      <w:pPr>
+        <w:rPr>
+          <w:rFonts w:ascii="Times New Roman" w:hAnsi="Times New Roman" w:cs="Times New Roman"/>
+          <w:sz w:val="28"/>
+          <w:szCs w:val="28"/>
+          <w:lang w:val="uk-UA"/>
         </w:rPr>
       </w:pPr>
       <w:r>
@@ -2739,7 +4137,6 @@
               <w:jc w:val="both"/>
               <w:rPr>
                 <w:rFonts w:ascii="Times New Roman" w:hAnsi="Times New Roman" w:cs="Times New Roman"/>
-                <w:lang w:val="en-US"/>
               </w:rPr>
             </w:pPr>
             <w:r>
@@ -2747,7 +4144,33 @@
                 <w:rFonts w:ascii="Times New Roman" w:hAnsi="Times New Roman" w:cs="Times New Roman"/>
                 <w:lang w:val="en-US"/>
               </w:rPr>
-              <w:t>TS8.1_LAB_8_BMTP</w:t>
+              <w:t>TS</w:t>
+            </w:r>
+            <w:r>
+              <w:rPr>
+                <w:rFonts w:ascii="Times New Roman" w:hAnsi="Times New Roman" w:cs="Times New Roman"/>
+              </w:rPr>
+              <w:t>8.1_</w:t>
+            </w:r>
+            <w:r>
+              <w:rPr>
+                <w:rFonts w:ascii="Times New Roman" w:hAnsi="Times New Roman" w:cs="Times New Roman"/>
+                <w:lang w:val="en-US"/>
+              </w:rPr>
+              <w:t>LAB</w:t>
+            </w:r>
+            <w:r>
+              <w:rPr>
+                <w:rFonts w:ascii="Times New Roman" w:hAnsi="Times New Roman" w:cs="Times New Roman"/>
+              </w:rPr>
+              <w:t>_8_</w:t>
+            </w:r>
+            <w:r>
+              <w:rPr>
+                <w:rFonts w:ascii="Times New Roman" w:hAnsi="Times New Roman" w:cs="Times New Roman"/>
+                <w:lang w:val="en-US"/>
+              </w:rPr>
+              <w:t>BMTP</w:t>
             </w:r>
           </w:p>
           <w:p>
@@ -5669,7 +7092,7 @@
           <w:rFonts w:ascii="Times New Roman" w:hAnsi="Times New Roman" w:cs="Times New Roman"/>
           <w:sz w:val="24"/>
           <w:szCs w:val="24"/>
-          <w:lang w:val="uk-UA"/>
+          <w:lang w:val="en-US"/>
         </w:rPr>
       </w:pPr>
       <w:r>
@@ -5689,7 +7112,2883 @@
           <w:rFonts w:ascii="Times New Roman" w:hAnsi="Times New Roman" w:cs="Times New Roman"/>
           <w:sz w:val="24"/>
           <w:szCs w:val="24"/>
-          <w:lang w:val="uk-UA"/>
+          <w:lang w:val="en-US"/>
+        </w:rPr>
+      </w:pPr>
+    </w:p>
+    <w:p>
+      <w:pPr>
+        <w:spacing w:after="30"/>
+        <w:rPr>
+          <w:rFonts w:ascii="Times New Roman" w:hAnsi="Times New Roman" w:cs="Times New Roman"/>
+          <w:sz w:val="28"/>
+          <w:szCs w:val="28"/>
+          <w:lang w:val="uk-UA"/>
+        </w:rPr>
+      </w:pPr>
+      <w:proofErr w:type="spellStart"/>
+      <w:r>
+        <w:rPr>
+          <w:rFonts w:ascii="Times New Roman" w:hAnsi="Times New Roman" w:cs="Times New Roman"/>
+          <w:sz w:val="28"/>
+          <w:szCs w:val="28"/>
+        </w:rPr>
+        <w:t>Додаток</w:t>
+      </w:r>
+      <w:proofErr w:type="spellEnd"/>
+      <w:r>
+        <w:rPr>
+          <w:rFonts w:ascii="Times New Roman" w:hAnsi="Times New Roman" w:cs="Times New Roman"/>
+          <w:sz w:val="28"/>
+          <w:szCs w:val="28"/>
+        </w:rPr>
+        <w:t xml:space="preserve"> </w:t>
+      </w:r>
+      <w:r>
+        <w:rPr>
+          <w:rFonts w:ascii="Times New Roman" w:hAnsi="Times New Roman" w:cs="Times New Roman"/>
+          <w:sz w:val="28"/>
+          <w:szCs w:val="28"/>
+          <w:lang w:val="en-US"/>
+        </w:rPr>
+        <w:t>B</w:t>
+      </w:r>
+      <w:r>
+        <w:rPr>
+          <w:rFonts w:ascii="Times New Roman" w:hAnsi="Times New Roman" w:cs="Times New Roman"/>
+          <w:sz w:val="28"/>
+          <w:szCs w:val="28"/>
+        </w:rPr>
+        <w:t xml:space="preserve"> – 1. </w:t>
+      </w:r>
+      <w:proofErr w:type="spellStart"/>
+      <w:r>
+        <w:rPr>
+          <w:rFonts w:ascii="Times New Roman" w:hAnsi="Times New Roman" w:cs="Times New Roman"/>
+          <w:sz w:val="28"/>
+          <w:szCs w:val="28"/>
+        </w:rPr>
+        <w:t>Тестовий</w:t>
+      </w:r>
+      <w:proofErr w:type="spellEnd"/>
+      <w:r>
+        <w:rPr>
+          <w:rFonts w:ascii="Times New Roman" w:hAnsi="Times New Roman" w:cs="Times New Roman"/>
+          <w:sz w:val="28"/>
+          <w:szCs w:val="28"/>
+        </w:rPr>
+        <w:t xml:space="preserve"> </w:t>
+      </w:r>
+      <w:proofErr w:type="spellStart"/>
+      <w:r>
+        <w:rPr>
+          <w:rFonts w:ascii="Times New Roman" w:hAnsi="Times New Roman" w:cs="Times New Roman"/>
+          <w:sz w:val="28"/>
+          <w:szCs w:val="28"/>
+        </w:rPr>
+        <w:t>набі</w:t>
+      </w:r>
+      <w:proofErr w:type="gramStart"/>
+      <w:r>
+        <w:rPr>
+          <w:rFonts w:ascii="Times New Roman" w:hAnsi="Times New Roman" w:cs="Times New Roman"/>
+          <w:sz w:val="28"/>
+          <w:szCs w:val="28"/>
+        </w:rPr>
+        <w:t>р</w:t>
+      </w:r>
+      <w:proofErr w:type="spellEnd"/>
+      <w:proofErr w:type="gramEnd"/>
+      <w:r>
+        <w:rPr>
+          <w:rFonts w:ascii="Times New Roman" w:hAnsi="Times New Roman" w:cs="Times New Roman"/>
+          <w:sz w:val="28"/>
+          <w:szCs w:val="28"/>
+        </w:rPr>
+        <w:t xml:space="preserve"> до </w:t>
+      </w:r>
+      <w:proofErr w:type="spellStart"/>
+      <w:r>
+        <w:rPr>
+          <w:rFonts w:ascii="Times New Roman" w:hAnsi="Times New Roman" w:cs="Times New Roman"/>
+          <w:sz w:val="28"/>
+          <w:szCs w:val="28"/>
+        </w:rPr>
+        <w:t>задачі</w:t>
+      </w:r>
+      <w:proofErr w:type="spellEnd"/>
+      <w:r>
+        <w:rPr>
+          <w:rFonts w:ascii="Times New Roman" w:hAnsi="Times New Roman" w:cs="Times New Roman"/>
+          <w:sz w:val="28"/>
+          <w:szCs w:val="28"/>
+        </w:rPr>
+        <w:t xml:space="preserve"> 8.2</w:t>
+      </w:r>
+    </w:p>
+    <w:p>
+      <w:pPr>
+        <w:tabs>
+          <w:tab w:val="left" w:pos="949"/>
+        </w:tabs>
+        <w:spacing w:after="40"/>
+        <w:jc w:val="both"/>
+        <w:rPr>
+          <w:rFonts w:ascii="Times New Roman" w:eastAsia="Times New Roman" w:hAnsi="Times New Roman" w:cs="Times New Roman"/>
+          <w:sz w:val="28"/>
+          <w:szCs w:val="28"/>
+          <w:lang w:val="uk-UA" w:eastAsia="uk-UA"/>
+        </w:rPr>
+      </w:pPr>
+    </w:p>
+    <w:tbl>
+      <w:tblPr>
+        <w:tblpPr w:leftFromText="180" w:rightFromText="180" w:vertAnchor="text" w:tblpXSpec="right" w:tblpY="1"/>
+        <w:tblOverlap w:val="never"/>
+        <w:tblW w:w="0" w:type="auto"/>
+        <w:tblBorders>
+          <w:top w:val="single" w:sz="18" w:space="0" w:color="999999"/>
+          <w:left w:val="single" w:sz="18" w:space="0" w:color="999999"/>
+          <w:bottom w:val="single" w:sz="18" w:space="0" w:color="999999"/>
+          <w:right w:val="single" w:sz="18" w:space="0" w:color="999999"/>
+          <w:insideH w:val="single" w:sz="18" w:space="0" w:color="999999"/>
+          <w:insideV w:val="single" w:sz="18" w:space="0" w:color="999999"/>
+        </w:tblBorders>
+        <w:tblLook w:val="01E0"/>
+      </w:tblPr>
+      <w:tblGrid>
+        <w:gridCol w:w="2646"/>
+        <w:gridCol w:w="3296"/>
+      </w:tblGrid>
+      <w:tr>
+        <w:trPr>
+          <w:trHeight w:val="567"/>
+        </w:trPr>
+        <w:tc>
+          <w:tcPr>
+            <w:tcW w:w="2646" w:type="dxa"/>
+            <w:vAlign w:val="center"/>
+          </w:tcPr>
+          <w:p>
+            <w:pPr>
+              <w:ind w:right="-214"/>
+              <w:rPr>
+                <w:rFonts w:ascii="Times New Roman" w:hAnsi="Times New Roman" w:cs="Times New Roman"/>
+                <w:sz w:val="24"/>
+                <w:szCs w:val="24"/>
+                <w:lang w:val="en-US"/>
+              </w:rPr>
+            </w:pPr>
+            <w:proofErr w:type="spellStart"/>
+            <w:r>
+              <w:rPr>
+                <w:rFonts w:ascii="Times New Roman" w:hAnsi="Times New Roman" w:cs="Times New Roman"/>
+                <w:sz w:val="24"/>
+                <w:szCs w:val="24"/>
+              </w:rPr>
+              <w:t>Назва</w:t>
+            </w:r>
+            <w:proofErr w:type="spellEnd"/>
+            <w:r>
+              <w:rPr>
+                <w:rFonts w:ascii="Times New Roman" w:hAnsi="Times New Roman" w:cs="Times New Roman"/>
+                <w:sz w:val="24"/>
+                <w:szCs w:val="24"/>
+                <w:lang w:val="en-US"/>
+              </w:rPr>
+              <w:t xml:space="preserve"> </w:t>
+            </w:r>
+            <w:r>
+              <w:rPr>
+                <w:rFonts w:ascii="Times New Roman" w:hAnsi="Times New Roman" w:cs="Times New Roman"/>
+                <w:sz w:val="24"/>
+                <w:szCs w:val="24"/>
+              </w:rPr>
+              <w:t>тестового</w:t>
+            </w:r>
+            <w:r>
+              <w:rPr>
+                <w:rFonts w:ascii="Times New Roman" w:hAnsi="Times New Roman" w:cs="Times New Roman"/>
+                <w:sz w:val="24"/>
+                <w:szCs w:val="24"/>
+                <w:lang w:val="en-US"/>
+              </w:rPr>
+              <w:t xml:space="preserve"> </w:t>
+            </w:r>
+            <w:r>
+              <w:rPr>
+                <w:rFonts w:ascii="Times New Roman" w:hAnsi="Times New Roman" w:cs="Times New Roman"/>
+                <w:sz w:val="24"/>
+                <w:szCs w:val="24"/>
+              </w:rPr>
+              <w:t>на</w:t>
+            </w:r>
+            <w:r>
+              <w:rPr>
+                <w:rFonts w:ascii="Times New Roman" w:hAnsi="Times New Roman" w:cs="Times New Roman"/>
+                <w:sz w:val="24"/>
+                <w:szCs w:val="24"/>
+                <w:lang w:val="uk-UA"/>
+              </w:rPr>
+              <w:t>ц</w:t>
+            </w:r>
+            <w:r>
+              <w:rPr>
+                <w:rFonts w:ascii="Times New Roman" w:hAnsi="Times New Roman" w:cs="Times New Roman"/>
+                <w:sz w:val="24"/>
+                <w:szCs w:val="24"/>
+              </w:rPr>
+              <w:t>бору</w:t>
+            </w:r>
+          </w:p>
+          <w:p>
+            <w:pPr>
+              <w:ind w:right="-214"/>
+              <w:rPr>
+                <w:rFonts w:ascii="Times New Roman" w:hAnsi="Times New Roman" w:cs="Times New Roman"/>
+                <w:sz w:val="24"/>
+                <w:szCs w:val="24"/>
+                <w:lang w:val="en-US"/>
+              </w:rPr>
+            </w:pPr>
+            <w:r>
+              <w:rPr>
+                <w:rFonts w:ascii="Times New Roman" w:hAnsi="Times New Roman" w:cs="Times New Roman"/>
+                <w:sz w:val="24"/>
+                <w:szCs w:val="24"/>
+                <w:lang w:val="en-US"/>
+              </w:rPr>
+              <w:t>Test Suite Description</w:t>
+            </w:r>
+          </w:p>
+        </w:tc>
+        <w:tc>
+          <w:tcPr>
+            <w:tcW w:w="3296" w:type="dxa"/>
+            <w:vAlign w:val="center"/>
+          </w:tcPr>
+          <w:p>
+            <w:pPr>
+              <w:ind w:left="104"/>
+              <w:rPr>
+                <w:rFonts w:ascii="Times New Roman" w:hAnsi="Times New Roman" w:cs="Times New Roman"/>
+                <w:sz w:val="24"/>
+                <w:szCs w:val="24"/>
+                <w:lang w:val="en-US"/>
+              </w:rPr>
+            </w:pPr>
+            <w:r>
+              <w:rPr>
+                <w:rFonts w:ascii="Times New Roman" w:hAnsi="Times New Roman" w:cs="Times New Roman"/>
+                <w:sz w:val="24"/>
+                <w:szCs w:val="24"/>
+                <w:lang w:val="en-US"/>
+              </w:rPr>
+              <w:t>TS8.2_LAB8</w:t>
+            </w:r>
+          </w:p>
+        </w:tc>
+      </w:tr>
+      <w:tr>
+        <w:trPr>
+          <w:trHeight w:val="567"/>
+        </w:trPr>
+        <w:tc>
+          <w:tcPr>
+            <w:tcW w:w="2646" w:type="dxa"/>
+            <w:vAlign w:val="center"/>
+          </w:tcPr>
+          <w:p>
+            <w:pPr>
+              <w:ind w:right="-214"/>
+              <w:rPr>
+                <w:rFonts w:ascii="Times New Roman" w:hAnsi="Times New Roman" w:cs="Times New Roman"/>
+                <w:sz w:val="24"/>
+                <w:szCs w:val="24"/>
+                <w:lang w:val="en-US"/>
+              </w:rPr>
+            </w:pPr>
+            <w:proofErr w:type="spellStart"/>
+            <w:r>
+              <w:rPr>
+                <w:rFonts w:ascii="Times New Roman" w:hAnsi="Times New Roman" w:cs="Times New Roman"/>
+                <w:sz w:val="24"/>
+                <w:szCs w:val="24"/>
+              </w:rPr>
+              <w:t>Назва</w:t>
+            </w:r>
+            <w:proofErr w:type="spellEnd"/>
+            <w:r>
+              <w:rPr>
+                <w:rFonts w:ascii="Times New Roman" w:hAnsi="Times New Roman" w:cs="Times New Roman"/>
+                <w:sz w:val="24"/>
+                <w:szCs w:val="24"/>
+                <w:lang w:val="en-US"/>
+              </w:rPr>
+              <w:t xml:space="preserve"> </w:t>
+            </w:r>
+            <w:r>
+              <w:rPr>
+                <w:rFonts w:ascii="Times New Roman" w:hAnsi="Times New Roman" w:cs="Times New Roman"/>
+                <w:sz w:val="24"/>
+                <w:szCs w:val="24"/>
+              </w:rPr>
+              <w:t>проекта</w:t>
+            </w:r>
+            <w:r>
+              <w:rPr>
+                <w:rFonts w:ascii="Times New Roman" w:hAnsi="Times New Roman" w:cs="Times New Roman"/>
+                <w:sz w:val="24"/>
+                <w:szCs w:val="24"/>
+                <w:lang w:val="en-US"/>
+              </w:rPr>
+              <w:t xml:space="preserve"> / </w:t>
+            </w:r>
+            <w:r>
+              <w:rPr>
+                <w:rFonts w:ascii="Times New Roman" w:hAnsi="Times New Roman" w:cs="Times New Roman"/>
+                <w:sz w:val="24"/>
+                <w:szCs w:val="24"/>
+              </w:rPr>
+              <w:t>ПЗ</w:t>
+            </w:r>
+          </w:p>
+          <w:p>
+            <w:pPr>
+              <w:ind w:right="-214"/>
+              <w:rPr>
+                <w:rFonts w:ascii="Times New Roman" w:hAnsi="Times New Roman" w:cs="Times New Roman"/>
+                <w:sz w:val="24"/>
+                <w:szCs w:val="24"/>
+                <w:lang w:val="en-US"/>
+              </w:rPr>
+            </w:pPr>
+            <w:r>
+              <w:rPr>
+                <w:rFonts w:ascii="Times New Roman" w:hAnsi="Times New Roman" w:cs="Times New Roman"/>
+                <w:sz w:val="24"/>
+                <w:szCs w:val="24"/>
+                <w:lang w:val="en-US"/>
+              </w:rPr>
+              <w:t>Name of Project / Software</w:t>
+            </w:r>
+          </w:p>
+        </w:tc>
+        <w:tc>
+          <w:tcPr>
+            <w:tcW w:w="3296" w:type="dxa"/>
+            <w:vAlign w:val="center"/>
+          </w:tcPr>
+          <w:p>
+            <w:pPr>
+              <w:ind w:left="104"/>
+              <w:rPr>
+                <w:rFonts w:ascii="Times New Roman" w:hAnsi="Times New Roman" w:cs="Times New Roman"/>
+                <w:sz w:val="24"/>
+                <w:szCs w:val="24"/>
+                <w:lang w:val="en-US"/>
+              </w:rPr>
+            </w:pPr>
+            <w:r>
+              <w:rPr>
+                <w:rFonts w:ascii="Times New Roman" w:hAnsi="Times New Roman" w:cs="Times New Roman"/>
+                <w:sz w:val="24"/>
+                <w:szCs w:val="24"/>
+                <w:lang w:val="en-US"/>
+              </w:rPr>
+              <w:t>Рисований_task</w:t>
+            </w:r>
+            <w:r>
+              <w:rPr>
+                <w:rFonts w:ascii="Times New Roman" w:hAnsi="Times New Roman" w:cs="Times New Roman"/>
+                <w:sz w:val="24"/>
+                <w:szCs w:val="24"/>
+                <w:lang w:val="en-US"/>
+              </w:rPr>
+              <w:t>.exe</w:t>
+            </w:r>
+          </w:p>
+        </w:tc>
+      </w:tr>
+      <w:tr>
+        <w:trPr>
+          <w:trHeight w:val="567"/>
+        </w:trPr>
+        <w:tc>
+          <w:tcPr>
+            <w:tcW w:w="2646" w:type="dxa"/>
+            <w:vAlign w:val="center"/>
+          </w:tcPr>
+          <w:p>
+            <w:pPr>
+              <w:ind w:right="-214"/>
+              <w:rPr>
+                <w:rFonts w:ascii="Times New Roman" w:hAnsi="Times New Roman" w:cs="Times New Roman"/>
+                <w:sz w:val="24"/>
+                <w:szCs w:val="24"/>
+                <w:lang w:val="en-US"/>
+              </w:rPr>
+            </w:pPr>
+            <w:proofErr w:type="spellStart"/>
+            <w:proofErr w:type="gramStart"/>
+            <w:r>
+              <w:rPr>
+                <w:rFonts w:ascii="Times New Roman" w:hAnsi="Times New Roman" w:cs="Times New Roman"/>
+                <w:sz w:val="24"/>
+                <w:szCs w:val="24"/>
+              </w:rPr>
+              <w:t>Р</w:t>
+            </w:r>
+            <w:proofErr w:type="gramEnd"/>
+            <w:r>
+              <w:rPr>
+                <w:rFonts w:ascii="Times New Roman" w:hAnsi="Times New Roman" w:cs="Times New Roman"/>
+                <w:sz w:val="24"/>
+                <w:szCs w:val="24"/>
+              </w:rPr>
+              <w:t>івень</w:t>
+            </w:r>
+            <w:proofErr w:type="spellEnd"/>
+            <w:r>
+              <w:rPr>
+                <w:rFonts w:ascii="Times New Roman" w:hAnsi="Times New Roman" w:cs="Times New Roman"/>
+                <w:sz w:val="24"/>
+                <w:szCs w:val="24"/>
+                <w:lang w:val="en-US"/>
+              </w:rPr>
+              <w:t xml:space="preserve"> </w:t>
+            </w:r>
+            <w:proofErr w:type="spellStart"/>
+            <w:r>
+              <w:rPr>
+                <w:rFonts w:ascii="Times New Roman" w:hAnsi="Times New Roman" w:cs="Times New Roman"/>
+                <w:sz w:val="24"/>
+                <w:szCs w:val="24"/>
+              </w:rPr>
+              <w:t>тестування</w:t>
+            </w:r>
+            <w:proofErr w:type="spellEnd"/>
+          </w:p>
+          <w:p>
+            <w:pPr>
+              <w:ind w:right="-214"/>
+              <w:rPr>
+                <w:rFonts w:ascii="Times New Roman" w:hAnsi="Times New Roman" w:cs="Times New Roman"/>
+                <w:sz w:val="24"/>
+                <w:szCs w:val="24"/>
+                <w:lang w:val="en-US"/>
+              </w:rPr>
+            </w:pPr>
+            <w:r>
+              <w:rPr>
+                <w:rFonts w:ascii="Times New Roman" w:hAnsi="Times New Roman" w:cs="Times New Roman"/>
+                <w:sz w:val="24"/>
+                <w:szCs w:val="24"/>
+                <w:lang w:val="en-US"/>
+              </w:rPr>
+              <w:t>Level of Testing</w:t>
+            </w:r>
+          </w:p>
+        </w:tc>
+        <w:tc>
+          <w:tcPr>
+            <w:tcW w:w="3296" w:type="dxa"/>
+            <w:vAlign w:val="center"/>
+          </w:tcPr>
+          <w:p>
+            <w:pPr>
+              <w:ind w:left="104" w:right="-218"/>
+              <w:rPr>
+                <w:rFonts w:ascii="Times New Roman" w:hAnsi="Times New Roman" w:cs="Times New Roman"/>
+                <w:sz w:val="24"/>
+                <w:szCs w:val="24"/>
+              </w:rPr>
+            </w:pPr>
+            <w:proofErr w:type="spellStart"/>
+            <w:r>
+              <w:rPr>
+                <w:rFonts w:ascii="Times New Roman" w:hAnsi="Times New Roman" w:cs="Times New Roman"/>
+                <w:sz w:val="24"/>
+                <w:szCs w:val="24"/>
+              </w:rPr>
+              <w:t>системний</w:t>
+            </w:r>
+            <w:proofErr w:type="spellEnd"/>
+            <w:r>
+              <w:rPr>
+                <w:rFonts w:ascii="Times New Roman" w:hAnsi="Times New Roman" w:cs="Times New Roman"/>
+                <w:sz w:val="24"/>
+                <w:szCs w:val="24"/>
+              </w:rPr>
+              <w:t xml:space="preserve">  /  </w:t>
+            </w:r>
+            <w:proofErr w:type="spellStart"/>
+            <w:r>
+              <w:rPr>
+                <w:rFonts w:ascii="Times New Roman" w:hAnsi="Times New Roman" w:cs="Times New Roman"/>
+                <w:sz w:val="24"/>
+                <w:szCs w:val="24"/>
+              </w:rPr>
+              <w:t>System</w:t>
+            </w:r>
+            <w:proofErr w:type="spellEnd"/>
+            <w:r>
+              <w:rPr>
+                <w:rFonts w:ascii="Times New Roman" w:hAnsi="Times New Roman" w:cs="Times New Roman"/>
+                <w:sz w:val="24"/>
+                <w:szCs w:val="24"/>
+              </w:rPr>
+              <w:t xml:space="preserve"> </w:t>
+            </w:r>
+            <w:proofErr w:type="spellStart"/>
+            <w:r>
+              <w:rPr>
+                <w:rFonts w:ascii="Times New Roman" w:hAnsi="Times New Roman" w:cs="Times New Roman"/>
+                <w:sz w:val="24"/>
+                <w:szCs w:val="24"/>
+              </w:rPr>
+              <w:t>Testing</w:t>
+            </w:r>
+            <w:proofErr w:type="spellEnd"/>
+          </w:p>
+        </w:tc>
+      </w:tr>
+      <w:tr>
+        <w:trPr>
+          <w:trHeight w:val="567"/>
+        </w:trPr>
+        <w:tc>
+          <w:tcPr>
+            <w:tcW w:w="2646" w:type="dxa"/>
+            <w:vAlign w:val="center"/>
+          </w:tcPr>
+          <w:p>
+            <w:pPr>
+              <w:ind w:right="-214"/>
+              <w:rPr>
+                <w:rFonts w:ascii="Times New Roman" w:hAnsi="Times New Roman" w:cs="Times New Roman"/>
+                <w:sz w:val="24"/>
+                <w:szCs w:val="24"/>
+                <w:lang w:val="en-US"/>
+              </w:rPr>
+            </w:pPr>
+            <w:r>
+              <w:rPr>
+                <w:rFonts w:ascii="Times New Roman" w:hAnsi="Times New Roman" w:cs="Times New Roman"/>
+                <w:sz w:val="24"/>
+                <w:szCs w:val="24"/>
+              </w:rPr>
+              <w:t>Автор</w:t>
+            </w:r>
+            <w:r>
+              <w:rPr>
+                <w:rFonts w:ascii="Times New Roman" w:hAnsi="Times New Roman" w:cs="Times New Roman"/>
+                <w:sz w:val="24"/>
+                <w:szCs w:val="24"/>
+                <w:lang w:val="en-US"/>
+              </w:rPr>
+              <w:t xml:space="preserve"> </w:t>
+            </w:r>
+            <w:r>
+              <w:rPr>
+                <w:rFonts w:ascii="Times New Roman" w:hAnsi="Times New Roman" w:cs="Times New Roman"/>
+                <w:sz w:val="24"/>
+                <w:szCs w:val="24"/>
+              </w:rPr>
+              <w:t>тест</w:t>
+            </w:r>
+            <w:r>
+              <w:rPr>
+                <w:rFonts w:ascii="Times New Roman" w:hAnsi="Times New Roman" w:cs="Times New Roman"/>
+                <w:sz w:val="24"/>
+                <w:szCs w:val="24"/>
+                <w:lang w:val="en-US"/>
+              </w:rPr>
+              <w:t>-</w:t>
+            </w:r>
+            <w:proofErr w:type="spellStart"/>
+            <w:r>
+              <w:rPr>
+                <w:rFonts w:ascii="Times New Roman" w:hAnsi="Times New Roman" w:cs="Times New Roman"/>
+                <w:sz w:val="24"/>
+                <w:szCs w:val="24"/>
+              </w:rPr>
+              <w:t>сьюта</w:t>
+            </w:r>
+            <w:proofErr w:type="spellEnd"/>
+            <w:r>
+              <w:rPr>
+                <w:rFonts w:ascii="Times New Roman" w:hAnsi="Times New Roman" w:cs="Times New Roman"/>
+                <w:sz w:val="24"/>
+                <w:szCs w:val="24"/>
+                <w:lang w:val="en-US"/>
+              </w:rPr>
+              <w:t xml:space="preserve"> </w:t>
+            </w:r>
+          </w:p>
+          <w:p>
+            <w:pPr>
+              <w:ind w:right="-214"/>
+              <w:rPr>
+                <w:rFonts w:ascii="Times New Roman" w:hAnsi="Times New Roman" w:cs="Times New Roman"/>
+                <w:sz w:val="24"/>
+                <w:szCs w:val="24"/>
+                <w:lang w:val="en-US"/>
+              </w:rPr>
+            </w:pPr>
+            <w:r>
+              <w:rPr>
+                <w:rFonts w:ascii="Times New Roman" w:hAnsi="Times New Roman" w:cs="Times New Roman"/>
+                <w:sz w:val="24"/>
+                <w:szCs w:val="24"/>
+                <w:lang w:val="en-US"/>
+              </w:rPr>
+              <w:t>Test Suite Author</w:t>
+            </w:r>
+          </w:p>
+        </w:tc>
+        <w:tc>
+          <w:tcPr>
+            <w:tcW w:w="3296" w:type="dxa"/>
+            <w:vAlign w:val="center"/>
+          </w:tcPr>
+          <w:p>
+            <w:pPr>
+              <w:ind w:left="104"/>
+              <w:rPr>
+                <w:rFonts w:ascii="Times New Roman" w:hAnsi="Times New Roman" w:cs="Times New Roman"/>
+                <w:sz w:val="24"/>
+                <w:szCs w:val="24"/>
+              </w:rPr>
+            </w:pPr>
+            <w:r>
+              <w:rPr>
+                <w:rFonts w:ascii="Times New Roman" w:hAnsi="Times New Roman" w:cs="Times New Roman"/>
+                <w:sz w:val="24"/>
+                <w:szCs w:val="24"/>
+              </w:rPr>
+              <w:t>Максим Рисований</w:t>
+            </w:r>
+          </w:p>
+        </w:tc>
+      </w:tr>
+      <w:tr>
+        <w:trPr>
+          <w:trHeight w:val="567"/>
+        </w:trPr>
+        <w:tc>
+          <w:tcPr>
+            <w:tcW w:w="2646" w:type="dxa"/>
+            <w:vAlign w:val="center"/>
+          </w:tcPr>
+          <w:p>
+            <w:pPr>
+              <w:ind w:right="-214"/>
+              <w:rPr>
+                <w:rFonts w:ascii="Times New Roman" w:hAnsi="Times New Roman" w:cs="Times New Roman"/>
+                <w:sz w:val="24"/>
+                <w:szCs w:val="24"/>
+              </w:rPr>
+            </w:pPr>
+            <w:proofErr w:type="spellStart"/>
+            <w:r>
+              <w:rPr>
+                <w:rFonts w:ascii="Times New Roman" w:hAnsi="Times New Roman" w:cs="Times New Roman"/>
+                <w:sz w:val="24"/>
+                <w:szCs w:val="24"/>
+              </w:rPr>
+              <w:t>Виконавець</w:t>
+            </w:r>
+            <w:proofErr w:type="spellEnd"/>
+            <w:r>
+              <w:rPr>
+                <w:rFonts w:ascii="Times New Roman" w:hAnsi="Times New Roman" w:cs="Times New Roman"/>
+                <w:sz w:val="24"/>
+                <w:szCs w:val="24"/>
+              </w:rPr>
+              <w:t xml:space="preserve"> </w:t>
+            </w:r>
+          </w:p>
+          <w:p>
+            <w:pPr>
+              <w:ind w:right="-214"/>
+              <w:rPr>
+                <w:rFonts w:ascii="Times New Roman" w:hAnsi="Times New Roman" w:cs="Times New Roman"/>
+                <w:sz w:val="24"/>
+                <w:szCs w:val="24"/>
+              </w:rPr>
+            </w:pPr>
+            <w:proofErr w:type="spellStart"/>
+            <w:r>
+              <w:rPr>
+                <w:rFonts w:ascii="Times New Roman" w:hAnsi="Times New Roman" w:cs="Times New Roman"/>
+                <w:sz w:val="24"/>
+                <w:szCs w:val="24"/>
+              </w:rPr>
+              <w:t>Implementer</w:t>
+            </w:r>
+            <w:proofErr w:type="spellEnd"/>
+          </w:p>
+        </w:tc>
+        <w:tc>
+          <w:tcPr>
+            <w:tcW w:w="3296" w:type="dxa"/>
+            <w:vAlign w:val="center"/>
+          </w:tcPr>
+          <w:p>
+            <w:pPr>
+              <w:ind w:left="104"/>
+              <w:rPr>
+                <w:rFonts w:ascii="Times New Roman" w:hAnsi="Times New Roman" w:cs="Times New Roman"/>
+                <w:sz w:val="24"/>
+                <w:szCs w:val="24"/>
+              </w:rPr>
+            </w:pPr>
+            <w:r>
+              <w:rPr>
+                <w:rFonts w:ascii="Times New Roman" w:hAnsi="Times New Roman" w:cs="Times New Roman"/>
+                <w:sz w:val="24"/>
+                <w:szCs w:val="24"/>
+              </w:rPr>
+              <w:t>Максим Рисований</w:t>
+            </w:r>
+          </w:p>
+        </w:tc>
+      </w:tr>
+    </w:tbl>
+    <w:p>
+      <w:pPr>
+        <w:jc w:val="center"/>
+        <w:rPr>
+          <w:rFonts w:ascii="Times New Roman" w:hAnsi="Times New Roman" w:cs="Times New Roman"/>
+          <w:color w:val="606060"/>
+          <w:spacing w:val="-13"/>
+          <w:sz w:val="24"/>
+          <w:szCs w:val="24"/>
+          <w:lang w:val="en-US"/>
+        </w:rPr>
+      </w:pPr>
+      <w:r>
+        <w:rPr>
+          <w:rFonts w:ascii="Times New Roman" w:hAnsi="Times New Roman" w:cs="Times New Roman"/>
+          <w:sz w:val="24"/>
+          <w:szCs w:val="24"/>
+          <w:lang w:val="en-US"/>
+        </w:rPr>
+        <w:br w:type="textWrapping" w:clear="all"/>
+      </w:r>
+    </w:p>
+    <w:tbl>
+      <w:tblPr>
+        <w:tblW w:w="10386" w:type="dxa"/>
+        <w:jc w:val="right"/>
+        <w:tblBorders>
+          <w:top w:val="single" w:sz="18" w:space="0" w:color="999999"/>
+          <w:left w:val="single" w:sz="18" w:space="0" w:color="999999"/>
+          <w:bottom w:val="single" w:sz="18" w:space="0" w:color="999999"/>
+          <w:right w:val="single" w:sz="18" w:space="0" w:color="999999"/>
+          <w:insideH w:val="single" w:sz="18" w:space="0" w:color="999999"/>
+          <w:insideV w:val="single" w:sz="18" w:space="0" w:color="999999"/>
+        </w:tblBorders>
+        <w:tblLook w:val="01E0"/>
+      </w:tblPr>
+      <w:tblGrid>
+        <w:gridCol w:w="1009"/>
+        <w:gridCol w:w="4400"/>
+        <w:gridCol w:w="3190"/>
+        <w:gridCol w:w="1787"/>
+      </w:tblGrid>
+      <w:tr>
+        <w:trPr>
+          <w:trHeight w:val="1260"/>
+          <w:jc w:val="right"/>
+        </w:trPr>
+        <w:tc>
+          <w:tcPr>
+            <w:tcW w:w="1009" w:type="dxa"/>
+            <w:shd w:val="clear" w:color="auto" w:fill="F3F3F3"/>
+            <w:vAlign w:val="center"/>
+          </w:tcPr>
+          <w:p>
+            <w:pPr>
+              <w:spacing w:line="192" w:lineRule="auto"/>
+              <w:jc w:val="center"/>
+              <w:rPr>
+                <w:rFonts w:ascii="Times New Roman" w:hAnsi="Times New Roman" w:cs="Times New Roman"/>
+                <w:sz w:val="24"/>
+                <w:szCs w:val="24"/>
+                <w:lang w:val="en-US"/>
+              </w:rPr>
+            </w:pPr>
+            <w:proofErr w:type="spellStart"/>
+            <w:r>
+              <w:rPr>
+                <w:rFonts w:ascii="Times New Roman" w:hAnsi="Times New Roman" w:cs="Times New Roman"/>
+                <w:sz w:val="24"/>
+                <w:szCs w:val="24"/>
+              </w:rPr>
+              <w:lastRenderedPageBreak/>
+              <w:t>Ід</w:t>
+            </w:r>
+            <w:proofErr w:type="spellEnd"/>
+            <w:r>
+              <w:rPr>
+                <w:rFonts w:ascii="Times New Roman" w:hAnsi="Times New Roman" w:cs="Times New Roman"/>
+                <w:sz w:val="24"/>
+                <w:szCs w:val="24"/>
+                <w:lang w:val="en-US"/>
+              </w:rPr>
+              <w:t>-</w:t>
+            </w:r>
+            <w:proofErr w:type="spellStart"/>
+            <w:r>
+              <w:rPr>
+                <w:rFonts w:ascii="Times New Roman" w:hAnsi="Times New Roman" w:cs="Times New Roman"/>
+                <w:sz w:val="24"/>
+                <w:szCs w:val="24"/>
+              </w:rPr>
+              <w:t>р</w:t>
+            </w:r>
+            <w:proofErr w:type="spellEnd"/>
+            <w:r>
+              <w:rPr>
+                <w:rFonts w:ascii="Times New Roman" w:hAnsi="Times New Roman" w:cs="Times New Roman"/>
+                <w:sz w:val="24"/>
+                <w:szCs w:val="24"/>
+                <w:lang w:val="en-US"/>
+              </w:rPr>
+              <w:t xml:space="preserve"> </w:t>
+            </w:r>
+            <w:proofErr w:type="gramStart"/>
+            <w:r>
+              <w:rPr>
+                <w:rFonts w:ascii="Times New Roman" w:hAnsi="Times New Roman" w:cs="Times New Roman"/>
+                <w:sz w:val="24"/>
+                <w:szCs w:val="24"/>
+              </w:rPr>
+              <w:t>тест</w:t>
+            </w:r>
+            <w:r>
+              <w:rPr>
+                <w:rFonts w:ascii="Times New Roman" w:hAnsi="Times New Roman" w:cs="Times New Roman"/>
+                <w:sz w:val="24"/>
+                <w:szCs w:val="24"/>
+                <w:lang w:val="en-US"/>
+              </w:rPr>
+              <w:t>-</w:t>
+            </w:r>
+            <w:r>
+              <w:rPr>
+                <w:rFonts w:ascii="Times New Roman" w:hAnsi="Times New Roman" w:cs="Times New Roman"/>
+                <w:sz w:val="24"/>
+                <w:szCs w:val="24"/>
+              </w:rPr>
+              <w:t>кейса</w:t>
+            </w:r>
+            <w:proofErr w:type="gramEnd"/>
+            <w:r>
+              <w:rPr>
+                <w:rFonts w:ascii="Times New Roman" w:hAnsi="Times New Roman" w:cs="Times New Roman"/>
+                <w:sz w:val="24"/>
+                <w:szCs w:val="24"/>
+                <w:lang w:val="en-US"/>
+              </w:rPr>
+              <w:t xml:space="preserve"> / Test Case ID</w:t>
+            </w:r>
+          </w:p>
+        </w:tc>
+        <w:tc>
+          <w:tcPr>
+            <w:tcW w:w="4400" w:type="dxa"/>
+            <w:shd w:val="clear" w:color="auto" w:fill="F3F3F3"/>
+            <w:vAlign w:val="center"/>
+          </w:tcPr>
+          <w:p>
+            <w:pPr>
+              <w:jc w:val="center"/>
+              <w:rPr>
+                <w:rFonts w:ascii="Times New Roman" w:hAnsi="Times New Roman" w:cs="Times New Roman"/>
+                <w:sz w:val="24"/>
+                <w:szCs w:val="24"/>
+                <w:lang w:val="en-US"/>
+              </w:rPr>
+            </w:pPr>
+            <w:proofErr w:type="spellStart"/>
+            <w:r>
+              <w:rPr>
+                <w:rFonts w:ascii="Times New Roman" w:hAnsi="Times New Roman" w:cs="Times New Roman"/>
+                <w:sz w:val="24"/>
+                <w:szCs w:val="24"/>
+              </w:rPr>
+              <w:t>Дії</w:t>
+            </w:r>
+            <w:proofErr w:type="spellEnd"/>
+            <w:r>
+              <w:rPr>
+                <w:rFonts w:ascii="Times New Roman" w:hAnsi="Times New Roman" w:cs="Times New Roman"/>
+                <w:sz w:val="24"/>
+                <w:szCs w:val="24"/>
+                <w:lang w:val="en-US"/>
+              </w:rPr>
+              <w:t xml:space="preserve"> (</w:t>
+            </w:r>
+            <w:r>
+              <w:rPr>
+                <w:rFonts w:ascii="Times New Roman" w:hAnsi="Times New Roman" w:cs="Times New Roman"/>
+                <w:sz w:val="24"/>
+                <w:szCs w:val="24"/>
+              </w:rPr>
+              <w:t>кроки</w:t>
+            </w:r>
+            <w:r>
+              <w:rPr>
+                <w:rFonts w:ascii="Times New Roman" w:hAnsi="Times New Roman" w:cs="Times New Roman"/>
+                <w:sz w:val="24"/>
+                <w:szCs w:val="24"/>
+                <w:lang w:val="en-US"/>
+              </w:rPr>
+              <w:t xml:space="preserve">) / </w:t>
+            </w:r>
+          </w:p>
+          <w:p>
+            <w:pPr>
+              <w:jc w:val="center"/>
+              <w:rPr>
+                <w:rFonts w:ascii="Times New Roman" w:hAnsi="Times New Roman" w:cs="Times New Roman"/>
+                <w:b/>
+                <w:bCs/>
+                <w:color w:val="2A2A2A"/>
+                <w:sz w:val="24"/>
+                <w:szCs w:val="24"/>
+                <w:lang w:val="en-US"/>
+              </w:rPr>
+            </w:pPr>
+            <w:r>
+              <w:rPr>
+                <w:rFonts w:ascii="Times New Roman" w:hAnsi="Times New Roman" w:cs="Times New Roman"/>
+                <w:sz w:val="24"/>
+                <w:szCs w:val="24"/>
+                <w:lang w:val="en-US"/>
+              </w:rPr>
+              <w:t>Action (Test Step</w:t>
+            </w:r>
+            <w:r>
+              <w:rPr>
+                <w:rFonts w:ascii="Times New Roman" w:hAnsi="Times New Roman" w:cs="Times New Roman"/>
+                <w:sz w:val="24"/>
+                <w:szCs w:val="24"/>
+                <w:lang w:val="en-US"/>
+              </w:rPr>
+              <w:t>s</w:t>
+            </w:r>
+            <w:r>
+              <w:rPr>
+                <w:rFonts w:ascii="Times New Roman" w:hAnsi="Times New Roman" w:cs="Times New Roman"/>
+                <w:sz w:val="24"/>
+                <w:szCs w:val="24"/>
+                <w:lang w:val="en-US"/>
+              </w:rPr>
+              <w:t>)</w:t>
+            </w:r>
+          </w:p>
+        </w:tc>
+        <w:tc>
+          <w:tcPr>
+            <w:tcW w:w="3190" w:type="dxa"/>
+            <w:shd w:val="clear" w:color="auto" w:fill="F3F3F3"/>
+            <w:vAlign w:val="center"/>
+          </w:tcPr>
+          <w:p>
+            <w:pPr>
+              <w:jc w:val="center"/>
+              <w:rPr>
+                <w:rFonts w:ascii="Times New Roman" w:hAnsi="Times New Roman" w:cs="Times New Roman"/>
+                <w:sz w:val="24"/>
+                <w:szCs w:val="24"/>
+              </w:rPr>
+            </w:pPr>
+            <w:proofErr w:type="spellStart"/>
+            <w:r>
+              <w:rPr>
+                <w:rFonts w:ascii="Times New Roman" w:hAnsi="Times New Roman" w:cs="Times New Roman"/>
+                <w:sz w:val="24"/>
+                <w:szCs w:val="24"/>
+              </w:rPr>
+              <w:t>Очікуваний</w:t>
+            </w:r>
+            <w:proofErr w:type="spellEnd"/>
+            <w:r>
+              <w:rPr>
+                <w:rFonts w:ascii="Times New Roman" w:hAnsi="Times New Roman" w:cs="Times New Roman"/>
+                <w:sz w:val="24"/>
+                <w:szCs w:val="24"/>
+              </w:rPr>
+              <w:t xml:space="preserve"> </w:t>
+            </w:r>
+          </w:p>
+          <w:p>
+            <w:pPr>
+              <w:jc w:val="center"/>
+              <w:rPr>
+                <w:rFonts w:ascii="Times New Roman" w:hAnsi="Times New Roman" w:cs="Times New Roman"/>
+                <w:sz w:val="24"/>
+                <w:szCs w:val="24"/>
+              </w:rPr>
+            </w:pPr>
+            <w:r>
+              <w:rPr>
+                <w:rFonts w:ascii="Times New Roman" w:hAnsi="Times New Roman" w:cs="Times New Roman"/>
+                <w:sz w:val="24"/>
+                <w:szCs w:val="24"/>
+              </w:rPr>
+              <w:t xml:space="preserve">результат / </w:t>
+            </w:r>
+          </w:p>
+          <w:p>
+            <w:pPr>
+              <w:jc w:val="center"/>
+              <w:rPr>
+                <w:rFonts w:ascii="Times New Roman" w:hAnsi="Times New Roman" w:cs="Times New Roman"/>
+                <w:sz w:val="24"/>
+                <w:szCs w:val="24"/>
+              </w:rPr>
+            </w:pPr>
+            <w:proofErr w:type="spellStart"/>
+            <w:r>
+              <w:rPr>
+                <w:rFonts w:ascii="Times New Roman" w:hAnsi="Times New Roman" w:cs="Times New Roman"/>
+                <w:sz w:val="24"/>
+                <w:szCs w:val="24"/>
+              </w:rPr>
+              <w:t>Expected</w:t>
+            </w:r>
+            <w:proofErr w:type="spellEnd"/>
+            <w:r>
+              <w:rPr>
+                <w:rFonts w:ascii="Times New Roman" w:hAnsi="Times New Roman" w:cs="Times New Roman"/>
+                <w:sz w:val="24"/>
+                <w:szCs w:val="24"/>
+              </w:rPr>
+              <w:t xml:space="preserve"> </w:t>
+            </w:r>
+            <w:proofErr w:type="spellStart"/>
+            <w:r>
+              <w:rPr>
+                <w:rFonts w:ascii="Times New Roman" w:hAnsi="Times New Roman" w:cs="Times New Roman"/>
+                <w:sz w:val="24"/>
+                <w:szCs w:val="24"/>
+              </w:rPr>
+              <w:t>Result</w:t>
+            </w:r>
+            <w:proofErr w:type="spellEnd"/>
+          </w:p>
+        </w:tc>
+        <w:tc>
+          <w:tcPr>
+            <w:tcW w:w="1787" w:type="dxa"/>
+            <w:shd w:val="clear" w:color="auto" w:fill="F3F3F3"/>
+            <w:vAlign w:val="center"/>
+          </w:tcPr>
+          <w:p>
+            <w:pPr>
+              <w:ind w:left="-57" w:right="-57"/>
+              <w:jc w:val="center"/>
+              <w:rPr>
+                <w:rFonts w:ascii="Times New Roman" w:hAnsi="Times New Roman" w:cs="Times New Roman"/>
+                <w:sz w:val="24"/>
+                <w:szCs w:val="24"/>
+              </w:rPr>
+            </w:pPr>
+            <w:r>
+              <w:rPr>
+                <w:rFonts w:ascii="Times New Roman" w:hAnsi="Times New Roman" w:cs="Times New Roman"/>
+                <w:sz w:val="24"/>
+                <w:szCs w:val="24"/>
+              </w:rPr>
+              <w:t xml:space="preserve">Результат </w:t>
+            </w:r>
+            <w:proofErr w:type="spellStart"/>
+            <w:r>
+              <w:rPr>
+                <w:rFonts w:ascii="Times New Roman" w:hAnsi="Times New Roman" w:cs="Times New Roman"/>
+                <w:sz w:val="24"/>
+                <w:szCs w:val="24"/>
+              </w:rPr>
+              <w:t>тестування</w:t>
+            </w:r>
+            <w:proofErr w:type="spellEnd"/>
+            <w:r>
+              <w:rPr>
+                <w:rFonts w:ascii="Times New Roman" w:hAnsi="Times New Roman" w:cs="Times New Roman"/>
+                <w:sz w:val="24"/>
+                <w:szCs w:val="24"/>
+              </w:rPr>
+              <w:t xml:space="preserve"> / </w:t>
+            </w:r>
+          </w:p>
+          <w:p>
+            <w:pPr>
+              <w:ind w:left="-57" w:right="-57"/>
+              <w:jc w:val="center"/>
+              <w:rPr>
+                <w:rFonts w:ascii="Times New Roman" w:hAnsi="Times New Roman" w:cs="Times New Roman"/>
+                <w:sz w:val="24"/>
+                <w:szCs w:val="24"/>
+              </w:rPr>
+            </w:pPr>
+            <w:proofErr w:type="spellStart"/>
+            <w:r>
+              <w:rPr>
+                <w:rFonts w:ascii="Times New Roman" w:hAnsi="Times New Roman" w:cs="Times New Roman"/>
+                <w:sz w:val="24"/>
+                <w:szCs w:val="24"/>
+              </w:rPr>
+              <w:t>Test</w:t>
+            </w:r>
+            <w:proofErr w:type="spellEnd"/>
+            <w:r>
+              <w:rPr>
+                <w:rFonts w:ascii="Times New Roman" w:hAnsi="Times New Roman" w:cs="Times New Roman"/>
+                <w:sz w:val="24"/>
+                <w:szCs w:val="24"/>
+              </w:rPr>
+              <w:t xml:space="preserve"> </w:t>
+            </w:r>
+            <w:proofErr w:type="spellStart"/>
+            <w:r>
+              <w:rPr>
+                <w:rFonts w:ascii="Times New Roman" w:hAnsi="Times New Roman" w:cs="Times New Roman"/>
+                <w:sz w:val="24"/>
+                <w:szCs w:val="24"/>
+              </w:rPr>
+              <w:t>Result</w:t>
+            </w:r>
+            <w:proofErr w:type="spellEnd"/>
+          </w:p>
+        </w:tc>
+      </w:tr>
+      <w:tr>
+        <w:trPr>
+          <w:trHeight w:val="1134"/>
+          <w:jc w:val="right"/>
+        </w:trPr>
+        <w:tc>
+          <w:tcPr>
+            <w:tcW w:w="1009" w:type="dxa"/>
+            <w:vAlign w:val="center"/>
+          </w:tcPr>
+          <w:p>
+            <w:pPr>
+              <w:rPr>
+                <w:rFonts w:ascii="Times New Roman" w:hAnsi="Times New Roman" w:cs="Times New Roman"/>
+                <w:sz w:val="24"/>
+                <w:szCs w:val="24"/>
+                <w:lang w:val="en-US"/>
+              </w:rPr>
+            </w:pPr>
+            <w:r>
+              <w:rPr>
+                <w:rFonts w:ascii="Times New Roman" w:hAnsi="Times New Roman" w:cs="Times New Roman"/>
+                <w:sz w:val="24"/>
+                <w:szCs w:val="24"/>
+              </w:rPr>
+              <w:t>TC_01</w:t>
+            </w:r>
+          </w:p>
+        </w:tc>
+        <w:tc>
+          <w:tcPr>
+            <w:tcW w:w="4400" w:type="dxa"/>
+            <w:vAlign w:val="center"/>
+          </w:tcPr>
+          <w:p>
+            <w:pPr>
+              <w:jc w:val="both"/>
+              <w:rPr>
+                <w:rFonts w:ascii="Times New Roman" w:hAnsi="Times New Roman" w:cs="Times New Roman"/>
+                <w:sz w:val="24"/>
+                <w:szCs w:val="24"/>
+              </w:rPr>
+            </w:pPr>
+            <w:r>
+              <w:rPr>
+                <w:rFonts w:ascii="Times New Roman" w:hAnsi="Times New Roman" w:cs="Times New Roman"/>
+                <w:sz w:val="24"/>
+                <w:szCs w:val="24"/>
+              </w:rPr>
+              <w:t xml:space="preserve">1.Запустити </w:t>
+            </w:r>
+            <w:proofErr w:type="spellStart"/>
+            <w:r>
+              <w:rPr>
+                <w:rFonts w:ascii="Times New Roman" w:hAnsi="Times New Roman" w:cs="Times New Roman"/>
+                <w:sz w:val="24"/>
+                <w:szCs w:val="24"/>
+              </w:rPr>
+              <w:t>застосунок</w:t>
+            </w:r>
+            <w:proofErr w:type="spellEnd"/>
+            <w:r>
+              <w:rPr>
+                <w:rFonts w:ascii="Times New Roman" w:hAnsi="Times New Roman" w:cs="Times New Roman"/>
+                <w:sz w:val="24"/>
+                <w:szCs w:val="24"/>
+              </w:rPr>
+              <w:t xml:space="preserve"> Рисований</w:t>
+            </w:r>
+            <w:proofErr w:type="spellStart"/>
+            <w:r>
+              <w:rPr>
+                <w:rFonts w:ascii="Times New Roman" w:hAnsi="Times New Roman" w:cs="Times New Roman"/>
+                <w:sz w:val="24"/>
+                <w:szCs w:val="24"/>
+                <w:lang w:val="uk-UA"/>
+              </w:rPr>
+              <w:t>_task.exe</w:t>
+            </w:r>
+            <w:proofErr w:type="spellEnd"/>
+          </w:p>
+        </w:tc>
+        <w:tc>
+          <w:tcPr>
+            <w:tcW w:w="3190" w:type="dxa"/>
+            <w:vAlign w:val="center"/>
+          </w:tcPr>
+          <w:p>
+            <w:pPr>
+              <w:jc w:val="both"/>
+              <w:rPr>
+                <w:rFonts w:ascii="Times New Roman" w:hAnsi="Times New Roman" w:cs="Times New Roman"/>
+                <w:sz w:val="24"/>
+                <w:szCs w:val="24"/>
+              </w:rPr>
+            </w:pPr>
+            <w:proofErr w:type="spellStart"/>
+            <w:r>
+              <w:rPr>
+                <w:rFonts w:ascii="Times New Roman" w:hAnsi="Times New Roman" w:cs="Times New Roman"/>
+                <w:sz w:val="24"/>
+                <w:szCs w:val="24"/>
+              </w:rPr>
+              <w:t>Мова</w:t>
+            </w:r>
+            <w:proofErr w:type="spellEnd"/>
+            <w:r>
+              <w:rPr>
+                <w:rFonts w:ascii="Times New Roman" w:hAnsi="Times New Roman" w:cs="Times New Roman"/>
+                <w:sz w:val="24"/>
+                <w:szCs w:val="24"/>
+              </w:rPr>
+              <w:t xml:space="preserve"> </w:t>
+            </w:r>
+            <w:proofErr w:type="spellStart"/>
+            <w:r>
+              <w:rPr>
+                <w:rFonts w:ascii="Times New Roman" w:hAnsi="Times New Roman" w:cs="Times New Roman"/>
+                <w:sz w:val="24"/>
+                <w:szCs w:val="24"/>
+              </w:rPr>
+              <w:t>інтерфейсу</w:t>
+            </w:r>
+            <w:proofErr w:type="spellEnd"/>
+            <w:r>
+              <w:rPr>
+                <w:rFonts w:ascii="Times New Roman" w:hAnsi="Times New Roman" w:cs="Times New Roman"/>
+                <w:sz w:val="24"/>
+                <w:szCs w:val="24"/>
+              </w:rPr>
+              <w:t xml:space="preserve"> у </w:t>
+            </w:r>
+            <w:proofErr w:type="spellStart"/>
+            <w:r>
+              <w:rPr>
+                <w:rFonts w:ascii="Times New Roman" w:hAnsi="Times New Roman" w:cs="Times New Roman"/>
+                <w:sz w:val="24"/>
+                <w:szCs w:val="24"/>
+              </w:rPr>
+              <w:t>програмі</w:t>
+            </w:r>
+            <w:proofErr w:type="spellEnd"/>
+            <w:r>
+              <w:rPr>
+                <w:rFonts w:ascii="Times New Roman" w:hAnsi="Times New Roman" w:cs="Times New Roman"/>
+                <w:sz w:val="24"/>
+                <w:szCs w:val="24"/>
+              </w:rPr>
+              <w:t xml:space="preserve"> </w:t>
+            </w:r>
+            <w:proofErr w:type="gramStart"/>
+            <w:r>
+              <w:rPr>
+                <w:rFonts w:ascii="Times New Roman" w:hAnsi="Times New Roman" w:cs="Times New Roman"/>
+                <w:sz w:val="24"/>
+                <w:szCs w:val="24"/>
+              </w:rPr>
+              <w:t>повинна</w:t>
+            </w:r>
+            <w:proofErr w:type="gramEnd"/>
+            <w:r>
+              <w:rPr>
+                <w:rFonts w:ascii="Times New Roman" w:hAnsi="Times New Roman" w:cs="Times New Roman"/>
+                <w:sz w:val="24"/>
+                <w:szCs w:val="24"/>
+              </w:rPr>
+              <w:t xml:space="preserve"> бути </w:t>
+            </w:r>
+            <w:proofErr w:type="spellStart"/>
+            <w:r>
+              <w:rPr>
+                <w:rFonts w:ascii="Times New Roman" w:hAnsi="Times New Roman" w:cs="Times New Roman"/>
+                <w:sz w:val="24"/>
+                <w:szCs w:val="24"/>
+              </w:rPr>
+              <w:t>українська</w:t>
+            </w:r>
+            <w:proofErr w:type="spellEnd"/>
+            <w:r>
+              <w:rPr>
+                <w:rFonts w:ascii="Times New Roman" w:hAnsi="Times New Roman" w:cs="Times New Roman"/>
+                <w:sz w:val="24"/>
+                <w:szCs w:val="24"/>
+              </w:rPr>
+              <w:t>.</w:t>
+            </w:r>
+          </w:p>
+        </w:tc>
+        <w:tc>
+          <w:tcPr>
+            <w:tcW w:w="1787" w:type="dxa"/>
+            <w:shd w:val="clear" w:color="auto" w:fill="auto"/>
+            <w:vAlign w:val="center"/>
+          </w:tcPr>
+          <w:p>
+            <w:pPr>
+              <w:jc w:val="center"/>
+              <w:rPr>
+                <w:rFonts w:ascii="Times New Roman" w:hAnsi="Times New Roman" w:cs="Times New Roman"/>
+                <w:b/>
+                <w:sz w:val="24"/>
+                <w:szCs w:val="24"/>
+                <w:lang w:val="en-US"/>
+              </w:rPr>
+            </w:pPr>
+            <w:r>
+              <w:rPr>
+                <w:b/>
+                <w:lang w:val="en-US"/>
+              </w:rPr>
+              <w:t>Passed</w:t>
+            </w:r>
+          </w:p>
+        </w:tc>
+      </w:tr>
+      <w:tr>
+        <w:trPr>
+          <w:trHeight w:val="1134"/>
+          <w:jc w:val="right"/>
+        </w:trPr>
+        <w:tc>
+          <w:tcPr>
+            <w:tcW w:w="1009" w:type="dxa"/>
+            <w:vAlign w:val="center"/>
+          </w:tcPr>
+          <w:p>
+            <w:pPr>
+              <w:rPr>
+                <w:rFonts w:ascii="Times New Roman" w:hAnsi="Times New Roman" w:cs="Times New Roman"/>
+                <w:sz w:val="24"/>
+                <w:szCs w:val="24"/>
+                <w:lang w:val="en-US"/>
+              </w:rPr>
+            </w:pPr>
+            <w:r>
+              <w:rPr>
+                <w:rFonts w:ascii="Times New Roman" w:hAnsi="Times New Roman" w:cs="Times New Roman"/>
+                <w:sz w:val="24"/>
+                <w:szCs w:val="24"/>
+                <w:lang w:val="en-US"/>
+              </w:rPr>
+              <w:t>TC_02</w:t>
+            </w:r>
+          </w:p>
+        </w:tc>
+        <w:tc>
+          <w:tcPr>
+            <w:tcW w:w="4400" w:type="dxa"/>
+            <w:vAlign w:val="center"/>
+          </w:tcPr>
+          <w:p>
+            <w:pPr>
+              <w:jc w:val="both"/>
+              <w:rPr>
+                <w:rFonts w:ascii="Times New Roman" w:hAnsi="Times New Roman" w:cs="Times New Roman"/>
+                <w:sz w:val="24"/>
+                <w:szCs w:val="24"/>
+              </w:rPr>
+            </w:pPr>
+            <w:r>
+              <w:rPr>
+                <w:rFonts w:ascii="Times New Roman" w:hAnsi="Times New Roman" w:cs="Times New Roman"/>
+                <w:sz w:val="24"/>
+                <w:szCs w:val="24"/>
+              </w:rPr>
+              <w:t>1.Запустити</w:t>
+            </w:r>
+            <w:r>
+              <w:rPr>
+                <w:rFonts w:ascii="Times New Roman" w:hAnsi="Times New Roman" w:cs="Times New Roman"/>
+                <w:sz w:val="24"/>
+                <w:szCs w:val="24"/>
+              </w:rPr>
+              <w:t xml:space="preserve"> </w:t>
+            </w:r>
+            <w:proofErr w:type="spellStart"/>
+            <w:r>
+              <w:rPr>
+                <w:rFonts w:ascii="Times New Roman" w:hAnsi="Times New Roman" w:cs="Times New Roman"/>
+                <w:sz w:val="24"/>
+                <w:szCs w:val="24"/>
+              </w:rPr>
+              <w:t>застосунок</w:t>
+            </w:r>
+            <w:proofErr w:type="spellEnd"/>
+            <w:r>
+              <w:rPr>
+                <w:rFonts w:ascii="Times New Roman" w:hAnsi="Times New Roman" w:cs="Times New Roman"/>
+                <w:sz w:val="24"/>
+                <w:szCs w:val="24"/>
+              </w:rPr>
+              <w:t xml:space="preserve"> Рисований</w:t>
+            </w:r>
+            <w:proofErr w:type="spellStart"/>
+            <w:r>
+              <w:rPr>
+                <w:rFonts w:ascii="Times New Roman" w:hAnsi="Times New Roman" w:cs="Times New Roman"/>
+                <w:sz w:val="24"/>
+                <w:szCs w:val="24"/>
+                <w:lang w:val="uk-UA"/>
+              </w:rPr>
+              <w:t>_task.exe</w:t>
+            </w:r>
+            <w:proofErr w:type="spellEnd"/>
+          </w:p>
+        </w:tc>
+        <w:tc>
+          <w:tcPr>
+            <w:tcW w:w="3190" w:type="dxa"/>
+            <w:vAlign w:val="center"/>
+          </w:tcPr>
+          <w:p>
+            <w:pPr>
+              <w:jc w:val="both"/>
+              <w:rPr>
+                <w:rFonts w:ascii="Times New Roman" w:hAnsi="Times New Roman" w:cs="Times New Roman"/>
+                <w:sz w:val="24"/>
+                <w:szCs w:val="24"/>
+                <w:lang w:val="uk-UA"/>
+              </w:rPr>
+            </w:pPr>
+            <w:proofErr w:type="spellStart"/>
+            <w:r>
+              <w:rPr>
+                <w:rFonts w:ascii="Times New Roman" w:hAnsi="Times New Roman" w:cs="Times New Roman"/>
+                <w:sz w:val="24"/>
+                <w:szCs w:val="24"/>
+              </w:rPr>
+              <w:t>Застосунок</w:t>
+            </w:r>
+            <w:proofErr w:type="spellEnd"/>
+            <w:r>
+              <w:rPr>
+                <w:rFonts w:ascii="Times New Roman" w:hAnsi="Times New Roman" w:cs="Times New Roman"/>
+                <w:sz w:val="24"/>
+                <w:szCs w:val="24"/>
+              </w:rPr>
+              <w:t xml:space="preserve"> </w:t>
+            </w:r>
+            <w:proofErr w:type="gramStart"/>
+            <w:r>
+              <w:rPr>
+                <w:rFonts w:ascii="Times New Roman" w:hAnsi="Times New Roman" w:cs="Times New Roman"/>
+                <w:sz w:val="24"/>
+                <w:szCs w:val="24"/>
+              </w:rPr>
+              <w:t>повинен</w:t>
+            </w:r>
+            <w:proofErr w:type="gramEnd"/>
+            <w:r>
+              <w:rPr>
+                <w:rFonts w:ascii="Times New Roman" w:hAnsi="Times New Roman" w:cs="Times New Roman"/>
+                <w:sz w:val="24"/>
+                <w:szCs w:val="24"/>
+              </w:rPr>
+              <w:t xml:space="preserve"> </w:t>
+            </w:r>
+            <w:proofErr w:type="spellStart"/>
+            <w:r>
+              <w:rPr>
+                <w:rFonts w:ascii="Times New Roman" w:hAnsi="Times New Roman" w:cs="Times New Roman"/>
+                <w:sz w:val="24"/>
+                <w:szCs w:val="24"/>
+              </w:rPr>
+              <w:t>містити</w:t>
+            </w:r>
+            <w:proofErr w:type="spellEnd"/>
+            <w:r>
+              <w:rPr>
+                <w:rFonts w:ascii="Times New Roman" w:hAnsi="Times New Roman" w:cs="Times New Roman"/>
+                <w:sz w:val="24"/>
+                <w:szCs w:val="24"/>
+              </w:rPr>
+              <w:t xml:space="preserve"> </w:t>
+            </w:r>
+            <w:proofErr w:type="spellStart"/>
+            <w:r>
+              <w:rPr>
+                <w:rFonts w:ascii="Times New Roman" w:hAnsi="Times New Roman" w:cs="Times New Roman"/>
+                <w:sz w:val="24"/>
+                <w:szCs w:val="24"/>
+              </w:rPr>
+              <w:t>інформацію</w:t>
+            </w:r>
+            <w:proofErr w:type="spellEnd"/>
+            <w:r>
+              <w:rPr>
+                <w:rFonts w:ascii="Times New Roman" w:hAnsi="Times New Roman" w:cs="Times New Roman"/>
+                <w:sz w:val="24"/>
+                <w:szCs w:val="24"/>
+              </w:rPr>
+              <w:t xml:space="preserve"> про </w:t>
+            </w:r>
+            <w:proofErr w:type="spellStart"/>
+            <w:r>
+              <w:rPr>
+                <w:rFonts w:ascii="Times New Roman" w:hAnsi="Times New Roman" w:cs="Times New Roman"/>
+                <w:sz w:val="24"/>
+                <w:szCs w:val="24"/>
+              </w:rPr>
+              <w:t>розробника</w:t>
+            </w:r>
+            <w:proofErr w:type="spellEnd"/>
+            <w:r>
+              <w:rPr>
+                <w:rFonts w:ascii="Times New Roman" w:hAnsi="Times New Roman" w:cs="Times New Roman"/>
+                <w:sz w:val="24"/>
+                <w:szCs w:val="24"/>
+              </w:rPr>
+              <w:t xml:space="preserve"> </w:t>
+            </w:r>
+            <w:proofErr w:type="spellStart"/>
+            <w:r>
+              <w:rPr>
+                <w:rFonts w:ascii="Times New Roman" w:hAnsi="Times New Roman" w:cs="Times New Roman"/>
+                <w:sz w:val="24"/>
+                <w:szCs w:val="24"/>
+              </w:rPr>
+              <w:t>зі</w:t>
+            </w:r>
+            <w:proofErr w:type="spellEnd"/>
+            <w:r>
+              <w:rPr>
+                <w:rFonts w:ascii="Times New Roman" w:hAnsi="Times New Roman" w:cs="Times New Roman"/>
+                <w:sz w:val="24"/>
+                <w:szCs w:val="24"/>
+              </w:rPr>
+              <w:t xml:space="preserve"> знаком </w:t>
+            </w:r>
+            <w:proofErr w:type="spellStart"/>
+            <w:r>
+              <w:rPr>
+                <w:rFonts w:ascii="Times New Roman" w:hAnsi="Times New Roman" w:cs="Times New Roman"/>
+                <w:sz w:val="24"/>
+                <w:szCs w:val="24"/>
+              </w:rPr>
+              <w:t>охорони</w:t>
+            </w:r>
+            <w:proofErr w:type="spellEnd"/>
+            <w:r>
+              <w:rPr>
+                <w:rFonts w:ascii="Times New Roman" w:hAnsi="Times New Roman" w:cs="Times New Roman"/>
+                <w:sz w:val="24"/>
+                <w:szCs w:val="24"/>
+              </w:rPr>
+              <w:t xml:space="preserve"> </w:t>
+            </w:r>
+            <w:proofErr w:type="spellStart"/>
+            <w:r>
+              <w:rPr>
+                <w:rFonts w:ascii="Times New Roman" w:hAnsi="Times New Roman" w:cs="Times New Roman"/>
+                <w:sz w:val="24"/>
+                <w:szCs w:val="24"/>
+              </w:rPr>
+              <w:t>авторського</w:t>
+            </w:r>
+            <w:proofErr w:type="spellEnd"/>
+            <w:r>
+              <w:rPr>
+                <w:rFonts w:ascii="Times New Roman" w:hAnsi="Times New Roman" w:cs="Times New Roman"/>
+                <w:sz w:val="24"/>
+                <w:szCs w:val="24"/>
+              </w:rPr>
+              <w:t xml:space="preserve"> права.</w:t>
+            </w:r>
+          </w:p>
+        </w:tc>
+        <w:tc>
+          <w:tcPr>
+            <w:tcW w:w="1787" w:type="dxa"/>
+            <w:shd w:val="clear" w:color="auto" w:fill="auto"/>
+            <w:vAlign w:val="center"/>
+          </w:tcPr>
+          <w:p>
+            <w:pPr>
+              <w:jc w:val="center"/>
+              <w:rPr>
+                <w:rFonts w:ascii="Times New Roman" w:hAnsi="Times New Roman" w:cs="Times New Roman"/>
+                <w:b/>
+                <w:sz w:val="24"/>
+                <w:szCs w:val="24"/>
+              </w:rPr>
+            </w:pPr>
+            <w:r>
+              <w:rPr>
+                <w:b/>
+                <w:lang w:val="en-US"/>
+              </w:rPr>
+              <w:t>Passed</w:t>
+            </w:r>
+          </w:p>
+        </w:tc>
+      </w:tr>
+      <w:tr>
+        <w:trPr>
+          <w:trHeight w:val="1134"/>
+          <w:jc w:val="right"/>
+        </w:trPr>
+        <w:tc>
+          <w:tcPr>
+            <w:tcW w:w="1009" w:type="dxa"/>
+            <w:tcBorders>
+              <w:top w:val="single" w:sz="18" w:space="0" w:color="999999"/>
+              <w:left w:val="single" w:sz="18" w:space="0" w:color="999999"/>
+              <w:bottom w:val="single" w:sz="18" w:space="0" w:color="999999"/>
+              <w:right w:val="single" w:sz="18" w:space="0" w:color="999999"/>
+            </w:tcBorders>
+            <w:vAlign w:val="center"/>
+          </w:tcPr>
+          <w:p>
+            <w:pPr>
+              <w:rPr>
+                <w:rFonts w:ascii="Times New Roman" w:hAnsi="Times New Roman" w:cs="Times New Roman"/>
+                <w:sz w:val="24"/>
+                <w:szCs w:val="24"/>
+                <w:lang w:val="uk-UA"/>
+              </w:rPr>
+            </w:pPr>
+            <w:r>
+              <w:rPr>
+                <w:rFonts w:ascii="Times New Roman" w:hAnsi="Times New Roman" w:cs="Times New Roman"/>
+                <w:sz w:val="24"/>
+                <w:szCs w:val="24"/>
+                <w:lang w:val="en-US"/>
+              </w:rPr>
+              <w:t>TC_0</w:t>
+            </w:r>
+            <w:r>
+              <w:rPr>
+                <w:rFonts w:ascii="Times New Roman" w:hAnsi="Times New Roman" w:cs="Times New Roman"/>
+                <w:sz w:val="24"/>
+                <w:szCs w:val="24"/>
+                <w:lang w:val="uk-UA"/>
+              </w:rPr>
+              <w:t>3</w:t>
+            </w:r>
+          </w:p>
+        </w:tc>
+        <w:tc>
+          <w:tcPr>
+            <w:tcW w:w="4400" w:type="dxa"/>
+            <w:tcBorders>
+              <w:top w:val="single" w:sz="18" w:space="0" w:color="999999"/>
+              <w:left w:val="single" w:sz="18" w:space="0" w:color="999999"/>
+              <w:bottom w:val="single" w:sz="18" w:space="0" w:color="999999"/>
+              <w:right w:val="single" w:sz="18" w:space="0" w:color="999999"/>
+            </w:tcBorders>
+            <w:vAlign w:val="center"/>
+          </w:tcPr>
+          <w:p>
+            <w:pPr>
+              <w:jc w:val="both"/>
+              <w:rPr>
+                <w:rFonts w:ascii="Times New Roman" w:hAnsi="Times New Roman" w:cs="Times New Roman"/>
+                <w:sz w:val="24"/>
+                <w:szCs w:val="24"/>
+                <w:lang w:val="uk-UA"/>
+              </w:rPr>
+            </w:pPr>
+            <w:r>
+              <w:rPr>
+                <w:rFonts w:ascii="Times New Roman" w:hAnsi="Times New Roman" w:cs="Times New Roman"/>
+                <w:sz w:val="24"/>
+                <w:szCs w:val="24"/>
+              </w:rPr>
+              <w:t xml:space="preserve">1.Запустити </w:t>
+            </w:r>
+            <w:proofErr w:type="spellStart"/>
+            <w:r>
+              <w:rPr>
+                <w:rFonts w:ascii="Times New Roman" w:hAnsi="Times New Roman" w:cs="Times New Roman"/>
+                <w:sz w:val="24"/>
+                <w:szCs w:val="24"/>
+              </w:rPr>
+              <w:t>застосунок</w:t>
+            </w:r>
+            <w:proofErr w:type="spellEnd"/>
+            <w:r>
+              <w:rPr>
+                <w:rFonts w:ascii="Times New Roman" w:hAnsi="Times New Roman" w:cs="Times New Roman"/>
+                <w:sz w:val="24"/>
+                <w:szCs w:val="24"/>
+              </w:rPr>
+              <w:t xml:space="preserve"> Рисований</w:t>
+            </w:r>
+            <w:proofErr w:type="spellStart"/>
+            <w:r>
+              <w:rPr>
+                <w:rFonts w:ascii="Times New Roman" w:hAnsi="Times New Roman" w:cs="Times New Roman"/>
+                <w:sz w:val="24"/>
+                <w:szCs w:val="24"/>
+                <w:lang w:val="uk-UA"/>
+              </w:rPr>
+              <w:t>_task.exe</w:t>
+            </w:r>
+            <w:proofErr w:type="spellEnd"/>
+            <w:r>
+              <w:rPr>
+                <w:rFonts w:ascii="Times New Roman" w:hAnsi="Times New Roman" w:cs="Times New Roman"/>
+                <w:sz w:val="24"/>
+                <w:szCs w:val="24"/>
+                <w:lang w:val="uk-UA"/>
+              </w:rPr>
+              <w:t xml:space="preserve"> </w:t>
+            </w:r>
+          </w:p>
+          <w:p>
+            <w:pPr>
+              <w:jc w:val="both"/>
+              <w:rPr>
+                <w:rFonts w:ascii="Times New Roman" w:hAnsi="Times New Roman" w:cs="Times New Roman"/>
+                <w:sz w:val="24"/>
+                <w:szCs w:val="24"/>
+              </w:rPr>
+            </w:pPr>
+            <w:r>
+              <w:rPr>
+                <w:rFonts w:ascii="Times New Roman" w:hAnsi="Times New Roman" w:cs="Times New Roman"/>
+                <w:sz w:val="24"/>
+                <w:szCs w:val="24"/>
+                <w:lang w:val="uk-UA"/>
+              </w:rPr>
+              <w:t xml:space="preserve">2. Увести </w:t>
+            </w:r>
+            <w:r>
+              <w:rPr>
+                <w:rFonts w:ascii="Times New Roman" w:hAnsi="Times New Roman" w:cs="Times New Roman"/>
+                <w:sz w:val="24"/>
+                <w:szCs w:val="24"/>
+                <w:lang w:val="en-US"/>
+              </w:rPr>
+              <w:t>A</w:t>
+            </w:r>
+          </w:p>
+          <w:p>
+            <w:pPr>
+              <w:jc w:val="both"/>
+              <w:rPr>
+                <w:rFonts w:ascii="Times New Roman" w:hAnsi="Times New Roman" w:cs="Times New Roman"/>
+                <w:sz w:val="24"/>
+                <w:szCs w:val="24"/>
+              </w:rPr>
+            </w:pPr>
+            <w:r>
+              <w:rPr>
+                <w:rFonts w:ascii="Times New Roman" w:hAnsi="Times New Roman" w:cs="Times New Roman"/>
+                <w:sz w:val="24"/>
+                <w:szCs w:val="24"/>
+              </w:rPr>
+              <w:t xml:space="preserve">3. Увести </w:t>
+            </w:r>
+            <w:r>
+              <w:rPr>
+                <w:rFonts w:ascii="Times New Roman" w:hAnsi="Times New Roman" w:cs="Times New Roman"/>
+                <w:sz w:val="24"/>
+                <w:szCs w:val="24"/>
+                <w:lang w:val="en-US"/>
+              </w:rPr>
+              <w:t>z</w:t>
+            </w:r>
+          </w:p>
+        </w:tc>
+        <w:tc>
+          <w:tcPr>
+            <w:tcW w:w="3190" w:type="dxa"/>
+            <w:tcBorders>
+              <w:top w:val="single" w:sz="18" w:space="0" w:color="999999"/>
+              <w:left w:val="single" w:sz="18" w:space="0" w:color="999999"/>
+              <w:bottom w:val="single" w:sz="18" w:space="0" w:color="999999"/>
+              <w:right w:val="single" w:sz="18" w:space="0" w:color="999999"/>
+            </w:tcBorders>
+            <w:vAlign w:val="center"/>
+          </w:tcPr>
+          <w:p>
+            <w:pPr>
+              <w:jc w:val="both"/>
+              <w:rPr>
+                <w:rFonts w:ascii="Times New Roman" w:hAnsi="Times New Roman" w:cs="Times New Roman"/>
+                <w:sz w:val="24"/>
+                <w:szCs w:val="24"/>
+                <w:lang w:val="uk-UA"/>
+              </w:rPr>
+            </w:pPr>
+            <w:proofErr w:type="spellStart"/>
+            <w:r>
+              <w:rPr>
+                <w:rFonts w:ascii="Times New Roman" w:hAnsi="Times New Roman" w:cs="Times New Roman"/>
+                <w:sz w:val="24"/>
+                <w:szCs w:val="24"/>
+                <w:lang w:val="uk-UA"/>
+              </w:rPr>
+              <w:t>Программа</w:t>
+            </w:r>
+            <w:proofErr w:type="spellEnd"/>
+            <w:r>
+              <w:rPr>
+                <w:rFonts w:ascii="Times New Roman" w:hAnsi="Times New Roman" w:cs="Times New Roman"/>
+                <w:sz w:val="24"/>
+                <w:szCs w:val="24"/>
+                <w:lang w:val="uk-UA"/>
+              </w:rPr>
+              <w:t xml:space="preserve"> повинна відобразити 1, як результат, що вираз є правильним.</w:t>
+            </w:r>
+          </w:p>
+        </w:tc>
+        <w:tc>
+          <w:tcPr>
+            <w:tcW w:w="1787" w:type="dxa"/>
+            <w:tcBorders>
+              <w:top w:val="single" w:sz="18" w:space="0" w:color="999999"/>
+              <w:left w:val="single" w:sz="18" w:space="0" w:color="999999"/>
+              <w:bottom w:val="single" w:sz="18" w:space="0" w:color="999999"/>
+              <w:right w:val="single" w:sz="18" w:space="0" w:color="999999"/>
+            </w:tcBorders>
+            <w:shd w:val="clear" w:color="auto" w:fill="auto"/>
+            <w:vAlign w:val="center"/>
+          </w:tcPr>
+          <w:p>
+            <w:pPr>
+              <w:jc w:val="center"/>
+              <w:rPr>
+                <w:b/>
+              </w:rPr>
+            </w:pPr>
+            <w:r>
+              <w:rPr>
+                <w:b/>
+                <w:lang w:val="en-US"/>
+              </w:rPr>
+              <w:t>Passed</w:t>
+            </w:r>
+          </w:p>
+        </w:tc>
+      </w:tr>
+      <w:tr>
+        <w:trPr>
+          <w:trHeight w:val="1134"/>
+          <w:jc w:val="right"/>
+        </w:trPr>
+        <w:tc>
+          <w:tcPr>
+            <w:tcW w:w="1009" w:type="dxa"/>
+            <w:tcBorders>
+              <w:top w:val="single" w:sz="18" w:space="0" w:color="999999"/>
+              <w:left w:val="single" w:sz="18" w:space="0" w:color="999999"/>
+              <w:bottom w:val="single" w:sz="18" w:space="0" w:color="999999"/>
+              <w:right w:val="single" w:sz="18" w:space="0" w:color="999999"/>
+            </w:tcBorders>
+            <w:vAlign w:val="center"/>
+          </w:tcPr>
+          <w:p>
+            <w:pPr>
+              <w:rPr>
+                <w:rFonts w:ascii="Times New Roman" w:hAnsi="Times New Roman" w:cs="Times New Roman"/>
+                <w:sz w:val="24"/>
+                <w:szCs w:val="24"/>
+                <w:lang w:val="uk-UA"/>
+              </w:rPr>
+            </w:pPr>
+            <w:r>
+              <w:rPr>
+                <w:rFonts w:ascii="Times New Roman" w:hAnsi="Times New Roman" w:cs="Times New Roman"/>
+                <w:sz w:val="24"/>
+                <w:szCs w:val="24"/>
+                <w:lang w:val="en-US"/>
+              </w:rPr>
+              <w:t>TC</w:t>
+            </w:r>
+            <w:r>
+              <w:rPr>
+                <w:rFonts w:ascii="Times New Roman" w:hAnsi="Times New Roman" w:cs="Times New Roman"/>
+                <w:sz w:val="24"/>
+                <w:szCs w:val="24"/>
+              </w:rPr>
+              <w:t>_0</w:t>
+            </w:r>
+            <w:r>
+              <w:rPr>
+                <w:rFonts w:ascii="Times New Roman" w:hAnsi="Times New Roman" w:cs="Times New Roman"/>
+                <w:sz w:val="24"/>
+                <w:szCs w:val="24"/>
+                <w:lang w:val="uk-UA"/>
+              </w:rPr>
+              <w:t>4</w:t>
+            </w:r>
+          </w:p>
+        </w:tc>
+        <w:tc>
+          <w:tcPr>
+            <w:tcW w:w="4400" w:type="dxa"/>
+            <w:tcBorders>
+              <w:top w:val="single" w:sz="18" w:space="0" w:color="999999"/>
+              <w:left w:val="single" w:sz="18" w:space="0" w:color="999999"/>
+              <w:bottom w:val="single" w:sz="18" w:space="0" w:color="999999"/>
+              <w:right w:val="single" w:sz="18" w:space="0" w:color="999999"/>
+            </w:tcBorders>
+            <w:vAlign w:val="center"/>
+          </w:tcPr>
+          <w:p>
+            <w:pPr>
+              <w:jc w:val="both"/>
+              <w:rPr>
+                <w:rFonts w:ascii="Times New Roman" w:hAnsi="Times New Roman" w:cs="Times New Roman"/>
+                <w:sz w:val="24"/>
+                <w:szCs w:val="24"/>
+                <w:lang w:val="uk-UA"/>
+              </w:rPr>
+            </w:pPr>
+            <w:r>
+              <w:rPr>
+                <w:rFonts w:ascii="Times New Roman" w:hAnsi="Times New Roman" w:cs="Times New Roman"/>
+                <w:sz w:val="24"/>
+                <w:szCs w:val="24"/>
+              </w:rPr>
+              <w:t xml:space="preserve">1.Запустити </w:t>
+            </w:r>
+            <w:proofErr w:type="spellStart"/>
+            <w:r>
+              <w:rPr>
+                <w:rFonts w:ascii="Times New Roman" w:hAnsi="Times New Roman" w:cs="Times New Roman"/>
+                <w:sz w:val="24"/>
+                <w:szCs w:val="24"/>
+              </w:rPr>
+              <w:t>застосунок</w:t>
+            </w:r>
+            <w:proofErr w:type="spellEnd"/>
+            <w:r>
+              <w:rPr>
+                <w:rFonts w:ascii="Times New Roman" w:hAnsi="Times New Roman" w:cs="Times New Roman"/>
+                <w:sz w:val="24"/>
+                <w:szCs w:val="24"/>
+              </w:rPr>
+              <w:t xml:space="preserve"> Рисований</w:t>
+            </w:r>
+            <w:proofErr w:type="spellStart"/>
+            <w:r>
+              <w:rPr>
+                <w:rFonts w:ascii="Times New Roman" w:hAnsi="Times New Roman" w:cs="Times New Roman"/>
+                <w:sz w:val="24"/>
+                <w:szCs w:val="24"/>
+                <w:lang w:val="uk-UA"/>
+              </w:rPr>
+              <w:t>_task.exe</w:t>
+            </w:r>
+            <w:proofErr w:type="spellEnd"/>
+            <w:r>
+              <w:rPr>
+                <w:rFonts w:ascii="Times New Roman" w:hAnsi="Times New Roman" w:cs="Times New Roman"/>
+                <w:sz w:val="24"/>
+                <w:szCs w:val="24"/>
+                <w:lang w:val="uk-UA"/>
+              </w:rPr>
+              <w:t xml:space="preserve"> </w:t>
+            </w:r>
+          </w:p>
+          <w:p>
+            <w:pPr>
+              <w:jc w:val="both"/>
+              <w:rPr>
+                <w:rFonts w:ascii="Times New Roman" w:hAnsi="Times New Roman" w:cs="Times New Roman"/>
+                <w:sz w:val="24"/>
+                <w:szCs w:val="24"/>
+              </w:rPr>
+            </w:pPr>
+            <w:r>
+              <w:rPr>
+                <w:rFonts w:ascii="Times New Roman" w:hAnsi="Times New Roman" w:cs="Times New Roman"/>
+                <w:sz w:val="24"/>
+                <w:szCs w:val="24"/>
+                <w:lang w:val="uk-UA"/>
+              </w:rPr>
+              <w:t xml:space="preserve">2. Увести </w:t>
+            </w:r>
+            <w:r>
+              <w:rPr>
+                <w:rFonts w:ascii="Times New Roman" w:hAnsi="Times New Roman" w:cs="Times New Roman"/>
+                <w:sz w:val="24"/>
+                <w:szCs w:val="24"/>
+                <w:lang w:val="en-US"/>
+              </w:rPr>
+              <w:t>A</w:t>
+            </w:r>
+          </w:p>
+          <w:p>
+            <w:pPr>
+              <w:jc w:val="both"/>
+              <w:rPr>
+                <w:rFonts w:ascii="Times New Roman" w:hAnsi="Times New Roman" w:cs="Times New Roman"/>
+                <w:sz w:val="24"/>
+                <w:szCs w:val="24"/>
+                <w:lang w:val="uk-UA"/>
+              </w:rPr>
+            </w:pPr>
+            <w:r>
+              <w:rPr>
+                <w:rFonts w:ascii="Times New Roman" w:hAnsi="Times New Roman" w:cs="Times New Roman"/>
+                <w:sz w:val="24"/>
+                <w:szCs w:val="24"/>
+              </w:rPr>
+              <w:t xml:space="preserve">3. Увести </w:t>
+            </w:r>
+            <w:r>
+              <w:rPr>
+                <w:rFonts w:ascii="Times New Roman" w:hAnsi="Times New Roman" w:cs="Times New Roman"/>
+                <w:sz w:val="24"/>
+                <w:szCs w:val="24"/>
+                <w:lang w:val="en-US"/>
+              </w:rPr>
+              <w:t>z</w:t>
+            </w:r>
+          </w:p>
+          <w:p>
+            <w:pPr>
+              <w:jc w:val="both"/>
+              <w:rPr>
+                <w:rFonts w:ascii="Times New Roman" w:hAnsi="Times New Roman" w:cs="Times New Roman"/>
+                <w:sz w:val="24"/>
+                <w:szCs w:val="24"/>
+                <w:lang w:val="en-US"/>
+              </w:rPr>
+            </w:pPr>
+            <w:r>
+              <w:rPr>
+                <w:rFonts w:ascii="Times New Roman" w:hAnsi="Times New Roman" w:cs="Times New Roman"/>
+                <w:sz w:val="24"/>
+                <w:szCs w:val="24"/>
+                <w:lang w:val="uk-UA"/>
+              </w:rPr>
+              <w:t xml:space="preserve">4. Увести </w:t>
+            </w:r>
+            <w:r>
+              <w:rPr>
+                <w:rFonts w:ascii="Times New Roman" w:hAnsi="Times New Roman" w:cs="Times New Roman"/>
+                <w:sz w:val="24"/>
+                <w:szCs w:val="24"/>
+                <w:lang w:val="en-US"/>
+              </w:rPr>
+              <w:t>13</w:t>
+            </w:r>
+          </w:p>
+          <w:p>
+            <w:pPr>
+              <w:jc w:val="both"/>
+              <w:rPr>
+                <w:rFonts w:ascii="Times New Roman" w:hAnsi="Times New Roman" w:cs="Times New Roman"/>
+                <w:sz w:val="24"/>
+                <w:szCs w:val="24"/>
+                <w:lang w:val="en-US"/>
+              </w:rPr>
+            </w:pPr>
+            <w:r>
+              <w:rPr>
+                <w:rFonts w:ascii="Times New Roman" w:hAnsi="Times New Roman" w:cs="Times New Roman"/>
+                <w:sz w:val="24"/>
+                <w:szCs w:val="24"/>
+                <w:lang w:val="uk-UA"/>
+              </w:rPr>
+              <w:t xml:space="preserve">5. Увести </w:t>
+            </w:r>
+            <w:r>
+              <w:rPr>
+                <w:rFonts w:ascii="Times New Roman" w:hAnsi="Times New Roman" w:cs="Times New Roman"/>
+                <w:sz w:val="24"/>
+                <w:szCs w:val="24"/>
+                <w:lang w:val="en-US"/>
+              </w:rPr>
+              <w:t>5</w:t>
+            </w:r>
+          </w:p>
+        </w:tc>
+        <w:tc>
+          <w:tcPr>
+            <w:tcW w:w="3190" w:type="dxa"/>
+            <w:tcBorders>
+              <w:top w:val="single" w:sz="18" w:space="0" w:color="999999"/>
+              <w:left w:val="single" w:sz="18" w:space="0" w:color="999999"/>
+              <w:bottom w:val="single" w:sz="18" w:space="0" w:color="999999"/>
+              <w:right w:val="single" w:sz="18" w:space="0" w:color="999999"/>
+            </w:tcBorders>
+            <w:vAlign w:val="center"/>
+          </w:tcPr>
+          <w:p>
+            <w:pPr>
+              <w:jc w:val="both"/>
+              <w:rPr>
+                <w:rFonts w:ascii="Times New Roman" w:hAnsi="Times New Roman" w:cs="Times New Roman"/>
+                <w:sz w:val="24"/>
+                <w:szCs w:val="24"/>
+                <w:lang w:val="uk-UA"/>
+              </w:rPr>
+            </w:pPr>
+            <w:proofErr w:type="spellStart"/>
+            <w:r>
+              <w:rPr>
+                <w:rFonts w:ascii="Times New Roman" w:hAnsi="Times New Roman" w:cs="Times New Roman"/>
+                <w:sz w:val="24"/>
+                <w:szCs w:val="24"/>
+                <w:lang w:val="uk-UA"/>
+              </w:rPr>
+              <w:t>Программа</w:t>
+            </w:r>
+            <w:proofErr w:type="spellEnd"/>
+            <w:r>
+              <w:rPr>
+                <w:rFonts w:ascii="Times New Roman" w:hAnsi="Times New Roman" w:cs="Times New Roman"/>
+                <w:sz w:val="24"/>
+                <w:szCs w:val="24"/>
+                <w:lang w:val="uk-UA"/>
+              </w:rPr>
+              <w:t xml:space="preserve"> повинна відобразити 1, як результат, що вираз є правильним, а також вивести числа </w:t>
+            </w:r>
+            <w:r>
+              <w:rPr>
+                <w:rFonts w:ascii="Times New Roman" w:hAnsi="Times New Roman" w:cs="Times New Roman"/>
+                <w:sz w:val="24"/>
+                <w:szCs w:val="24"/>
+              </w:rPr>
+              <w:t>13</w:t>
+            </w:r>
+            <w:r>
+              <w:rPr>
+                <w:rFonts w:ascii="Times New Roman" w:hAnsi="Times New Roman" w:cs="Times New Roman"/>
+                <w:sz w:val="24"/>
+                <w:szCs w:val="24"/>
+                <w:lang w:val="uk-UA"/>
+              </w:rPr>
+              <w:t xml:space="preserve">, </w:t>
+            </w:r>
+            <w:r>
+              <w:rPr>
+                <w:rFonts w:ascii="Times New Roman" w:hAnsi="Times New Roman" w:cs="Times New Roman"/>
+                <w:sz w:val="24"/>
+                <w:szCs w:val="24"/>
+              </w:rPr>
+              <w:t>5</w:t>
+            </w:r>
+            <w:r>
+              <w:rPr>
+                <w:rFonts w:ascii="Times New Roman" w:hAnsi="Times New Roman" w:cs="Times New Roman"/>
+                <w:sz w:val="24"/>
+                <w:szCs w:val="24"/>
+                <w:lang w:val="uk-UA"/>
+              </w:rPr>
+              <w:t xml:space="preserve"> у </w:t>
+            </w:r>
+            <w:proofErr w:type="spellStart"/>
+            <w:r>
+              <w:rPr>
+                <w:rFonts w:ascii="Times New Roman" w:hAnsi="Times New Roman" w:cs="Times New Roman"/>
+                <w:sz w:val="24"/>
+                <w:szCs w:val="24"/>
+                <w:lang w:val="uk-UA"/>
+              </w:rPr>
+              <w:t>шістнадцятковій</w:t>
+            </w:r>
+            <w:proofErr w:type="spellEnd"/>
+            <w:r>
+              <w:rPr>
+                <w:rFonts w:ascii="Times New Roman" w:hAnsi="Times New Roman" w:cs="Times New Roman"/>
+                <w:sz w:val="24"/>
+                <w:szCs w:val="24"/>
+                <w:lang w:val="uk-UA"/>
+              </w:rPr>
+              <w:t xml:space="preserve"> системі та десятковій системі числення після цього </w:t>
+            </w:r>
+            <w:proofErr w:type="spellStart"/>
+            <w:r>
+              <w:rPr>
+                <w:rFonts w:ascii="Times New Roman" w:hAnsi="Times New Roman" w:cs="Times New Roman"/>
+                <w:sz w:val="24"/>
+                <w:szCs w:val="24"/>
+                <w:lang w:val="uk-UA"/>
+              </w:rPr>
+              <w:t>вирохувати</w:t>
+            </w:r>
+            <w:proofErr w:type="spellEnd"/>
+            <w:r>
+              <w:rPr>
+                <w:rFonts w:ascii="Times New Roman" w:hAnsi="Times New Roman" w:cs="Times New Roman"/>
+                <w:sz w:val="24"/>
+                <w:szCs w:val="24"/>
+                <w:lang w:val="uk-UA"/>
+              </w:rPr>
+              <w:t xml:space="preserve"> результат.</w:t>
+            </w:r>
+          </w:p>
+          <w:p>
+            <w:pPr>
+              <w:jc w:val="both"/>
+              <w:rPr>
+                <w:rFonts w:ascii="Times New Roman" w:hAnsi="Times New Roman" w:cs="Times New Roman"/>
+                <w:sz w:val="24"/>
+                <w:szCs w:val="24"/>
+                <w:lang w:val="uk-UA"/>
+              </w:rPr>
+            </w:pPr>
+            <w:r>
+              <w:rPr>
+                <w:rFonts w:ascii="Times New Roman" w:hAnsi="Times New Roman" w:cs="Times New Roman"/>
+                <w:sz w:val="24"/>
+                <w:szCs w:val="24"/>
+                <w:lang w:val="uk-UA"/>
+              </w:rPr>
+              <w:t>У цьому випадку:</w:t>
+            </w:r>
+          </w:p>
+          <w:p>
+            <w:pPr>
+              <w:jc w:val="both"/>
+              <w:rPr>
+                <w:rFonts w:ascii="Times New Roman" w:hAnsi="Times New Roman" w:cs="Times New Roman"/>
+                <w:sz w:val="24"/>
+                <w:szCs w:val="24"/>
+              </w:rPr>
+            </w:pPr>
+            <w:r>
+              <w:rPr>
+                <w:rFonts w:ascii="Times New Roman" w:hAnsi="Times New Roman" w:cs="Times New Roman"/>
+                <w:sz w:val="24"/>
+                <w:szCs w:val="24"/>
+              </w:rPr>
+              <w:t>Результат у 10-вій: 34982</w:t>
+            </w:r>
+            <w:r>
+              <w:rPr>
+                <w:rFonts w:ascii="Times New Roman" w:hAnsi="Times New Roman" w:cs="Times New Roman"/>
+                <w:sz w:val="24"/>
+                <w:szCs w:val="24"/>
+              </w:rPr>
+              <w:t>.</w:t>
+            </w:r>
+          </w:p>
+          <w:p>
+            <w:pPr>
+              <w:jc w:val="both"/>
+              <w:rPr>
+                <w:rFonts w:ascii="Times New Roman" w:hAnsi="Times New Roman" w:cs="Times New Roman"/>
+                <w:sz w:val="24"/>
+                <w:szCs w:val="24"/>
+                <w:lang w:val="en-US"/>
+              </w:rPr>
+            </w:pPr>
+            <w:r>
+              <w:rPr>
+                <w:rFonts w:ascii="Times New Roman" w:hAnsi="Times New Roman" w:cs="Times New Roman"/>
+                <w:sz w:val="24"/>
+                <w:szCs w:val="24"/>
+              </w:rPr>
+              <w:t>Результат у 16-вій: 88</w:t>
+            </w:r>
+            <w:r>
+              <w:rPr>
+                <w:rFonts w:ascii="Times New Roman" w:hAnsi="Times New Roman" w:cs="Times New Roman"/>
+                <w:sz w:val="24"/>
+                <w:szCs w:val="24"/>
+                <w:lang w:val="en-US"/>
+              </w:rPr>
+              <w:t>a</w:t>
+            </w:r>
+            <w:r>
+              <w:rPr>
+                <w:rFonts w:ascii="Times New Roman" w:hAnsi="Times New Roman" w:cs="Times New Roman"/>
+                <w:sz w:val="24"/>
+                <w:szCs w:val="24"/>
+              </w:rPr>
+              <w:t>6</w:t>
+            </w:r>
+            <w:r>
+              <w:rPr>
+                <w:rFonts w:ascii="Times New Roman" w:hAnsi="Times New Roman" w:cs="Times New Roman"/>
+                <w:sz w:val="24"/>
+                <w:szCs w:val="24"/>
+                <w:lang w:val="en-US"/>
+              </w:rPr>
+              <w:t>.</w:t>
+            </w:r>
+          </w:p>
+        </w:tc>
+        <w:tc>
+          <w:tcPr>
+            <w:tcW w:w="1787" w:type="dxa"/>
+            <w:tcBorders>
+              <w:top w:val="single" w:sz="18" w:space="0" w:color="999999"/>
+              <w:left w:val="single" w:sz="18" w:space="0" w:color="999999"/>
+              <w:bottom w:val="single" w:sz="18" w:space="0" w:color="999999"/>
+              <w:right w:val="single" w:sz="18" w:space="0" w:color="999999"/>
+            </w:tcBorders>
+            <w:shd w:val="clear" w:color="auto" w:fill="auto"/>
+            <w:vAlign w:val="center"/>
+          </w:tcPr>
+          <w:p>
+            <w:pPr>
+              <w:jc w:val="center"/>
+              <w:rPr>
+                <w:b/>
+              </w:rPr>
+            </w:pPr>
+            <w:r>
+              <w:rPr>
+                <w:b/>
+                <w:lang w:val="en-US"/>
+              </w:rPr>
+              <w:t>Passed</w:t>
+            </w:r>
+          </w:p>
+        </w:tc>
+      </w:tr>
+      <w:tr>
+        <w:trPr>
+          <w:trHeight w:val="1134"/>
+          <w:jc w:val="right"/>
+        </w:trPr>
+        <w:tc>
+          <w:tcPr>
+            <w:tcW w:w="1009" w:type="dxa"/>
+            <w:tcBorders>
+              <w:top w:val="single" w:sz="18" w:space="0" w:color="999999"/>
+              <w:left w:val="single" w:sz="18" w:space="0" w:color="999999"/>
+              <w:bottom w:val="single" w:sz="18" w:space="0" w:color="999999"/>
+              <w:right w:val="single" w:sz="18" w:space="0" w:color="999999"/>
+            </w:tcBorders>
+            <w:vAlign w:val="center"/>
+          </w:tcPr>
+          <w:p>
+            <w:pPr>
+              <w:rPr>
+                <w:rFonts w:ascii="Times New Roman" w:hAnsi="Times New Roman" w:cs="Times New Roman"/>
+                <w:sz w:val="24"/>
+                <w:szCs w:val="24"/>
+                <w:lang w:val="uk-UA"/>
+              </w:rPr>
+            </w:pPr>
+            <w:r>
+              <w:rPr>
+                <w:rFonts w:ascii="Times New Roman" w:hAnsi="Times New Roman" w:cs="Times New Roman"/>
+                <w:sz w:val="24"/>
+                <w:szCs w:val="24"/>
+                <w:lang w:val="en-US"/>
+              </w:rPr>
+              <w:t>TC</w:t>
+            </w:r>
+            <w:r>
+              <w:rPr>
+                <w:rFonts w:ascii="Times New Roman" w:hAnsi="Times New Roman" w:cs="Times New Roman"/>
+                <w:sz w:val="24"/>
+                <w:szCs w:val="24"/>
+              </w:rPr>
+              <w:t>_0</w:t>
+            </w:r>
+            <w:r>
+              <w:rPr>
+                <w:rFonts w:ascii="Times New Roman" w:hAnsi="Times New Roman" w:cs="Times New Roman"/>
+                <w:sz w:val="24"/>
+                <w:szCs w:val="24"/>
+                <w:lang w:val="uk-UA"/>
+              </w:rPr>
+              <w:t>5</w:t>
+            </w:r>
+          </w:p>
+        </w:tc>
+        <w:tc>
+          <w:tcPr>
+            <w:tcW w:w="4400" w:type="dxa"/>
+            <w:tcBorders>
+              <w:top w:val="single" w:sz="18" w:space="0" w:color="999999"/>
+              <w:left w:val="single" w:sz="18" w:space="0" w:color="999999"/>
+              <w:bottom w:val="single" w:sz="18" w:space="0" w:color="999999"/>
+              <w:right w:val="single" w:sz="18" w:space="0" w:color="999999"/>
+            </w:tcBorders>
+            <w:vAlign w:val="center"/>
+          </w:tcPr>
+          <w:p>
+            <w:pPr>
+              <w:jc w:val="both"/>
+              <w:rPr>
+                <w:rFonts w:ascii="Times New Roman" w:hAnsi="Times New Roman" w:cs="Times New Roman"/>
+                <w:sz w:val="24"/>
+                <w:szCs w:val="24"/>
+                <w:lang w:val="uk-UA"/>
+              </w:rPr>
+            </w:pPr>
+            <w:r>
+              <w:rPr>
+                <w:rFonts w:ascii="Times New Roman" w:hAnsi="Times New Roman" w:cs="Times New Roman"/>
+                <w:sz w:val="24"/>
+                <w:szCs w:val="24"/>
+              </w:rPr>
+              <w:t xml:space="preserve">1.Запустити </w:t>
+            </w:r>
+            <w:proofErr w:type="spellStart"/>
+            <w:r>
+              <w:rPr>
+                <w:rFonts w:ascii="Times New Roman" w:hAnsi="Times New Roman" w:cs="Times New Roman"/>
+                <w:sz w:val="24"/>
+                <w:szCs w:val="24"/>
+              </w:rPr>
+              <w:t>застосунок</w:t>
+            </w:r>
+            <w:proofErr w:type="spellEnd"/>
+            <w:r>
+              <w:rPr>
+                <w:rFonts w:ascii="Times New Roman" w:hAnsi="Times New Roman" w:cs="Times New Roman"/>
+                <w:sz w:val="24"/>
+                <w:szCs w:val="24"/>
+              </w:rPr>
+              <w:t xml:space="preserve"> Рисований</w:t>
+            </w:r>
+            <w:proofErr w:type="spellStart"/>
+            <w:r>
+              <w:rPr>
+                <w:rFonts w:ascii="Times New Roman" w:hAnsi="Times New Roman" w:cs="Times New Roman"/>
+                <w:sz w:val="24"/>
+                <w:szCs w:val="24"/>
+                <w:lang w:val="uk-UA"/>
+              </w:rPr>
+              <w:t>_task.exe</w:t>
+            </w:r>
+            <w:proofErr w:type="spellEnd"/>
+            <w:r>
+              <w:rPr>
+                <w:rFonts w:ascii="Times New Roman" w:hAnsi="Times New Roman" w:cs="Times New Roman"/>
+                <w:sz w:val="24"/>
+                <w:szCs w:val="24"/>
+                <w:lang w:val="uk-UA"/>
+              </w:rPr>
+              <w:t xml:space="preserve"> </w:t>
+            </w:r>
+          </w:p>
+          <w:p>
+            <w:pPr>
+              <w:jc w:val="both"/>
+              <w:rPr>
+                <w:rFonts w:ascii="Times New Roman" w:hAnsi="Times New Roman" w:cs="Times New Roman"/>
+                <w:sz w:val="24"/>
+                <w:szCs w:val="24"/>
+              </w:rPr>
+            </w:pPr>
+            <w:r>
+              <w:rPr>
+                <w:rFonts w:ascii="Times New Roman" w:hAnsi="Times New Roman" w:cs="Times New Roman"/>
+                <w:sz w:val="24"/>
+                <w:szCs w:val="24"/>
+                <w:lang w:val="uk-UA"/>
+              </w:rPr>
+              <w:t xml:space="preserve">2. Увести </w:t>
+            </w:r>
+            <w:r>
+              <w:rPr>
+                <w:rFonts w:ascii="Times New Roman" w:hAnsi="Times New Roman" w:cs="Times New Roman"/>
+                <w:sz w:val="24"/>
+                <w:szCs w:val="24"/>
+                <w:lang w:val="en-US"/>
+              </w:rPr>
+              <w:t>a</w:t>
+            </w:r>
+          </w:p>
+          <w:p>
+            <w:pPr>
+              <w:jc w:val="both"/>
+              <w:rPr>
+                <w:rFonts w:ascii="Times New Roman" w:hAnsi="Times New Roman" w:cs="Times New Roman"/>
+                <w:sz w:val="24"/>
+                <w:szCs w:val="24"/>
+                <w:lang w:val="uk-UA"/>
+              </w:rPr>
+            </w:pPr>
+            <w:r>
+              <w:rPr>
+                <w:rFonts w:ascii="Times New Roman" w:hAnsi="Times New Roman" w:cs="Times New Roman"/>
+                <w:sz w:val="24"/>
+                <w:szCs w:val="24"/>
+              </w:rPr>
+              <w:t xml:space="preserve">3. Увести </w:t>
+            </w:r>
+            <w:r>
+              <w:rPr>
+                <w:rFonts w:ascii="Times New Roman" w:hAnsi="Times New Roman" w:cs="Times New Roman"/>
+                <w:sz w:val="24"/>
+                <w:szCs w:val="24"/>
+                <w:lang w:val="en-US"/>
+              </w:rPr>
+              <w:t>z</w:t>
+            </w:r>
+          </w:p>
+          <w:p>
+            <w:pPr>
+              <w:jc w:val="both"/>
+              <w:rPr>
+                <w:rFonts w:ascii="Times New Roman" w:hAnsi="Times New Roman" w:cs="Times New Roman"/>
+                <w:sz w:val="24"/>
+                <w:szCs w:val="24"/>
+              </w:rPr>
+            </w:pPr>
+            <w:r>
+              <w:rPr>
+                <w:rFonts w:ascii="Times New Roman" w:hAnsi="Times New Roman" w:cs="Times New Roman"/>
+                <w:sz w:val="24"/>
+                <w:szCs w:val="24"/>
+                <w:lang w:val="uk-UA"/>
+              </w:rPr>
+              <w:t xml:space="preserve">4. Увести </w:t>
+            </w:r>
+            <w:r>
+              <w:rPr>
+                <w:rFonts w:ascii="Times New Roman" w:hAnsi="Times New Roman" w:cs="Times New Roman"/>
+                <w:sz w:val="24"/>
+                <w:szCs w:val="24"/>
+              </w:rPr>
+              <w:t>15</w:t>
+            </w:r>
+          </w:p>
+          <w:p>
+            <w:pPr>
+              <w:jc w:val="both"/>
+              <w:rPr>
+                <w:rFonts w:ascii="Times New Roman" w:hAnsi="Times New Roman" w:cs="Times New Roman"/>
+                <w:sz w:val="24"/>
+                <w:szCs w:val="24"/>
+                <w:lang w:val="en-US"/>
+              </w:rPr>
+            </w:pPr>
+            <w:r>
+              <w:rPr>
+                <w:rFonts w:ascii="Times New Roman" w:hAnsi="Times New Roman" w:cs="Times New Roman"/>
+                <w:sz w:val="24"/>
+                <w:szCs w:val="24"/>
+                <w:lang w:val="uk-UA"/>
+              </w:rPr>
+              <w:t xml:space="preserve">5. Увести </w:t>
+            </w:r>
+            <w:r>
+              <w:rPr>
+                <w:rFonts w:ascii="Times New Roman" w:hAnsi="Times New Roman" w:cs="Times New Roman"/>
+                <w:sz w:val="24"/>
+                <w:szCs w:val="24"/>
+                <w:lang w:val="en-US"/>
+              </w:rPr>
+              <w:t>4</w:t>
+            </w:r>
+          </w:p>
+        </w:tc>
+        <w:tc>
+          <w:tcPr>
+            <w:tcW w:w="3190" w:type="dxa"/>
+            <w:tcBorders>
+              <w:top w:val="single" w:sz="18" w:space="0" w:color="999999"/>
+              <w:left w:val="single" w:sz="18" w:space="0" w:color="999999"/>
+              <w:bottom w:val="single" w:sz="18" w:space="0" w:color="999999"/>
+              <w:right w:val="single" w:sz="18" w:space="0" w:color="999999"/>
+            </w:tcBorders>
+            <w:vAlign w:val="center"/>
+          </w:tcPr>
+          <w:p>
+            <w:pPr>
+              <w:jc w:val="both"/>
+              <w:rPr>
+                <w:rFonts w:ascii="Times New Roman" w:hAnsi="Times New Roman" w:cs="Times New Roman"/>
+                <w:sz w:val="24"/>
+                <w:szCs w:val="24"/>
+                <w:lang w:val="uk-UA"/>
+              </w:rPr>
+            </w:pPr>
+            <w:proofErr w:type="spellStart"/>
+            <w:r>
+              <w:rPr>
+                <w:rFonts w:ascii="Times New Roman" w:hAnsi="Times New Roman" w:cs="Times New Roman"/>
+                <w:sz w:val="24"/>
+                <w:szCs w:val="24"/>
+                <w:lang w:val="uk-UA"/>
+              </w:rPr>
+              <w:t>Программа</w:t>
+            </w:r>
+            <w:proofErr w:type="spellEnd"/>
+            <w:r>
+              <w:rPr>
+                <w:rFonts w:ascii="Times New Roman" w:hAnsi="Times New Roman" w:cs="Times New Roman"/>
+                <w:sz w:val="24"/>
+                <w:szCs w:val="24"/>
+                <w:lang w:val="uk-UA"/>
+              </w:rPr>
+              <w:t xml:space="preserve"> повинна відобразити </w:t>
+            </w:r>
+            <w:r>
+              <w:rPr>
+                <w:rFonts w:ascii="Times New Roman" w:hAnsi="Times New Roman" w:cs="Times New Roman"/>
+                <w:sz w:val="24"/>
+                <w:szCs w:val="24"/>
+              </w:rPr>
+              <w:t>0</w:t>
+            </w:r>
+            <w:r>
+              <w:rPr>
+                <w:rFonts w:ascii="Times New Roman" w:hAnsi="Times New Roman" w:cs="Times New Roman"/>
+                <w:sz w:val="24"/>
+                <w:szCs w:val="24"/>
+                <w:lang w:val="uk-UA"/>
+              </w:rPr>
+              <w:t xml:space="preserve">, як результат, що вираз є правильним, а також вивести числа </w:t>
+            </w:r>
+            <w:r>
+              <w:rPr>
+                <w:rFonts w:ascii="Times New Roman" w:hAnsi="Times New Roman" w:cs="Times New Roman"/>
+                <w:sz w:val="24"/>
+                <w:szCs w:val="24"/>
+              </w:rPr>
+              <w:t>1</w:t>
+            </w:r>
+            <w:r>
+              <w:rPr>
+                <w:rFonts w:ascii="Times New Roman" w:hAnsi="Times New Roman" w:cs="Times New Roman"/>
+                <w:sz w:val="24"/>
+                <w:szCs w:val="24"/>
+                <w:lang w:val="uk-UA"/>
+              </w:rPr>
+              <w:t xml:space="preserve">5, </w:t>
+            </w:r>
+            <w:r>
+              <w:rPr>
+                <w:rFonts w:ascii="Times New Roman" w:hAnsi="Times New Roman" w:cs="Times New Roman"/>
+                <w:sz w:val="24"/>
+                <w:szCs w:val="24"/>
+              </w:rPr>
+              <w:t>4</w:t>
+            </w:r>
+            <w:r>
+              <w:rPr>
+                <w:rFonts w:ascii="Times New Roman" w:hAnsi="Times New Roman" w:cs="Times New Roman"/>
+                <w:sz w:val="24"/>
+                <w:szCs w:val="24"/>
+                <w:lang w:val="uk-UA"/>
+              </w:rPr>
+              <w:t xml:space="preserve"> у </w:t>
+            </w:r>
+            <w:proofErr w:type="spellStart"/>
+            <w:r>
+              <w:rPr>
+                <w:rFonts w:ascii="Times New Roman" w:hAnsi="Times New Roman" w:cs="Times New Roman"/>
+                <w:sz w:val="24"/>
+                <w:szCs w:val="24"/>
+                <w:lang w:val="uk-UA"/>
+              </w:rPr>
+              <w:t>шістнадцятковій</w:t>
+            </w:r>
+            <w:proofErr w:type="spellEnd"/>
+            <w:r>
+              <w:rPr>
+                <w:rFonts w:ascii="Times New Roman" w:hAnsi="Times New Roman" w:cs="Times New Roman"/>
+                <w:sz w:val="24"/>
+                <w:szCs w:val="24"/>
+                <w:lang w:val="uk-UA"/>
+              </w:rPr>
+              <w:t xml:space="preserve"> системі та десятковій системі числення після цього </w:t>
+            </w:r>
+            <w:proofErr w:type="spellStart"/>
+            <w:r>
+              <w:rPr>
+                <w:rFonts w:ascii="Times New Roman" w:hAnsi="Times New Roman" w:cs="Times New Roman"/>
+                <w:sz w:val="24"/>
+                <w:szCs w:val="24"/>
+                <w:lang w:val="uk-UA"/>
+              </w:rPr>
+              <w:t>вирохувати</w:t>
+            </w:r>
+            <w:proofErr w:type="spellEnd"/>
+            <w:r>
+              <w:rPr>
+                <w:rFonts w:ascii="Times New Roman" w:hAnsi="Times New Roman" w:cs="Times New Roman"/>
+                <w:sz w:val="24"/>
+                <w:szCs w:val="24"/>
+                <w:lang w:val="uk-UA"/>
+              </w:rPr>
+              <w:t xml:space="preserve"> результат.</w:t>
+            </w:r>
+          </w:p>
+          <w:p>
+            <w:pPr>
+              <w:jc w:val="both"/>
+              <w:rPr>
+                <w:rFonts w:ascii="Times New Roman" w:hAnsi="Times New Roman" w:cs="Times New Roman"/>
+                <w:sz w:val="24"/>
+                <w:szCs w:val="24"/>
+                <w:lang w:val="uk-UA"/>
+              </w:rPr>
+            </w:pPr>
+            <w:r>
+              <w:rPr>
+                <w:rFonts w:ascii="Times New Roman" w:hAnsi="Times New Roman" w:cs="Times New Roman"/>
+                <w:sz w:val="24"/>
+                <w:szCs w:val="24"/>
+                <w:lang w:val="uk-UA"/>
+              </w:rPr>
+              <w:t>У цьому випадку:</w:t>
+            </w:r>
+          </w:p>
+          <w:p>
+            <w:pPr>
+              <w:jc w:val="both"/>
+              <w:rPr>
+                <w:rFonts w:ascii="Times New Roman" w:hAnsi="Times New Roman" w:cs="Times New Roman"/>
+                <w:sz w:val="24"/>
+                <w:szCs w:val="24"/>
+              </w:rPr>
+            </w:pPr>
+            <w:r>
+              <w:rPr>
+                <w:rFonts w:ascii="Times New Roman" w:hAnsi="Times New Roman" w:cs="Times New Roman"/>
+                <w:sz w:val="24"/>
+                <w:szCs w:val="24"/>
+              </w:rPr>
+              <w:t xml:space="preserve">Результат у 10-вій: </w:t>
+            </w:r>
+            <w:r>
+              <w:rPr>
+                <w:rFonts w:ascii="Times New Roman" w:hAnsi="Times New Roman" w:cs="Times New Roman"/>
+                <w:sz w:val="24"/>
+                <w:szCs w:val="24"/>
+              </w:rPr>
+              <w:t>3</w:t>
+            </w:r>
+            <w:r>
+              <w:rPr>
+                <w:rFonts w:ascii="Times New Roman" w:hAnsi="Times New Roman" w:cs="Times New Roman"/>
+                <w:sz w:val="24"/>
+                <w:szCs w:val="24"/>
+              </w:rPr>
+              <w:t>2929.</w:t>
+            </w:r>
+          </w:p>
+          <w:p>
+            <w:pPr>
+              <w:jc w:val="both"/>
+              <w:rPr>
+                <w:rFonts w:ascii="Times New Roman" w:hAnsi="Times New Roman" w:cs="Times New Roman"/>
+                <w:sz w:val="24"/>
+                <w:szCs w:val="24"/>
+              </w:rPr>
+            </w:pPr>
+            <w:r>
+              <w:rPr>
+                <w:rFonts w:ascii="Times New Roman" w:hAnsi="Times New Roman" w:cs="Times New Roman"/>
+                <w:sz w:val="24"/>
+                <w:szCs w:val="24"/>
+              </w:rPr>
+              <w:lastRenderedPageBreak/>
+              <w:t xml:space="preserve">Результат у 16-вій: </w:t>
+            </w:r>
+            <w:r>
+              <w:rPr>
+                <w:rFonts w:ascii="Times New Roman" w:hAnsi="Times New Roman" w:cs="Times New Roman"/>
+                <w:sz w:val="24"/>
+                <w:szCs w:val="24"/>
+              </w:rPr>
+              <w:t>8</w:t>
+            </w:r>
+            <w:r>
+              <w:rPr>
+                <w:rFonts w:ascii="Times New Roman" w:hAnsi="Times New Roman" w:cs="Times New Roman"/>
+                <w:sz w:val="24"/>
+                <w:szCs w:val="24"/>
+              </w:rPr>
+              <w:t>0</w:t>
+            </w:r>
+            <w:r>
+              <w:rPr>
+                <w:rFonts w:ascii="Times New Roman" w:hAnsi="Times New Roman" w:cs="Times New Roman"/>
+                <w:sz w:val="24"/>
+                <w:szCs w:val="24"/>
+                <w:lang w:val="en-US"/>
+              </w:rPr>
+              <w:t>a</w:t>
+            </w:r>
+            <w:r>
+              <w:rPr>
+                <w:rFonts w:ascii="Times New Roman" w:hAnsi="Times New Roman" w:cs="Times New Roman"/>
+                <w:sz w:val="24"/>
+                <w:szCs w:val="24"/>
+              </w:rPr>
+              <w:t>1.</w:t>
+            </w:r>
+          </w:p>
+        </w:tc>
+        <w:tc>
+          <w:tcPr>
+            <w:tcW w:w="1787" w:type="dxa"/>
+            <w:tcBorders>
+              <w:top w:val="single" w:sz="18" w:space="0" w:color="999999"/>
+              <w:left w:val="single" w:sz="18" w:space="0" w:color="999999"/>
+              <w:bottom w:val="single" w:sz="18" w:space="0" w:color="999999"/>
+              <w:right w:val="single" w:sz="18" w:space="0" w:color="999999"/>
+            </w:tcBorders>
+            <w:shd w:val="clear" w:color="auto" w:fill="auto"/>
+            <w:vAlign w:val="center"/>
+          </w:tcPr>
+          <w:p>
+            <w:pPr>
+              <w:jc w:val="center"/>
+              <w:rPr>
+                <w:b/>
+                <w:lang w:val="en-US"/>
+              </w:rPr>
+            </w:pPr>
+            <w:r>
+              <w:rPr>
+                <w:b/>
+                <w:lang w:val="en-US"/>
+              </w:rPr>
+              <w:lastRenderedPageBreak/>
+              <w:t>Passed</w:t>
+            </w:r>
+          </w:p>
+        </w:tc>
+      </w:tr>
+    </w:tbl>
+    <w:p/>
+    <w:p>
+      <w:pPr>
+        <w:spacing w:after="30"/>
+        <w:rPr>
+          <w:rFonts w:ascii="Times New Roman" w:hAnsi="Times New Roman" w:cs="Times New Roman"/>
+          <w:sz w:val="28"/>
+          <w:szCs w:val="28"/>
+          <w:lang w:val="en-US"/>
         </w:rPr>
       </w:pPr>
     </w:p>

</xml_diff>